<commit_message>
add DHNB logo, move conf title to the same line
</commit_message>
<xml_diff>
--- a/docx/dhnbpub-template.docx
+++ b/docx/dhnbpub-template.docx
@@ -45,7 +45,6 @@
         </w:rPr>
         <w:t>Surnam</w:t>
       </w:r>
-      <w:proofErr w:type="spellStart"/>
       <w:r>
         <w:rPr>
           <w:sz w:val="24"/>
@@ -65,7 +64,6 @@
         </w:rPr>
         <w:t>a,b</w:t>
       </w:r>
-      <w:proofErr w:type="spellEnd"/>
       <w:r>
         <w:rPr>
           <w:sz w:val="24"/>
@@ -88,7 +86,6 @@
         </w:rPr>
         <w:t>Surnam</w:t>
       </w:r>
-      <w:proofErr w:type="spellStart"/>
       <w:r>
         <w:rPr>
           <w:sz w:val="24"/>
@@ -106,7 +103,6 @@
         </w:rPr>
         <w:t>b,c</w:t>
       </w:r>
-      <w:proofErr w:type="spellEnd"/>
       <w:r>
         <w:rPr>
           <w:position w:val="8"/>
@@ -1400,139 +1396,19 @@
         <w:t xml:space="preserve">delines: </w:t>
       </w:r>
       <w:r>
-        <w:t>A paginated journal article (Abril and Plant, 2007), an enumerated journal article (Cohen et al., 2007), a reference to an entire issue (Cohen, 1996), a monograph (whole book) (</w:t>
-      </w:r>
-      <w:proofErr w:type="spellStart"/>
-      <w:r>
-        <w:t>Kosiur</w:t>
-      </w:r>
-      <w:proofErr w:type="spellEnd"/>
-      <w:r>
-        <w:t>, 2001), a monograph/whole book in a series (see 2a in spec. document) (</w:t>
-      </w:r>
-      <w:proofErr w:type="spellStart"/>
-      <w:r>
-        <w:t>Harel</w:t>
-      </w:r>
-      <w:proofErr w:type="spellEnd"/>
-      <w:r>
-        <w:t>, 1979), a divisible-book such as an anthology or compilation (Editor, 2007) followed by the same example, however we only output the series if the volume number is given (Editor, 2008) (so series should not be present since it has no vol. no.), a chapter in a divisible book (Spector, 1990), a chapter in a divisible book in a series (Douglass et al., 1998), a multi-volume work as book (Knuth, 1997), an article in a proceedings (of a conference, symposium, workshop for example) (paginated proceedings article) (</w:t>
-      </w:r>
-      <w:proofErr w:type="spellStart"/>
-      <w:r>
-        <w:t>Andler</w:t>
-      </w:r>
-      <w:proofErr w:type="spellEnd"/>
-      <w:r>
-        <w:t>, 1979), a proceedings article with all possible elements (Smith, 2010), an example of an enumerated proceedings article (Gundy et al., 2007), an informally published work (</w:t>
-      </w:r>
-      <w:proofErr w:type="spellStart"/>
-      <w:r>
-        <w:t>Harel</w:t>
-      </w:r>
-      <w:proofErr w:type="spellEnd"/>
-      <w:r>
-        <w:t>, 1978), a doctoral dissertation (Clarkson, 1985), a master’s thesis: (</w:t>
-      </w:r>
-      <w:proofErr w:type="spellStart"/>
-      <w:r>
-        <w:t>Anisi</w:t>
-      </w:r>
-      <w:proofErr w:type="spellEnd"/>
-      <w:r>
-        <w:t xml:space="preserve">, 2003), an online document / world wide web resource (Thornburg, 2001; </w:t>
-      </w:r>
-      <w:proofErr w:type="spellStart"/>
-      <w:r>
-        <w:t>Ablamowicz</w:t>
-      </w:r>
-      <w:proofErr w:type="spellEnd"/>
-      <w:r>
-        <w:t xml:space="preserve"> and </w:t>
-      </w:r>
-      <w:proofErr w:type="spellStart"/>
-      <w:r>
-        <w:t>Fauser</w:t>
-      </w:r>
-      <w:proofErr w:type="spellEnd"/>
-      <w:r>
-        <w:t>, 2007; Poker-Edge.Com, 2006), a video game (Case 1) (Obama, 2008) and (Case 2) (Novak, 2003) and (Lee, 2005) and (Case 3) a patent (Scientist, 2009), work accepted for publication (Rous, 2008), prolific author (</w:t>
-      </w:r>
-      <w:proofErr w:type="spellStart"/>
-      <w:r>
-        <w:t>Saeedi</w:t>
-      </w:r>
-      <w:proofErr w:type="spellEnd"/>
-      <w:r>
-        <w:t xml:space="preserve"> et al., 2010) and (</w:t>
-      </w:r>
-      <w:proofErr w:type="spellStart"/>
-      <w:r>
-        <w:t>Saeedi</w:t>
-      </w:r>
-      <w:proofErr w:type="spellEnd"/>
-      <w:r>
-        <w:t xml:space="preserve"> et al., 2010). Other cites might contain ‘duplicate’ DOI and URLs (some SIAM articles) (</w:t>
-      </w:r>
-      <w:proofErr w:type="spellStart"/>
-      <w:r>
-        <w:t>Kirschmer</w:t>
-      </w:r>
-      <w:proofErr w:type="spellEnd"/>
-      <w:r>
-        <w:t xml:space="preserve"> and Voight, 2010). Multi-volume works as books (</w:t>
-      </w:r>
-      <w:proofErr w:type="spellStart"/>
-      <w:r>
-        <w:t>Hörmander</w:t>
-      </w:r>
-      <w:proofErr w:type="spellEnd"/>
-      <w:r>
-        <w:t>, 1985b) and (</w:t>
-      </w:r>
-      <w:proofErr w:type="spellStart"/>
-      <w:r>
-        <w:t>Hörmander</w:t>
-      </w:r>
-      <w:proofErr w:type="spellEnd"/>
-      <w:r>
-        <w:t xml:space="preserve">, 1985a). A couple of citations with DOIs: (IEEE, 2004; </w:t>
-      </w:r>
-      <w:proofErr w:type="spellStart"/>
-      <w:r>
-        <w:t>Kirschmer</w:t>
-      </w:r>
-      <w:proofErr w:type="spellEnd"/>
-      <w:r>
-        <w:t xml:space="preserve"> and Voight, 2010). Online citations: (TUG, 2017; Thornburg, 2001; R</w:t>
+        <w:t>A paginated journal article (Abril and Plant, 2007), an enumerated journal article (Cohen et al., 2007), a reference to an entire issue (Cohen, 1996), a monograph (whole book) (Kosiur, 2001), a monograph/whole book in a series (see 2a in spec. document) (Harel, 1979), a divisible-book such as an anthology or compilation (Editor, 2007) followed by the same example, however we only output the series if the volume number is given (Editor, 2008) (so series should not be present since it has no vol. no.), a chapter in a divisible book (Spector, 1990), a chapter in a divisible book in a series (Douglass et al., 1998), a multi-volume work as book (Knuth, 1997), an article in a proceedings (of a conference, symposium, workshop for example) (paginated proceedings article) (Andler, 1979), a proceedings article with all possible elements (Smith, 2010), an example of an enumerated proceedings article (Gundy et al., 2007), an informally published work (Harel, 1978), a doctoral dissertation (Clarkson, 1985), a master’s thesis: (Anisi, 2003), an online document / world wide web resource (Thornburg, 2001; Ablamowicz and Fauser, 2007; Poker-Edge.Com, 2006), a video game (Case 1) (Obama, 2008) and (Case 2) (Novak, 2003) and (Lee, 2005) and (Case 3) a patent (Scientist, 2009), work accepted for publication (Rous, 2008), prolific author (Saeedi et al., 2010) and (Saeedi et al., 2010). Other cites might contain ‘duplicate’ DOI and URLs (some SIAM articles) (Kirschmer and Voight, 2010). Multi-volume works as books (Hörmander, 1985b) and (Hörmander, 1985a). A couple of citations with DOIs: (IEEE, 2004; Kirschmer and Voight, 2010). Online citations: (TUG, 2017; Thornburg, 2001; R</w:t>
       </w:r>
       <w:r>
         <w:t xml:space="preserve">. </w:t>
       </w:r>
       <w:r>
-        <w:t xml:space="preserve">Core Team, 2019; </w:t>
-      </w:r>
-      <w:proofErr w:type="spellStart"/>
-      <w:r>
-        <w:t>Anzaroot</w:t>
-      </w:r>
-      <w:proofErr w:type="spellEnd"/>
-      <w:r>
-        <w:t xml:space="preserve"> and McCallum, 2013). Within text, you can refer to a particular</w:t>
+        <w:t>Core Team, 2019; Anzaroot and McCallum, 2013). Within text, you can refer to a particular</w:t>
       </w:r>
       <w:r>
         <w:t xml:space="preserve"> </w:t>
       </w:r>
       <w:r>
-        <w:t xml:space="preserve">author </w:t>
-      </w:r>
-      <w:proofErr w:type="gramStart"/>
-      <w:r>
-        <w:t>as ”Abril</w:t>
-      </w:r>
-      <w:proofErr w:type="gramEnd"/>
-      <w:r>
-        <w:t xml:space="preserve"> and Plant (2007) saying something”.</w:t>
+        <w:t>author as ”Abril and Plant (2007) saying something”.</w:t>
       </w:r>
     </w:p>
     <w:p>
@@ -1553,47 +1429,7 @@
         <w:pStyle w:val="Firstparagraph"/>
       </w:pPr>
       <w:r>
-        <w:t xml:space="preserve">Thanks to the developers of ACM consolidated LaTeX styles https://github.com/borisveytsman/ </w:t>
-      </w:r>
-      <w:proofErr w:type="spellStart"/>
-      <w:r>
-        <w:t>acmart</w:t>
-      </w:r>
-      <w:proofErr w:type="spellEnd"/>
-      <w:r>
-        <w:t xml:space="preserve"> and to the developers of Elsevier updated LATEX templates https://www.ctan.org/ </w:t>
-      </w:r>
-      <w:proofErr w:type="spellStart"/>
-      <w:r>
-        <w:t>tex</w:t>
-      </w:r>
-      <w:proofErr w:type="spellEnd"/>
-      <w:r>
-        <w:t>-archive/macros/latex/</w:t>
-      </w:r>
-      <w:proofErr w:type="spellStart"/>
-      <w:r>
-        <w:t>contrib</w:t>
-      </w:r>
-      <w:proofErr w:type="spellEnd"/>
-      <w:r>
-        <w:t>/</w:t>
-      </w:r>
-      <w:proofErr w:type="spellStart"/>
-      <w:r>
-        <w:t>els</w:t>
-      </w:r>
-      <w:proofErr w:type="spellEnd"/>
-      <w:r>
-        <w:t>-</w:t>
-      </w:r>
-      <w:proofErr w:type="spellStart"/>
-      <w:r>
-        <w:t>cas</w:t>
-      </w:r>
-      <w:proofErr w:type="spellEnd"/>
-      <w:r>
-        <w:t>-templates.</w:t>
+        <w:t>Thanks to the developers of ACM consolidated LaTeX styles https://github.com/borisveytsman/ acmart and to the developers of Elsevier updated LATEX templates https://www.ctan.org/ tex-archive/macros/latex/contrib/els-cas-templates.</w:t>
       </w:r>
     </w:p>
     <w:p>
@@ -2370,100 +2206,6 @@
       <w:pPr>
         <w:pStyle w:val="FootnoteText"/>
         <w:rPr>
-          <w:lang w:val="en-US"/>
-        </w:rPr>
-      </w:pPr>
-      <w:r>
-        <w:rPr>
-          <w:highlight w:val="yellow"/>
-          <w:lang w:val="en-US"/>
-        </w:rPr>
-        <w:t>Proc</w:t>
-      </w:r>
-      <w:r>
-        <w:rPr>
-          <w:highlight w:val="yellow"/>
-          <w:lang w:val="en-US"/>
-        </w:rPr>
-        <w:t>e</w:t>
-      </w:r>
-      <w:r>
-        <w:rPr>
-          <w:highlight w:val="yellow"/>
-          <w:lang w:val="en-US"/>
-        </w:rPr>
-        <w:t>edings Name</w:t>
-      </w:r>
-      <w:r>
-        <w:rPr>
-          <w:highlight w:val="yellow"/>
-        </w:rPr>
-        <w:t xml:space="preserve">, </w:t>
-      </w:r>
-      <w:r>
-        <w:rPr>
-          <w:highlight w:val="yellow"/>
-          <w:lang w:val="en-US"/>
-        </w:rPr>
-        <w:t>Month XX</w:t>
-      </w:r>
-      <w:r>
-        <w:rPr>
-          <w:highlight w:val="yellow"/>
-        </w:rPr>
-        <w:t>–</w:t>
-      </w:r>
-      <w:r>
-        <w:rPr>
-          <w:highlight w:val="yellow"/>
-          <w:lang w:val="en-US"/>
-        </w:rPr>
-        <w:t>XX</w:t>
-      </w:r>
-      <w:r>
-        <w:rPr>
-          <w:highlight w:val="yellow"/>
-        </w:rPr>
-        <w:t xml:space="preserve">, </w:t>
-      </w:r>
-      <w:r>
-        <w:rPr>
-          <w:highlight w:val="yellow"/>
-          <w:lang w:val="en-US"/>
-        </w:rPr>
-        <w:t>YYYY</w:t>
-      </w:r>
-      <w:r>
-        <w:rPr>
-          <w:highlight w:val="yellow"/>
-        </w:rPr>
-        <w:t xml:space="preserve">, </w:t>
-      </w:r>
-      <w:r>
-        <w:rPr>
-          <w:highlight w:val="yellow"/>
-          <w:lang w:val="en-US"/>
-        </w:rPr>
-        <w:t>City</w:t>
-      </w:r>
-      <w:r>
-        <w:rPr>
-          <w:highlight w:val="yellow"/>
-        </w:rPr>
-        <w:t xml:space="preserve">, </w:t>
-      </w:r>
-      <w:r>
-        <w:rPr>
-          <w:highlight w:val="yellow"/>
-          <w:lang w:val="en-US"/>
-        </w:rPr>
-        <w:t>Country</w:t>
-      </w:r>
-    </w:p>
-    <w:p>
-      <w:pPr>
-        <w:pStyle w:val="FootnoteText"/>
-        <w:rPr>
           <w:highlight w:val="yellow"/>
         </w:rPr>
       </w:pPr>
@@ -2498,11 +2240,14 @@
           <w:insideV w:val="none" w:sz="0" w:space="0" w:color="auto"/>
         </w:tblBorders>
         <w:tblLayout w:type="fixed"/>
+        <w:tblCellMar>
+          <w:right w:w="0" w:type="dxa"/>
+        </w:tblCellMar>
         <w:tblLook w:val="04A0" w:firstRow="1" w:lastRow="0" w:firstColumn="1" w:lastColumn="0" w:noHBand="0" w:noVBand="1"/>
       </w:tblPr>
       <w:tblGrid>
-        <w:gridCol w:w="851"/>
-        <w:gridCol w:w="8370"/>
+        <w:gridCol w:w="709"/>
+        <w:gridCol w:w="8512"/>
       </w:tblGrid>
       <w:tr>
         <w:trPr>
@@ -2510,7 +2255,7 @@
         </w:trPr>
         <w:tc>
           <w:tcPr>
-            <w:tcW w:w="851" w:type="dxa"/>
+            <w:tcW w:w="709" w:type="dxa"/>
           </w:tcPr>
           <w:p>
             <w:pPr>
@@ -2522,9 +2267,9 @@
                 <w:noProof/>
               </w:rPr>
               <w:drawing>
-                <wp:inline distT="0" distB="0" distL="0" distR="0" wp14:anchorId="38F421F0" wp14:editId="08C6C14B">
+                <wp:inline distT="0" distB="0" distL="0" distR="0" wp14:anchorId="38F421F0" wp14:editId="330F6159">
                   <wp:extent cx="465719" cy="164060"/>
-                  <wp:effectExtent l="0" t="0" r="4445" b="1270"/>
+                  <wp:effectExtent l="0" t="0" r="3175" b="1270"/>
                   <wp:docPr id="8" name="Picture 8"/>
                   <wp:cNvGraphicFramePr>
                     <a:graphicFrameLocks xmlns:a="http://schemas.openxmlformats.org/drawingml/2006/main" noChangeAspect="1"/>
@@ -2551,7 +2296,7 @@
                         <pic:spPr>
                           <a:xfrm>
                             <a:off x="0" y="0"/>
-                            <a:ext cx="510679" cy="179898"/>
+                            <a:ext cx="465719" cy="164060"/>
                           </a:xfrm>
                           <a:prstGeom prst="rect">
                             <a:avLst/>
@@ -2567,7 +2312,7 @@
         </w:tc>
         <w:tc>
           <w:tcPr>
-            <w:tcW w:w="8370" w:type="dxa"/>
+            <w:tcW w:w="8512" w:type="dxa"/>
           </w:tcPr>
           <w:p>
             <w:pPr>
@@ -2604,18 +2349,138 @@
               <w:rPr>
                 <w:sz w:val="12"/>
                 <w:szCs w:val="12"/>
+                <w:lang w:val="en-US"/>
               </w:rPr>
-              <w:br/>
+              <w:t xml:space="preserve"> </w:t>
+            </w:r>
+            <w:r>
+              <w:rPr>
+                <w:sz w:val="12"/>
+                <w:szCs w:val="12"/>
+              </w:rPr>
               <w:t xml:space="preserve">Use permitted under Creative Commons License Attribution 4.0 International (CC BY 4.0). </w:t>
             </w:r>
           </w:p>
         </w:tc>
       </w:tr>
+      <w:tr>
+        <w:trPr>
+          <w:trHeight w:val="89"/>
+        </w:trPr>
+        <w:tc>
+          <w:tcPr>
+            <w:tcW w:w="709" w:type="dxa"/>
+          </w:tcPr>
+          <w:p>
+            <w:pPr>
+              <w:pStyle w:val="FootnoteText"/>
+              <w:ind w:left="-113" w:right="201"/>
+              <w:rPr>
+                <w:noProof/>
+              </w:rPr>
+            </w:pPr>
+            <w:r>
+              <w:rPr>
+                <w:noProof/>
+              </w:rPr>
+              <w:drawing>
+                <wp:inline distT="0" distB="0" distL="0" distR="0" wp14:anchorId="73ED7FB4" wp14:editId="34745182">
+                  <wp:extent cx="460289" cy="209528"/>
+                  <wp:effectExtent l="0" t="0" r="0" b="0"/>
+                  <wp:docPr id="1938700328" name="Picture 1"/>
+                  <wp:cNvGraphicFramePr>
+                    <a:graphicFrameLocks xmlns:a="http://schemas.openxmlformats.org/drawingml/2006/main" noChangeAspect="1"/>
+                  </wp:cNvGraphicFramePr>
+                  <a:graphic xmlns:a="http://schemas.openxmlformats.org/drawingml/2006/main">
+                    <a:graphicData uri="http://schemas.openxmlformats.org/drawingml/2006/picture">
+                      <pic:pic xmlns:pic="http://schemas.openxmlformats.org/drawingml/2006/picture">
+                        <pic:nvPicPr>
+                          <pic:cNvPr id="1938700328" name="Picture 1938700328"/>
+                          <pic:cNvPicPr/>
+                        </pic:nvPicPr>
+                        <pic:blipFill>
+                          <a:blip r:embed="rId2">
+                            <a:extLst>
+                              <a:ext uri="{28A0092B-C50C-407E-A947-70E740481C1C}">
+                                <a14:useLocalDpi xmlns:a14="http://schemas.microsoft.com/office/drawing/2010/main" val="0"/>
+                              </a:ext>
+                            </a:extLst>
+                          </a:blip>
+                          <a:stretch>
+                            <a:fillRect/>
+                          </a:stretch>
+                        </pic:blipFill>
+                        <pic:spPr>
+                          <a:xfrm>
+                            <a:off x="0" y="0"/>
+                            <a:ext cx="460289" cy="209528"/>
+                          </a:xfrm>
+                          <a:prstGeom prst="rect">
+                            <a:avLst/>
+                          </a:prstGeom>
+                        </pic:spPr>
+                      </pic:pic>
+                    </a:graphicData>
+                  </a:graphic>
+                </wp:inline>
+              </w:drawing>
+            </w:r>
+          </w:p>
+        </w:tc>
+        <w:tc>
+          <w:tcPr>
+            <w:tcW w:w="8512" w:type="dxa"/>
+          </w:tcPr>
+          <w:p>
+            <w:pPr>
+              <w:pStyle w:val="Firstparagraph"/>
+              <w:rPr>
+                <w:sz w:val="16"/>
+                <w:szCs w:val="16"/>
+                <w:lang w:val="en-FI"/>
+              </w:rPr>
+            </w:pPr>
+            <w:r>
+              <w:rPr>
+                <w:sz w:val="16"/>
+                <w:szCs w:val="16"/>
+              </w:rPr>
+              <w:t xml:space="preserve">Publications </w:t>
+            </w:r>
+            <w:r>
+              <w:rPr>
+                <w:sz w:val="16"/>
+                <w:szCs w:val="16"/>
+              </w:rPr>
+              <w:t xml:space="preserve">– </w:t>
+            </w:r>
+            <w:r>
+              <w:rPr>
+                <w:i/>
+                <w:iCs/>
+                <w:sz w:val="16"/>
+                <w:szCs w:val="16"/>
+                <w:highlight w:val="yellow"/>
+              </w:rPr>
+              <w:t>Proceedings Name, Month XX-XX, YYYY, City, Country</w:t>
+            </w:r>
+          </w:p>
+        </w:tc>
+      </w:tr>
     </w:tbl>
     <w:p>
       <w:pPr>
         <w:pStyle w:val="FootnoteText"/>
-      </w:pPr>
+        <w:tabs>
+          <w:tab w:val="left" w:pos="1074"/>
+        </w:tabs>
+        <w:rPr>
+          <w:lang w:val="en-US"/>
+        </w:rPr>
+      </w:pPr>
+      <w:r>
+        <w:tab/>
+      </w:r>
     </w:p>
   </w:footnote>
 </w:footnotes>

</xml_diff>

<commit_message>
update DHNBPub ISSN line, conf designator location
</commit_message>
<xml_diff>
--- a/docx/dhnbpub-template.docx
+++ b/docx/dhnbpub-template.docx
@@ -45,6 +45,7 @@
         </w:rPr>
         <w:t>Surnam</w:t>
       </w:r>
+      <w:proofErr w:type="spellStart"/>
       <w:r>
         <w:rPr>
           <w:sz w:val="24"/>
@@ -64,6 +65,7 @@
         </w:rPr>
         <w:t>a,b</w:t>
       </w:r>
+      <w:proofErr w:type="spellEnd"/>
       <w:r>
         <w:rPr>
           <w:sz w:val="24"/>
@@ -86,6 +88,7 @@
         </w:rPr>
         <w:t>Surnam</w:t>
       </w:r>
+      <w:proofErr w:type="spellStart"/>
       <w:r>
         <w:rPr>
           <w:sz w:val="24"/>
@@ -103,6 +106,7 @@
         </w:rPr>
         <w:t>b,c</w:t>
       </w:r>
+      <w:proofErr w:type="spellEnd"/>
       <w:r>
         <w:rPr>
           <w:position w:val="8"/>
@@ -164,7 +168,7 @@
         <w:pStyle w:val="University"/>
       </w:pPr>
       <w:r>
-        <w:t xml:space="preserve">University 1, Address, City, Index, Country </w:t>
+        <w:t xml:space="preserve">University 1 </w:t>
       </w:r>
     </w:p>
     <w:p>
@@ -172,7 +176,16 @@
         <w:pStyle w:val="University"/>
       </w:pPr>
       <w:r>
-        <w:t xml:space="preserve">University 1, Address, City, Index, Country </w:t>
+        <w:t xml:space="preserve">University </w:t>
+      </w:r>
+      <w:r>
+        <w:rPr>
+          <w:lang w:val="fi-FI"/>
+        </w:rPr>
+        <w:t>2</w:t>
+      </w:r>
+      <w:r>
+        <w:t xml:space="preserve"> </w:t>
       </w:r>
     </w:p>
     <w:p>
@@ -180,7 +193,16 @@
         <w:pStyle w:val="University"/>
       </w:pPr>
       <w:r>
-        <w:t xml:space="preserve">University 1, Address, City, Index, Country </w:t>
+        <w:t xml:space="preserve">University </w:t>
+      </w:r>
+      <w:r>
+        <w:rPr>
+          <w:lang w:val="fi-FI"/>
+        </w:rPr>
+        <w:t>3</w:t>
+      </w:r>
+      <w:r>
+        <w:t xml:space="preserve"> </w:t>
       </w:r>
     </w:p>
     <w:p>
@@ -188,7 +210,13 @@
         <w:pStyle w:val="University"/>
       </w:pPr>
       <w:r>
-        <w:t>University 1, Address, City, Index, Country</w:t>
+        <w:t xml:space="preserve">University </w:t>
+      </w:r>
+      <w:r>
+        <w:rPr>
+          <w:lang w:val="fi-FI"/>
+        </w:rPr>
+        <w:t>4</w:t>
       </w:r>
     </w:p>
     <w:p>
@@ -1396,19 +1424,139 @@
         <w:t xml:space="preserve">delines: </w:t>
       </w:r>
       <w:r>
-        <w:t>A paginated journal article (Abril and Plant, 2007), an enumerated journal article (Cohen et al., 2007), a reference to an entire issue (Cohen, 1996), a monograph (whole book) (Kosiur, 2001), a monograph/whole book in a series (see 2a in spec. document) (Harel, 1979), a divisible-book such as an anthology or compilation (Editor, 2007) followed by the same example, however we only output the series if the volume number is given (Editor, 2008) (so series should not be present since it has no vol. no.), a chapter in a divisible book (Spector, 1990), a chapter in a divisible book in a series (Douglass et al., 1998), a multi-volume work as book (Knuth, 1997), an article in a proceedings (of a conference, symposium, workshop for example) (paginated proceedings article) (Andler, 1979), a proceedings article with all possible elements (Smith, 2010), an example of an enumerated proceedings article (Gundy et al., 2007), an informally published work (Harel, 1978), a doctoral dissertation (Clarkson, 1985), a master’s thesis: (Anisi, 2003), an online document / world wide web resource (Thornburg, 2001; Ablamowicz and Fauser, 2007; Poker-Edge.Com, 2006), a video game (Case 1) (Obama, 2008) and (Case 2) (Novak, 2003) and (Lee, 2005) and (Case 3) a patent (Scientist, 2009), work accepted for publication (Rous, 2008), prolific author (Saeedi et al., 2010) and (Saeedi et al., 2010). Other cites might contain ‘duplicate’ DOI and URLs (some SIAM articles) (Kirschmer and Voight, 2010). Multi-volume works as books (Hörmander, 1985b) and (Hörmander, 1985a). A couple of citations with DOIs: (IEEE, 2004; Kirschmer and Voight, 2010). Online citations: (TUG, 2017; Thornburg, 2001; R</w:t>
+        <w:t>A paginated journal article (Abril and Plant, 2007), an enumerated journal article (Cohen et al., 2007), a reference to an entire issue (Cohen, 1996), a monograph (whole book) (</w:t>
+      </w:r>
+      <w:proofErr w:type="spellStart"/>
+      <w:r>
+        <w:t>Kosiur</w:t>
+      </w:r>
+      <w:proofErr w:type="spellEnd"/>
+      <w:r>
+        <w:t>, 2001), a monograph/whole book in a series (see 2a in spec. document) (</w:t>
+      </w:r>
+      <w:proofErr w:type="spellStart"/>
+      <w:r>
+        <w:t>Harel</w:t>
+      </w:r>
+      <w:proofErr w:type="spellEnd"/>
+      <w:r>
+        <w:t>, 1979), a divisible-book such as an anthology or compilation (Editor, 2007) followed by the same example, however we only output the series if the volume number is given (Editor, 2008) (so series should not be present since it has no vol. no.), a chapter in a divisible book (Spector, 1990), a chapter in a divisible book in a series (Douglass et al., 1998), a multi-volume work as book (Knuth, 1997), an article in a proceedings (of a conference, symposium, workshop for example) (paginated proceedings article) (</w:t>
+      </w:r>
+      <w:proofErr w:type="spellStart"/>
+      <w:r>
+        <w:t>Andler</w:t>
+      </w:r>
+      <w:proofErr w:type="spellEnd"/>
+      <w:r>
+        <w:t>, 1979), a proceedings article with all possible elements (Smith, 2010), an example of an enumerated proceedings article (Gundy et al., 2007), an informally published work (</w:t>
+      </w:r>
+      <w:proofErr w:type="spellStart"/>
+      <w:r>
+        <w:t>Harel</w:t>
+      </w:r>
+      <w:proofErr w:type="spellEnd"/>
+      <w:r>
+        <w:t>, 1978), a doctoral dissertation (Clarkson, 1985), a master’s thesis: (</w:t>
+      </w:r>
+      <w:proofErr w:type="spellStart"/>
+      <w:r>
+        <w:t>Anisi</w:t>
+      </w:r>
+      <w:proofErr w:type="spellEnd"/>
+      <w:r>
+        <w:t xml:space="preserve">, 2003), an online document / world wide web resource (Thornburg, 2001; </w:t>
+      </w:r>
+      <w:proofErr w:type="spellStart"/>
+      <w:r>
+        <w:t>Ablamowicz</w:t>
+      </w:r>
+      <w:proofErr w:type="spellEnd"/>
+      <w:r>
+        <w:t xml:space="preserve"> and </w:t>
+      </w:r>
+      <w:proofErr w:type="spellStart"/>
+      <w:r>
+        <w:t>Fauser</w:t>
+      </w:r>
+      <w:proofErr w:type="spellEnd"/>
+      <w:r>
+        <w:t>, 2007; Poker-Edge.Com, 2006), a video game (Case 1) (Obama, 2008) and (Case 2) (Novak, 2003) and (Lee, 2005) and (Case 3) a patent (Scientist, 2009), work accepted for publication (Rous, 2008), prolific author (</w:t>
+      </w:r>
+      <w:proofErr w:type="spellStart"/>
+      <w:r>
+        <w:t>Saeedi</w:t>
+      </w:r>
+      <w:proofErr w:type="spellEnd"/>
+      <w:r>
+        <w:t xml:space="preserve"> et al., 2010) and (</w:t>
+      </w:r>
+      <w:proofErr w:type="spellStart"/>
+      <w:r>
+        <w:t>Saeedi</w:t>
+      </w:r>
+      <w:proofErr w:type="spellEnd"/>
+      <w:r>
+        <w:t xml:space="preserve"> et al., 2010). Other cites might contain ‘duplicate’ DOI and URLs (some SIAM articles) (</w:t>
+      </w:r>
+      <w:proofErr w:type="spellStart"/>
+      <w:r>
+        <w:t>Kirschmer</w:t>
+      </w:r>
+      <w:proofErr w:type="spellEnd"/>
+      <w:r>
+        <w:t xml:space="preserve"> and Voight, 2010). Multi-volume works as books (</w:t>
+      </w:r>
+      <w:proofErr w:type="spellStart"/>
+      <w:r>
+        <w:t>Hörmander</w:t>
+      </w:r>
+      <w:proofErr w:type="spellEnd"/>
+      <w:r>
+        <w:t>, 1985b) and (</w:t>
+      </w:r>
+      <w:proofErr w:type="spellStart"/>
+      <w:r>
+        <w:t>Hörmander</w:t>
+      </w:r>
+      <w:proofErr w:type="spellEnd"/>
+      <w:r>
+        <w:t xml:space="preserve">, 1985a). A couple of citations with DOIs: (IEEE, 2004; </w:t>
+      </w:r>
+      <w:proofErr w:type="spellStart"/>
+      <w:r>
+        <w:t>Kirschmer</w:t>
+      </w:r>
+      <w:proofErr w:type="spellEnd"/>
+      <w:r>
+        <w:t xml:space="preserve"> and Voight, 2010). Online citations: (TUG, 2017; Thornburg, 2001; R</w:t>
       </w:r>
       <w:r>
         <w:t xml:space="preserve">. </w:t>
       </w:r>
       <w:r>
-        <w:t>Core Team, 2019; Anzaroot and McCallum, 2013). Within text, you can refer to a particular</w:t>
+        <w:t xml:space="preserve">Core Team, 2019; </w:t>
+      </w:r>
+      <w:proofErr w:type="spellStart"/>
+      <w:r>
+        <w:t>Anzaroot</w:t>
+      </w:r>
+      <w:proofErr w:type="spellEnd"/>
+      <w:r>
+        <w:t xml:space="preserve"> and McCallum, 2013). Within text, you can refer to a particular</w:t>
       </w:r>
       <w:r>
         <w:t xml:space="preserve"> </w:t>
       </w:r>
       <w:r>
-        <w:t>author as ”Abril and Plant (2007) saying something”.</w:t>
+        <w:t xml:space="preserve">author </w:t>
+      </w:r>
+      <w:proofErr w:type="gramStart"/>
+      <w:r>
+        <w:t>as ”Abril</w:t>
+      </w:r>
+      <w:proofErr w:type="gramEnd"/>
+      <w:r>
+        <w:t xml:space="preserve"> and Plant (2007) saying something”.</w:t>
       </w:r>
     </w:p>
     <w:p>
@@ -1429,7 +1577,47 @@
         <w:pStyle w:val="Firstparagraph"/>
       </w:pPr>
       <w:r>
-        <w:t>Thanks to the developers of ACM consolidated LaTeX styles https://github.com/borisveytsman/ acmart and to the developers of Elsevier updated LATEX templates https://www.ctan.org/ tex-archive/macros/latex/contrib/els-cas-templates.</w:t>
+        <w:t xml:space="preserve">Thanks to the developers of ACM consolidated LaTeX styles https://github.com/borisveytsman/ </w:t>
+      </w:r>
+      <w:proofErr w:type="spellStart"/>
+      <w:r>
+        <w:t>acmart</w:t>
+      </w:r>
+      <w:proofErr w:type="spellEnd"/>
+      <w:r>
+        <w:t xml:space="preserve"> and to the developers of Elsevier updated LATEX templates https://www.ctan.org/ </w:t>
+      </w:r>
+      <w:proofErr w:type="spellStart"/>
+      <w:r>
+        <w:t>tex</w:t>
+      </w:r>
+      <w:proofErr w:type="spellEnd"/>
+      <w:r>
+        <w:t>-archive/macros/latex/</w:t>
+      </w:r>
+      <w:proofErr w:type="spellStart"/>
+      <w:r>
+        <w:t>contrib</w:t>
+      </w:r>
+      <w:proofErr w:type="spellEnd"/>
+      <w:r>
+        <w:t>/</w:t>
+      </w:r>
+      <w:proofErr w:type="spellStart"/>
+      <w:r>
+        <w:t>els</w:t>
+      </w:r>
+      <w:proofErr w:type="spellEnd"/>
+      <w:r>
+        <w:t>-</w:t>
+      </w:r>
+      <w:proofErr w:type="spellStart"/>
+      <w:r>
+        <w:t>cas</w:t>
+      </w:r>
+      <w:proofErr w:type="spellEnd"/>
+      <w:r>
+        <w:t>-templates.</w:t>
       </w:r>
     </w:p>
     <w:p>
@@ -2211,6 +2399,23 @@
       </w:pPr>
       <w:r>
         <w:rPr>
+          <w:i/>
+          <w:iCs/>
+          <w:szCs w:val="16"/>
+          <w:highlight w:val="yellow"/>
+        </w:rPr>
+        <w:t>Proceedings Name, Month XX-XX, YYYY, City, Country</w:t>
+      </w:r>
+    </w:p>
+    <w:p>
+      <w:pPr>
+        <w:pStyle w:val="FootnoteText"/>
+        <w:rPr>
+          <w:highlight w:val="yellow"/>
+        </w:rPr>
+      </w:pPr>
+      <w:r>
+        <w:rPr>
           <w:highlight w:val="yellow"/>
         </w:rPr>
         <w:t xml:space="preserve">EMAIL: email1@mail.com (A. 1); email2@mail.com (A. 2); email3@mail.com (A. 3) </w:t>
@@ -2267,10 +2472,12 @@
                 <w:noProof/>
               </w:rPr>
               <w:drawing>
-                <wp:inline distT="0" distB="0" distL="0" distR="0" wp14:anchorId="38F421F0" wp14:editId="330F6159">
+                <wp:inline distT="0" distB="0" distL="0" distR="0" wp14:anchorId="38F421F0" wp14:editId="74868F27">
                   <wp:extent cx="465719" cy="164060"/>
-                  <wp:effectExtent l="0" t="0" r="3175" b="1270"/>
-                  <wp:docPr id="8" name="Picture 8"/>
+                  <wp:effectExtent l="0" t="0" r="4445" b="1270"/>
+                  <wp:docPr id="8" name="Picture 8">
+                    <a:hlinkClick xmlns:a="http://schemas.openxmlformats.org/drawingml/2006/main" r:id="rId1"/>
+                  </wp:docPr>
                   <wp:cNvGraphicFramePr>
                     <a:graphicFrameLocks xmlns:a="http://schemas.openxmlformats.org/drawingml/2006/main" noChangeAspect="1"/>
                   </wp:cNvGraphicFramePr>
@@ -2278,11 +2485,13 @@
                     <a:graphicData uri="http://schemas.openxmlformats.org/drawingml/2006/picture">
                       <pic:pic xmlns:pic="http://schemas.openxmlformats.org/drawingml/2006/picture">
                         <pic:nvPicPr>
-                          <pic:cNvPr id="2" name="cc-by.pdf"/>
+                          <pic:cNvPr id="8" name="Picture 8">
+                            <a:hlinkClick r:id="rId1"/>
+                          </pic:cNvPr>
                           <pic:cNvPicPr/>
                         </pic:nvPicPr>
                         <pic:blipFill>
-                          <a:blip r:embed="rId1">
+                          <a:blip r:embed="rId2">
                             <a:extLst>
                               <a:ext uri="{28A0092B-C50C-407E-A947-70E740481C1C}">
                                 <a14:useLocalDpi xmlns:a14="http://schemas.microsoft.com/office/drawing/2010/main" val="0"/>
@@ -2384,10 +2593,12 @@
                 <w:noProof/>
               </w:rPr>
               <w:drawing>
-                <wp:inline distT="0" distB="0" distL="0" distR="0" wp14:anchorId="73ED7FB4" wp14:editId="34745182">
+                <wp:inline distT="0" distB="0" distL="0" distR="0" wp14:anchorId="73ED7FB4" wp14:editId="5CFEC301">
                   <wp:extent cx="460289" cy="209528"/>
                   <wp:effectExtent l="0" t="0" r="0" b="0"/>
-                  <wp:docPr id="1938700328" name="Picture 1"/>
+                  <wp:docPr id="1938700328" name="Picture 1">
+                    <a:hlinkClick xmlns:a="http://schemas.openxmlformats.org/drawingml/2006/main" r:id="rId3"/>
+                  </wp:docPr>
                   <wp:cNvGraphicFramePr>
                     <a:graphicFrameLocks xmlns:a="http://schemas.openxmlformats.org/drawingml/2006/main" noChangeAspect="1"/>
                   </wp:cNvGraphicFramePr>
@@ -2395,11 +2606,13 @@
                     <a:graphicData uri="http://schemas.openxmlformats.org/drawingml/2006/picture">
                       <pic:pic xmlns:pic="http://schemas.openxmlformats.org/drawingml/2006/picture">
                         <pic:nvPicPr>
-                          <pic:cNvPr id="1938700328" name="Picture 1938700328"/>
+                          <pic:cNvPr id="1938700328" name="Picture 1">
+                            <a:hlinkClick r:id="rId3"/>
+                          </pic:cNvPr>
                           <pic:cNvPicPr/>
                         </pic:nvPicPr>
                         <pic:blipFill>
-                          <a:blip r:embed="rId2">
+                          <a:blip r:embed="rId4">
                             <a:extLst>
                               <a:ext uri="{28A0092B-C50C-407E-A947-70E740481C1C}">
                                 <a14:useLocalDpi xmlns:a14="http://schemas.microsoft.com/office/drawing/2010/main" val="0"/>
@@ -2435,35 +2648,64 @@
             <w:pPr>
               <w:pStyle w:val="Firstparagraph"/>
               <w:rPr>
-                <w:sz w:val="16"/>
-                <w:szCs w:val="16"/>
+                <w:sz w:val="18"/>
+                <w:szCs w:val="18"/>
                 <w:lang w:val="en-FI"/>
               </w:rPr>
             </w:pPr>
-            <w:r>
-              <w:rPr>
-                <w:sz w:val="16"/>
-                <w:szCs w:val="16"/>
-              </w:rPr>
-              <w:t xml:space="preserve">Publications </w:t>
-            </w:r>
-            <w:r>
-              <w:rPr>
-                <w:sz w:val="16"/>
-                <w:szCs w:val="16"/>
-              </w:rPr>
-              <w:t xml:space="preserve">– </w:t>
-            </w:r>
-            <w:r>
-              <w:rPr>
-                <w:i/>
-                <w:iCs/>
-                <w:sz w:val="16"/>
-                <w:szCs w:val="16"/>
-                <w:highlight w:val="yellow"/>
-              </w:rPr>
-              <w:t>Proceedings Name, Month XX-XX, YYYY, City, Country</w:t>
-            </w:r>
+            <w:hyperlink r:id="rId5" w:history="1">
+              <w:r>
+                <w:rPr>
+                  <w:rStyle w:val="Hyperlink"/>
+                  <w:sz w:val="18"/>
+                  <w:szCs w:val="18"/>
+                  <w:u w:val="none"/>
+                </w:rPr>
+                <w:t>Digital Humanities in the Nordic and Baltic Countries Publicati</w:t>
+              </w:r>
+              <w:r>
+                <w:rPr>
+                  <w:rStyle w:val="Hyperlink"/>
+                  <w:sz w:val="18"/>
+                  <w:szCs w:val="18"/>
+                  <w:u w:val="none"/>
+                </w:rPr>
+                <w:t>o</w:t>
+              </w:r>
+              <w:r>
+                <w:rPr>
+                  <w:rStyle w:val="Hyperlink"/>
+                  <w:sz w:val="18"/>
+                  <w:szCs w:val="18"/>
+                  <w:u w:val="none"/>
+                </w:rPr>
+                <w:t>ns</w:t>
+              </w:r>
+              <w:r>
+                <w:t xml:space="preserve"> </w:t>
+              </w:r>
+              <w:r>
+                <w:t>–</w:t>
+              </w:r>
+              <w:r>
+                <w:rPr>
+                  <w:rStyle w:val="Hyperlink"/>
+                  <w:sz w:val="18"/>
+                  <w:szCs w:val="18"/>
+                  <w:u w:val="none"/>
+                </w:rPr>
+                <w:t xml:space="preserve"> </w:t>
+              </w:r>
+              <w:r>
+                <w:rPr>
+                  <w:rStyle w:val="Hyperlink"/>
+                  <w:sz w:val="18"/>
+                  <w:szCs w:val="18"/>
+                  <w:u w:val="none"/>
+                </w:rPr>
+                <w:t>ISSN: 2704-1441</w:t>
+              </w:r>
+            </w:hyperlink>
           </w:p>
         </w:tc>
       </w:tr>
@@ -5109,6 +5351,18 @@
     <w:unhideWhenUsed/>
     <w:rsid w:val="0035659E"/>
   </w:style>
+  <w:style w:type="character" w:styleId="FollowedHyperlink">
+    <w:name w:val="FollowedHyperlink"/>
+    <w:basedOn w:val="DefaultParagraphFont"/>
+    <w:uiPriority w:val="99"/>
+    <w:semiHidden/>
+    <w:unhideWhenUsed/>
+    <w:rsid w:val="00DC092C"/>
+    <w:rPr>
+      <w:color w:val="954F72" w:themeColor="followedHyperlink"/>
+      <w:u w:val="single"/>
+    </w:rPr>
+  </w:style>
 </w:styles>
 </file>
 

</xml_diff>

<commit_message>
Fix error in Chicago 17th edition citation style examples
</commit_message>
<xml_diff>
--- a/docx/dhnbpub-template.docx
+++ b/docx/dhnbpub-template.docx
@@ -1,6 +1,6 @@
 
 <file path=word/document.xml><?xml version="1.0" encoding="utf-8"?>
-<w:document xmlns:wpc="http://schemas.microsoft.com/office/word/2010/wordprocessingCanvas" xmlns:cx="http://schemas.microsoft.com/office/drawing/2014/chartex" xmlns:cx1="http://schemas.microsoft.com/office/drawing/2015/9/8/chartex" xmlns:cx2="http://schemas.microsoft.com/office/drawing/2015/10/21/chartex" xmlns:cx3="http://schemas.microsoft.com/office/drawing/2016/5/9/chartex" xmlns:cx4="http://schemas.microsoft.com/office/drawing/2016/5/10/chartex" xmlns:cx5="http://schemas.microsoft.com/office/drawing/2016/5/11/chartex" xmlns:cx6="http://schemas.microsoft.com/office/drawing/2016/5/12/chartex" xmlns:cx7="http://schemas.microsoft.com/office/drawing/2016/5/13/chartex" xmlns:cx8="http://schemas.microsoft.com/office/drawing/2016/5/14/chartex" xmlns:mc="http://schemas.openxmlformats.org/markup-compatibility/2006" xmlns:aink="http://schemas.microsoft.com/office/drawing/2016/ink" xmlns:am3d="http://schemas.microsoft.com/office/drawing/2017/model3d" xmlns:o="urn:schemas-microsoft-com:office:office" xmlns:oel="http://schemas.microsoft.com/office/2019/extlst" xmlns:r="http://schemas.openxmlformats.org/officeDocument/2006/relationships" xmlns:m="http://schemas.openxmlformats.org/officeDocument/2006/math" xmlns:v="urn:schemas-microsoft-com:vml" xmlns:wp14="http://schemas.microsoft.com/office/word/2010/wordprocessingDrawing" xmlns:wp="http://schemas.openxmlformats.org/drawingml/2006/wordprocessingDrawing" xmlns:w10="urn:schemas-microsoft-com:office:word" xmlns:w="http://schemas.openxmlformats.org/wordprocessingml/2006/main" xmlns:w14="http://schemas.microsoft.com/office/word/2010/wordml" xmlns:w15="http://schemas.microsoft.com/office/word/2012/wordml" xmlns:w16cex="http://schemas.microsoft.com/office/word/2018/wordml/cex" xmlns:w16cid="http://schemas.microsoft.com/office/word/2016/wordml/cid" xmlns:w16="http://schemas.microsoft.com/office/word/2018/wordml" xmlns:w16sdtdh="http://schemas.microsoft.com/office/word/2020/wordml/sdtdatahash" xmlns:w16se="http://schemas.microsoft.com/office/word/2015/wordml/symex" xmlns:wpg="http://schemas.microsoft.com/office/word/2010/wordprocessingGroup" xmlns:wpi="http://schemas.microsoft.com/office/word/2010/wordprocessingInk" xmlns:wne="http://schemas.microsoft.com/office/word/2006/wordml" xmlns:wps="http://schemas.microsoft.com/office/word/2010/wordprocessingShape" mc:Ignorable="w14 w15 w16se w16cid w16 w16cex w16sdtdh wp14">
+<w:document xmlns:wpc="http://schemas.microsoft.com/office/word/2010/wordprocessingCanvas" xmlns:cx="http://schemas.microsoft.com/office/drawing/2014/chartex" xmlns:cx1="http://schemas.microsoft.com/office/drawing/2015/9/8/chartex" xmlns:cx2="http://schemas.microsoft.com/office/drawing/2015/10/21/chartex" xmlns:cx3="http://schemas.microsoft.com/office/drawing/2016/5/9/chartex" xmlns:cx4="http://schemas.microsoft.com/office/drawing/2016/5/10/chartex" xmlns:cx5="http://schemas.microsoft.com/office/drawing/2016/5/11/chartex" xmlns:cx6="http://schemas.microsoft.com/office/drawing/2016/5/12/chartex" xmlns:cx7="http://schemas.microsoft.com/office/drawing/2016/5/13/chartex" xmlns:cx8="http://schemas.microsoft.com/office/drawing/2016/5/14/chartex" xmlns:mc="http://schemas.openxmlformats.org/markup-compatibility/2006" xmlns:aink="http://schemas.microsoft.com/office/drawing/2016/ink" xmlns:am3d="http://schemas.microsoft.com/office/drawing/2017/model3d" xmlns:o="urn:schemas-microsoft-com:office:office" xmlns:oel="http://schemas.microsoft.com/office/2019/extlst" xmlns:r="http://schemas.openxmlformats.org/officeDocument/2006/relationships" xmlns:m="http://schemas.openxmlformats.org/officeDocument/2006/math" xmlns:v="urn:schemas-microsoft-com:vml" xmlns:wp14="http://schemas.microsoft.com/office/word/2010/wordprocessingDrawing" xmlns:wp="http://schemas.openxmlformats.org/drawingml/2006/wordprocessingDrawing" xmlns:w10="urn:schemas-microsoft-com:office:word" xmlns:w="http://schemas.openxmlformats.org/wordprocessingml/2006/main" xmlns:w14="http://schemas.microsoft.com/office/word/2010/wordml" xmlns:w15="http://schemas.microsoft.com/office/word/2012/wordml" xmlns:w16cex="http://schemas.microsoft.com/office/word/2018/wordml/cex" xmlns:w16cid="http://schemas.microsoft.com/office/word/2016/wordml/cid" xmlns:w16="http://schemas.microsoft.com/office/word/2018/wordml" xmlns:w16du="http://schemas.microsoft.com/office/word/2023/wordml/word16du" xmlns:w16sdtdh="http://schemas.microsoft.com/office/word/2020/wordml/sdtdatahash" xmlns:w16sdtfl="http://schemas.microsoft.com/office/word/2024/wordml/sdtformatlock" xmlns:w16se="http://schemas.microsoft.com/office/word/2015/wordml/symex" xmlns:wpg="http://schemas.microsoft.com/office/word/2010/wordprocessingGroup" xmlns:wpi="http://schemas.microsoft.com/office/word/2010/wordprocessingInk" xmlns:wne="http://schemas.microsoft.com/office/word/2006/wordml" xmlns:wps="http://schemas.microsoft.com/office/word/2010/wordprocessingShape" mc:Ignorable="w14 w15 w16se w16cid w16 w16cex w16sdtdh w16sdtfl w16du wp14">
   <w:body>
     <w:p>
       <w:pPr>
@@ -1424,23 +1424,72 @@
         <w:t xml:space="preserve">delines: </w:t>
       </w:r>
       <w:r>
-        <w:t>A paginated journal article (Abril and Plant, 2007), an enumerated journal article (Cohen et al., 2007), a reference to an entire issue (Cohen, 1996), a monograph (whole book) (</w:t>
+        <w:t>A paginated journal article (Abril and Plant 2007), an enumerated journal article (Cohen, Nutt,</w:t>
+      </w:r>
+      <w:r>
+        <w:t xml:space="preserve"> </w:t>
+      </w:r>
+      <w:r>
+        <w:t xml:space="preserve">and </w:t>
       </w:r>
       <w:proofErr w:type="spellStart"/>
       <w:r>
+        <w:t>Sagic</w:t>
+      </w:r>
+      <w:proofErr w:type="spellEnd"/>
+      <w:r>
+        <w:t xml:space="preserve"> 2007), a reference to an entire issue (Cohen 1996), a monograph (whole book) (</w:t>
+      </w:r>
+      <w:proofErr w:type="spellStart"/>
+      <w:r>
         <w:t>Kosiur</w:t>
       </w:r>
       <w:proofErr w:type="spellEnd"/>
-      <w:r>
-        <w:t>, 2001), a monograph/whole book in a series (see 2a in spec. document) (</w:t>
+    </w:p>
+    <w:p>
+      <w:pPr>
+        <w:pStyle w:val="Firstparagraph"/>
+      </w:pPr>
+      <w:r>
+        <w:t>2001), a monograph/whole book in a series (see 2a in spec. document) (Harel 1979), a divisible-book such as an anthology or compilation (Editor 2007) followed by the same example, however</w:t>
+      </w:r>
+      <w:r>
+        <w:t xml:space="preserve"> </w:t>
+      </w:r>
+      <w:r>
+        <w:t>we only output the series if the volume number is given (Editor 2008) (so series should not</w:t>
+      </w:r>
+      <w:r>
+        <w:t xml:space="preserve"> </w:t>
+      </w:r>
+      <w:r>
+        <w:t>be present since it has no vol. no.), a chapter in a divisible book (Spector 1990), a chapter in</w:t>
+      </w:r>
+      <w:r>
+        <w:t xml:space="preserve"> </w:t>
+      </w:r>
+      <w:r>
+        <w:t xml:space="preserve">a divisible book in a series (Douglass, Harel, and </w:t>
       </w:r>
       <w:proofErr w:type="spellStart"/>
       <w:r>
-        <w:t>Harel</w:t>
+        <w:t>Trakhtenbrot</w:t>
       </w:r>
       <w:proofErr w:type="spellEnd"/>
       <w:r>
-        <w:t>, 1979), a divisible-book such as an anthology or compilation (Editor, 2007) followed by the same example, however we only output the series if the volume number is given (Editor, 2008) (so series should not be present since it has no vol. no.), a chapter in a divisible book (Spector, 1990), a chapter in a divisible book in a series (Douglass et al., 1998), a multi-volume work as book (Knuth, 1997), an article in a proceedings (of a conference, symposium, workshop for example) (paginated proceedings article) (</w:t>
+        <w:t xml:space="preserve"> 1998), a multi-volume work</w:t>
+      </w:r>
+      <w:r>
+        <w:t xml:space="preserve"> </w:t>
+      </w:r>
+      <w:r>
+        <w:t>as book (Knuth 1997), an article in a proceedings (of a conference, symposium, workshop for</w:t>
+      </w:r>
+      <w:r>
+        <w:t xml:space="preserve"> </w:t>
+      </w:r>
+      <w:r>
+        <w:t>example) (paginated proceedings article) (</w:t>
       </w:r>
       <w:proofErr w:type="spellStart"/>
       <w:r>
@@ -1448,15 +1497,33 @@
       </w:r>
       <w:proofErr w:type="spellEnd"/>
       <w:r>
-        <w:t>, 1979), a proceedings article with all possible elements (Smith, 2010), an example of an enumerated proceedings article (Gundy et al., 2007), an informally published work (</w:t>
+        <w:t xml:space="preserve"> 1979), a proceedings article with all possible</w:t>
+      </w:r>
+      <w:r>
+        <w:t xml:space="preserve"> </w:t>
+      </w:r>
+      <w:r>
+        <w:t xml:space="preserve">elements (Smith 2010), an example of an enumerated proceedings article (Gundy, </w:t>
       </w:r>
       <w:proofErr w:type="spellStart"/>
       <w:r>
-        <w:t>Harel</w:t>
+        <w:t>Balzarotti</w:t>
       </w:r>
       <w:proofErr w:type="spellEnd"/>
       <w:r>
-        <w:t>, 1978), a doctoral dissertation (Clarkson, 1985), a master’s thesis: (</w:t>
+        <w:t>, and</w:t>
+      </w:r>
+      <w:r>
+        <w:t xml:space="preserve"> </w:t>
+      </w:r>
+      <w:r>
+        <w:t>Vigna 2007), an informally published work (Harel 1978), a doctoral dissertation (Clarkson 1985),</w:t>
+      </w:r>
+      <w:r>
+        <w:t xml:space="preserve"> </w:t>
+      </w:r>
+      <w:r>
+        <w:t>a master’s thesis: (</w:t>
       </w:r>
       <w:proofErr w:type="spellStart"/>
       <w:r>
@@ -1464,7 +1531,13 @@
       </w:r>
       <w:proofErr w:type="spellEnd"/>
       <w:r>
-        <w:t xml:space="preserve">, 2003), an online document / world wide web resource (Thornburg, 2001; </w:t>
+        <w:t xml:space="preserve"> 2003), an online document / world wide web resource (Thornburg</w:t>
+      </w:r>
+      <w:r>
+        <w:t xml:space="preserve"> </w:t>
+      </w:r>
+      <w:r>
+        <w:t xml:space="preserve">2001; </w:t>
       </w:r>
       <w:proofErr w:type="spellStart"/>
       <w:r>
@@ -1480,83 +1553,100 @@
       </w:r>
       <w:proofErr w:type="spellEnd"/>
       <w:r>
-        <w:t>, 2007; Poker-Edge.Com, 2006), a video game (Case 1) (Obama, 2008) and (Case 2) (Novak, 2003) and (Lee, 2005) and (Case 3) a patent (Scientist, 2009), work accepted for publication (Rous, 2008), prolific author (</w:t>
+        <w:t xml:space="preserve"> 2007; Poker-Edge.Com 2006), a video game (Case 1) (Obama 2008)</w:t>
+      </w:r>
+      <w:r>
+        <w:t xml:space="preserve"> </w:t>
+      </w:r>
+      <w:r>
+        <w:t>and (Case 2) (Novak 2003) and (Lee 2005) and (Case 3) a patent (Scientist 2009), work accepted</w:t>
+      </w:r>
+      <w:r>
+        <w:t xml:space="preserve"> </w:t>
+      </w:r>
+      <w:r>
+        <w:t xml:space="preserve">for publication (Rous 2008), prolific author (Saeedi, Zamani, and </w:t>
       </w:r>
       <w:proofErr w:type="spellStart"/>
       <w:r>
-        <w:t>Saeedi</w:t>
+        <w:t>Sedighi</w:t>
       </w:r>
       <w:proofErr w:type="spellEnd"/>
       <w:r>
-        <w:t xml:space="preserve"> et al., 2010) and (</w:t>
+        <w:t xml:space="preserve"> 2010) and (Saeedi</w:t>
+      </w:r>
+      <w:r>
+        <w:t xml:space="preserve"> </w:t>
+      </w:r>
+      <w:r>
+        <w:t>et al. 2010). Other cites might contain ‘duplicate’ DOI and URLs (some SIAM articles) (</w:t>
       </w:r>
       <w:proofErr w:type="spellStart"/>
       <w:r>
-        <w:t>Saeedi</w:t>
+        <w:t>Kirschmer</w:t>
       </w:r>
       <w:proofErr w:type="spellEnd"/>
       <w:r>
-        <w:t xml:space="preserve"> et al., 2010). Other cites might contain ‘duplicate’ DOI and URLs (some SIAM articles) (</w:t>
+        <w:t xml:space="preserve"> </w:t>
+      </w:r>
+      <w:r>
+        <w:t>and Voight 2010). Multi-volume works as books (</w:t>
       </w:r>
       <w:proofErr w:type="spellStart"/>
       <w:r>
+        <w:t>Hörmander</w:t>
+      </w:r>
+      <w:proofErr w:type="spellEnd"/>
+      <w:r>
+        <w:t xml:space="preserve"> 1985b) and (</w:t>
+      </w:r>
+      <w:proofErr w:type="spellStart"/>
+      <w:r>
+        <w:t>Hörmander</w:t>
+      </w:r>
+      <w:proofErr w:type="spellEnd"/>
+      <w:r>
+        <w:t xml:space="preserve"> 1985a). A</w:t>
+      </w:r>
+      <w:r>
+        <w:t xml:space="preserve"> </w:t>
+      </w:r>
+      <w:r>
+        <w:t xml:space="preserve">couple of citations with DOIs: (“IEEE TCSC Executive Committee” 2004; </w:t>
+      </w:r>
+      <w:proofErr w:type="spellStart"/>
+      <w:r>
         <w:t>Kirschmer</w:t>
       </w:r>
       <w:proofErr w:type="spellEnd"/>
       <w:r>
-        <w:t xml:space="preserve"> and Voight, 2010). Multi-volume works as books (</w:t>
+        <w:t xml:space="preserve"> and Voight</w:t>
+      </w:r>
+      <w:r>
+        <w:t xml:space="preserve"> </w:t>
+      </w:r>
+      <w:r>
+        <w:t>2010). Online citations: (Institutional members of the TEX Users Group 2017; Thornburg 2001;</w:t>
+      </w:r>
+      <w:r>
+        <w:t xml:space="preserve"> </w:t>
+      </w:r>
+      <w:r>
+        <w:t xml:space="preserve">R Core Team 2019; </w:t>
       </w:r>
       <w:proofErr w:type="spellStart"/>
       <w:r>
-        <w:t>Hörmander</w:t>
+        <w:t>Anzaroot</w:t>
       </w:r>
       <w:proofErr w:type="spellEnd"/>
       <w:r>
-        <w:t>, 1985b) and (</w:t>
-      </w:r>
-      <w:proofErr w:type="spellStart"/>
-      <w:r>
-        <w:t>Hörmander</w:t>
-      </w:r>
-      <w:proofErr w:type="spellEnd"/>
-      <w:r>
-        <w:t xml:space="preserve">, 1985a). A couple of citations with DOIs: (IEEE, 2004; </w:t>
-      </w:r>
-      <w:proofErr w:type="spellStart"/>
-      <w:r>
-        <w:t>Kirschmer</w:t>
-      </w:r>
-      <w:proofErr w:type="spellEnd"/>
-      <w:r>
-        <w:t xml:space="preserve"> and Voight, 2010). Online citations: (TUG, 2017; Thornburg, 2001; R</w:t>
-      </w:r>
-      <w:r>
-        <w:t xml:space="preserve">. </w:t>
-      </w:r>
-      <w:r>
-        <w:t xml:space="preserve">Core Team, 2019; </w:t>
-      </w:r>
-      <w:proofErr w:type="spellStart"/>
-      <w:r>
-        <w:t>Anzaroot</w:t>
-      </w:r>
-      <w:proofErr w:type="spellEnd"/>
-      <w:r>
-        <w:t xml:space="preserve"> and McCallum, 2013). Within text, you can refer to a particular</w:t>
-      </w:r>
-      <w:r>
-        <w:t xml:space="preserve"> </w:t>
-      </w:r>
-      <w:r>
-        <w:t xml:space="preserve">author </w:t>
-      </w:r>
-      <w:proofErr w:type="gramStart"/>
-      <w:r>
-        <w:t>as ”Abril</w:t>
-      </w:r>
-      <w:proofErr w:type="gramEnd"/>
-      <w:r>
-        <w:t xml:space="preserve"> and Plant (2007) saying something”.</w:t>
+        <w:t xml:space="preserve"> and McCallum 2013). Within text, you can refer to a particular</w:t>
+      </w:r>
+      <w:r>
+        <w:t xml:space="preserve"> </w:t>
+      </w:r>
+      <w:r>
+        <w:t>author as ”Abril and Plant (2007) saying something”.</w:t>
       </w:r>
     </w:p>
     <w:p>
@@ -1577,47 +1667,39 @@
         <w:pStyle w:val="Firstparagraph"/>
       </w:pPr>
       <w:r>
-        <w:t xml:space="preserve">Thanks to the developers of ACM consolidated LaTeX styles https://github.com/borisveytsman/ </w:t>
-      </w:r>
-      <w:proofErr w:type="spellStart"/>
-      <w:r>
-        <w:t>acmart</w:t>
-      </w:r>
-      <w:proofErr w:type="spellEnd"/>
-      <w:r>
-        <w:t xml:space="preserve"> and to the developers of Elsevier updated LATEX templates https://www.ctan.org/ </w:t>
-      </w:r>
-      <w:proofErr w:type="spellStart"/>
-      <w:r>
-        <w:t>tex</w:t>
-      </w:r>
-      <w:proofErr w:type="spellEnd"/>
-      <w:r>
-        <w:t>-archive/macros/latex/</w:t>
-      </w:r>
-      <w:proofErr w:type="spellStart"/>
-      <w:r>
-        <w:t>contrib</w:t>
-      </w:r>
-      <w:proofErr w:type="spellEnd"/>
-      <w:r>
-        <w:t>/</w:t>
-      </w:r>
-      <w:proofErr w:type="spellStart"/>
-      <w:r>
-        <w:t>els</w:t>
-      </w:r>
-      <w:proofErr w:type="spellEnd"/>
-      <w:r>
-        <w:t>-</w:t>
-      </w:r>
-      <w:proofErr w:type="spellStart"/>
-      <w:r>
-        <w:t>cas</w:t>
-      </w:r>
-      <w:proofErr w:type="spellEnd"/>
-      <w:r>
-        <w:t>-templates.</w:t>
+        <w:t>Thanks to the developers of the CEURART LaTeX styles</w:t>
+      </w:r>
+      <w:r>
+        <w:t xml:space="preserve"> at </w:t>
+      </w:r>
+      <w:hyperlink r:id="rId9" w:history="1">
+        <w:r>
+          <w:rPr>
+            <w:rStyle w:val="Hyperlink"/>
+          </w:rPr>
+          <w:t>h</w:t>
+        </w:r>
+        <w:r>
+          <w:rPr>
+            <w:rStyle w:val="Hyperlink"/>
+          </w:rPr>
+          <w:t>ttps://github.com/yamadharma</w:t>
+        </w:r>
+        <w:r>
+          <w:rPr>
+            <w:rStyle w:val="Hyperlink"/>
+          </w:rPr>
+          <w:t>/</w:t>
+        </w:r>
+        <w:r>
+          <w:rPr>
+            <w:rStyle w:val="Hyperlink"/>
+          </w:rPr>
+          <w:t>ceurart</w:t>
+        </w:r>
+      </w:hyperlink>
+      <w:r>
+        <w:t>.</w:t>
       </w:r>
     </w:p>
     <w:p>
@@ -2062,7 +2144,7 @@
       <w:r>
         <w:t xml:space="preserve">Statistical Computing, Vienna, Austria. </w:t>
       </w:r>
-      <w:hyperlink r:id="rId9" w:history="1">
+      <w:hyperlink r:id="rId10" w:history="1">
         <w:r>
           <w:rPr>
             <w:rStyle w:val="Hyperlink"/>
@@ -2195,7 +2277,7 @@
       <w:r>
         <w:t xml:space="preserve">March. </w:t>
       </w:r>
-      <w:hyperlink r:id="rId10" w:history="1">
+      <w:hyperlink r:id="rId11" w:history="1">
         <w:r>
           <w:rPr>
             <w:rStyle w:val="Hyperlink"/>
@@ -2223,9 +2305,9 @@
       </w:r>
     </w:p>
     <w:sectPr>
-      <w:headerReference w:type="default" r:id="rId11"/>
-      <w:footerReference w:type="even" r:id="rId12"/>
-      <w:footerReference w:type="default" r:id="rId13"/>
+      <w:headerReference w:type="default" r:id="rId12"/>
+      <w:footerReference w:type="even" r:id="rId13"/>
+      <w:footerReference w:type="default" r:id="rId14"/>
       <w:pgSz w:w="11900" w:h="16840"/>
       <w:pgMar w:top="1440" w:right="1440" w:bottom="1440" w:left="1440" w:header="708" w:footer="708" w:gutter="0"/>
       <w:cols w:space="708"/>
@@ -2237,7 +2319,7 @@
 </file>
 
 <file path=word/endnotes.xml><?xml version="1.0" encoding="utf-8"?>
-<w:endnotes xmlns:wpc="http://schemas.microsoft.com/office/word/2010/wordprocessingCanvas" xmlns:cx="http://schemas.microsoft.com/office/drawing/2014/chartex" xmlns:cx1="http://schemas.microsoft.com/office/drawing/2015/9/8/chartex" xmlns:cx2="http://schemas.microsoft.com/office/drawing/2015/10/21/chartex" xmlns:cx3="http://schemas.microsoft.com/office/drawing/2016/5/9/chartex" xmlns:cx4="http://schemas.microsoft.com/office/drawing/2016/5/10/chartex" xmlns:cx5="http://schemas.microsoft.com/office/drawing/2016/5/11/chartex" xmlns:cx6="http://schemas.microsoft.com/office/drawing/2016/5/12/chartex" xmlns:cx7="http://schemas.microsoft.com/office/drawing/2016/5/13/chartex" xmlns:cx8="http://schemas.microsoft.com/office/drawing/2016/5/14/chartex" xmlns:mc="http://schemas.openxmlformats.org/markup-compatibility/2006" xmlns:aink="http://schemas.microsoft.com/office/drawing/2016/ink" xmlns:am3d="http://schemas.microsoft.com/office/drawing/2017/model3d" xmlns:o="urn:schemas-microsoft-com:office:office" xmlns:oel="http://schemas.microsoft.com/office/2019/extlst" xmlns:r="http://schemas.openxmlformats.org/officeDocument/2006/relationships" xmlns:m="http://schemas.openxmlformats.org/officeDocument/2006/math" xmlns:v="urn:schemas-microsoft-com:vml" xmlns:wp14="http://schemas.microsoft.com/office/word/2010/wordprocessingDrawing" xmlns:wp="http://schemas.openxmlformats.org/drawingml/2006/wordprocessingDrawing" xmlns:w10="urn:schemas-microsoft-com:office:word" xmlns:w="http://schemas.openxmlformats.org/wordprocessingml/2006/main" xmlns:w14="http://schemas.microsoft.com/office/word/2010/wordml" xmlns:w15="http://schemas.microsoft.com/office/word/2012/wordml" xmlns:w16cex="http://schemas.microsoft.com/office/word/2018/wordml/cex" xmlns:w16cid="http://schemas.microsoft.com/office/word/2016/wordml/cid" xmlns:w16="http://schemas.microsoft.com/office/word/2018/wordml" xmlns:w16sdtdh="http://schemas.microsoft.com/office/word/2020/wordml/sdtdatahash" xmlns:w16se="http://schemas.microsoft.com/office/word/2015/wordml/symex" xmlns:wpg="http://schemas.microsoft.com/office/word/2010/wordprocessingGroup" xmlns:wpi="http://schemas.microsoft.com/office/word/2010/wordprocessingInk" xmlns:wne="http://schemas.microsoft.com/office/word/2006/wordml" xmlns:wps="http://schemas.microsoft.com/office/word/2010/wordprocessingShape" mc:Ignorable="w14 w15 w16se w16cid w16 w16cex w16sdtdh wp14">
+<w:endnotes xmlns:wpc="http://schemas.microsoft.com/office/word/2010/wordprocessingCanvas" xmlns:cx="http://schemas.microsoft.com/office/drawing/2014/chartex" xmlns:cx1="http://schemas.microsoft.com/office/drawing/2015/9/8/chartex" xmlns:cx2="http://schemas.microsoft.com/office/drawing/2015/10/21/chartex" xmlns:cx3="http://schemas.microsoft.com/office/drawing/2016/5/9/chartex" xmlns:cx4="http://schemas.microsoft.com/office/drawing/2016/5/10/chartex" xmlns:cx5="http://schemas.microsoft.com/office/drawing/2016/5/11/chartex" xmlns:cx6="http://schemas.microsoft.com/office/drawing/2016/5/12/chartex" xmlns:cx7="http://schemas.microsoft.com/office/drawing/2016/5/13/chartex" xmlns:cx8="http://schemas.microsoft.com/office/drawing/2016/5/14/chartex" xmlns:mc="http://schemas.openxmlformats.org/markup-compatibility/2006" xmlns:aink="http://schemas.microsoft.com/office/drawing/2016/ink" xmlns:am3d="http://schemas.microsoft.com/office/drawing/2017/model3d" xmlns:o="urn:schemas-microsoft-com:office:office" xmlns:oel="http://schemas.microsoft.com/office/2019/extlst" xmlns:r="http://schemas.openxmlformats.org/officeDocument/2006/relationships" xmlns:m="http://schemas.openxmlformats.org/officeDocument/2006/math" xmlns:v="urn:schemas-microsoft-com:vml" xmlns:wp14="http://schemas.microsoft.com/office/word/2010/wordprocessingDrawing" xmlns:wp="http://schemas.openxmlformats.org/drawingml/2006/wordprocessingDrawing" xmlns:w10="urn:schemas-microsoft-com:office:word" xmlns:w="http://schemas.openxmlformats.org/wordprocessingml/2006/main" xmlns:w14="http://schemas.microsoft.com/office/word/2010/wordml" xmlns:w15="http://schemas.microsoft.com/office/word/2012/wordml" xmlns:w16cex="http://schemas.microsoft.com/office/word/2018/wordml/cex" xmlns:w16cid="http://schemas.microsoft.com/office/word/2016/wordml/cid" xmlns:w16="http://schemas.microsoft.com/office/word/2018/wordml" xmlns:w16du="http://schemas.microsoft.com/office/word/2023/wordml/word16du" xmlns:w16sdtdh="http://schemas.microsoft.com/office/word/2020/wordml/sdtdatahash" xmlns:w16sdtfl="http://schemas.microsoft.com/office/word/2024/wordml/sdtformatlock" xmlns:w16se="http://schemas.microsoft.com/office/word/2015/wordml/symex" xmlns:wpg="http://schemas.microsoft.com/office/word/2010/wordprocessingGroup" xmlns:wpi="http://schemas.microsoft.com/office/word/2010/wordprocessingInk" xmlns:wne="http://schemas.microsoft.com/office/word/2006/wordml" xmlns:wps="http://schemas.microsoft.com/office/word/2010/wordprocessingShape" mc:Ignorable="w14 w15 w16se w16cid w16 w16cex w16sdtdh w16sdtfl w16du wp14">
   <w:endnote w:type="separator" w:id="-1">
     <w:p>
       <w:r>
@@ -2256,7 +2338,7 @@
 </file>
 
 <file path=word/footer1.xml><?xml version="1.0" encoding="utf-8"?>
-<w:ftr xmlns:wpc="http://schemas.microsoft.com/office/word/2010/wordprocessingCanvas" xmlns:cx="http://schemas.microsoft.com/office/drawing/2014/chartex" xmlns:cx1="http://schemas.microsoft.com/office/drawing/2015/9/8/chartex" xmlns:cx2="http://schemas.microsoft.com/office/drawing/2015/10/21/chartex" xmlns:cx3="http://schemas.microsoft.com/office/drawing/2016/5/9/chartex" xmlns:cx4="http://schemas.microsoft.com/office/drawing/2016/5/10/chartex" xmlns:cx5="http://schemas.microsoft.com/office/drawing/2016/5/11/chartex" xmlns:cx6="http://schemas.microsoft.com/office/drawing/2016/5/12/chartex" xmlns:cx7="http://schemas.microsoft.com/office/drawing/2016/5/13/chartex" xmlns:cx8="http://schemas.microsoft.com/office/drawing/2016/5/14/chartex" xmlns:mc="http://schemas.openxmlformats.org/markup-compatibility/2006" xmlns:aink="http://schemas.microsoft.com/office/drawing/2016/ink" xmlns:am3d="http://schemas.microsoft.com/office/drawing/2017/model3d" xmlns:o="urn:schemas-microsoft-com:office:office" xmlns:oel="http://schemas.microsoft.com/office/2019/extlst" xmlns:r="http://schemas.openxmlformats.org/officeDocument/2006/relationships" xmlns:m="http://schemas.openxmlformats.org/officeDocument/2006/math" xmlns:v="urn:schemas-microsoft-com:vml" xmlns:wp14="http://schemas.microsoft.com/office/word/2010/wordprocessingDrawing" xmlns:wp="http://schemas.openxmlformats.org/drawingml/2006/wordprocessingDrawing" xmlns:w10="urn:schemas-microsoft-com:office:word" xmlns:w="http://schemas.openxmlformats.org/wordprocessingml/2006/main" xmlns:w14="http://schemas.microsoft.com/office/word/2010/wordml" xmlns:w15="http://schemas.microsoft.com/office/word/2012/wordml" xmlns:w16cex="http://schemas.microsoft.com/office/word/2018/wordml/cex" xmlns:w16cid="http://schemas.microsoft.com/office/word/2016/wordml/cid" xmlns:w16="http://schemas.microsoft.com/office/word/2018/wordml" xmlns:w16sdtdh="http://schemas.microsoft.com/office/word/2020/wordml/sdtdatahash" xmlns:w16se="http://schemas.microsoft.com/office/word/2015/wordml/symex" xmlns:wpg="http://schemas.microsoft.com/office/word/2010/wordprocessingGroup" xmlns:wpi="http://schemas.microsoft.com/office/word/2010/wordprocessingInk" xmlns:wne="http://schemas.microsoft.com/office/word/2006/wordml" xmlns:wps="http://schemas.microsoft.com/office/word/2010/wordprocessingShape" mc:Ignorable="w14 w15 w16se w16cid w16 w16cex w16sdtdh wp14">
+<w:ftr xmlns:wpc="http://schemas.microsoft.com/office/word/2010/wordprocessingCanvas" xmlns:cx="http://schemas.microsoft.com/office/drawing/2014/chartex" xmlns:cx1="http://schemas.microsoft.com/office/drawing/2015/9/8/chartex" xmlns:cx2="http://schemas.microsoft.com/office/drawing/2015/10/21/chartex" xmlns:cx3="http://schemas.microsoft.com/office/drawing/2016/5/9/chartex" xmlns:cx4="http://schemas.microsoft.com/office/drawing/2016/5/10/chartex" xmlns:cx5="http://schemas.microsoft.com/office/drawing/2016/5/11/chartex" xmlns:cx6="http://schemas.microsoft.com/office/drawing/2016/5/12/chartex" xmlns:cx7="http://schemas.microsoft.com/office/drawing/2016/5/13/chartex" xmlns:cx8="http://schemas.microsoft.com/office/drawing/2016/5/14/chartex" xmlns:mc="http://schemas.openxmlformats.org/markup-compatibility/2006" xmlns:aink="http://schemas.microsoft.com/office/drawing/2016/ink" xmlns:am3d="http://schemas.microsoft.com/office/drawing/2017/model3d" xmlns:o="urn:schemas-microsoft-com:office:office" xmlns:oel="http://schemas.microsoft.com/office/2019/extlst" xmlns:r="http://schemas.openxmlformats.org/officeDocument/2006/relationships" xmlns:m="http://schemas.openxmlformats.org/officeDocument/2006/math" xmlns:v="urn:schemas-microsoft-com:vml" xmlns:wp14="http://schemas.microsoft.com/office/word/2010/wordprocessingDrawing" xmlns:wp="http://schemas.openxmlformats.org/drawingml/2006/wordprocessingDrawing" xmlns:w10="urn:schemas-microsoft-com:office:word" xmlns:w="http://schemas.openxmlformats.org/wordprocessingml/2006/main" xmlns:w14="http://schemas.microsoft.com/office/word/2010/wordml" xmlns:w15="http://schemas.microsoft.com/office/word/2012/wordml" xmlns:w16cex="http://schemas.microsoft.com/office/word/2018/wordml/cex" xmlns:w16cid="http://schemas.microsoft.com/office/word/2016/wordml/cid" xmlns:w16="http://schemas.microsoft.com/office/word/2018/wordml" xmlns:w16du="http://schemas.microsoft.com/office/word/2023/wordml/word16du" xmlns:w16sdtdh="http://schemas.microsoft.com/office/word/2020/wordml/sdtdatahash" xmlns:w16sdtfl="http://schemas.microsoft.com/office/word/2024/wordml/sdtformatlock" xmlns:w16se="http://schemas.microsoft.com/office/word/2015/wordml/symex" xmlns:wpg="http://schemas.microsoft.com/office/word/2010/wordprocessingGroup" xmlns:wpi="http://schemas.microsoft.com/office/word/2010/wordprocessingInk" xmlns:wne="http://schemas.microsoft.com/office/word/2006/wordml" xmlns:wps="http://schemas.microsoft.com/office/word/2010/wordprocessingShape" mc:Ignorable="w14 w15 w16se w16cid w16 w16cex w16sdtdh w16sdtfl w16du wp14">
   <w:sdt>
     <w:sdtPr>
       <w:rPr>
@@ -2307,7 +2389,7 @@
 </file>
 
 <file path=word/footer2.xml><?xml version="1.0" encoding="utf-8"?>
-<w:ftr xmlns:wpc="http://schemas.microsoft.com/office/word/2010/wordprocessingCanvas" xmlns:cx="http://schemas.microsoft.com/office/drawing/2014/chartex" xmlns:cx1="http://schemas.microsoft.com/office/drawing/2015/9/8/chartex" xmlns:cx2="http://schemas.microsoft.com/office/drawing/2015/10/21/chartex" xmlns:cx3="http://schemas.microsoft.com/office/drawing/2016/5/9/chartex" xmlns:cx4="http://schemas.microsoft.com/office/drawing/2016/5/10/chartex" xmlns:cx5="http://schemas.microsoft.com/office/drawing/2016/5/11/chartex" xmlns:cx6="http://schemas.microsoft.com/office/drawing/2016/5/12/chartex" xmlns:cx7="http://schemas.microsoft.com/office/drawing/2016/5/13/chartex" xmlns:cx8="http://schemas.microsoft.com/office/drawing/2016/5/14/chartex" xmlns:mc="http://schemas.openxmlformats.org/markup-compatibility/2006" xmlns:aink="http://schemas.microsoft.com/office/drawing/2016/ink" xmlns:am3d="http://schemas.microsoft.com/office/drawing/2017/model3d" xmlns:o="urn:schemas-microsoft-com:office:office" xmlns:oel="http://schemas.microsoft.com/office/2019/extlst" xmlns:r="http://schemas.openxmlformats.org/officeDocument/2006/relationships" xmlns:m="http://schemas.openxmlformats.org/officeDocument/2006/math" xmlns:v="urn:schemas-microsoft-com:vml" xmlns:wp14="http://schemas.microsoft.com/office/word/2010/wordprocessingDrawing" xmlns:wp="http://schemas.openxmlformats.org/drawingml/2006/wordprocessingDrawing" xmlns:w10="urn:schemas-microsoft-com:office:word" xmlns:w="http://schemas.openxmlformats.org/wordprocessingml/2006/main" xmlns:w14="http://schemas.microsoft.com/office/word/2010/wordml" xmlns:w15="http://schemas.microsoft.com/office/word/2012/wordml" xmlns:w16cex="http://schemas.microsoft.com/office/word/2018/wordml/cex" xmlns:w16cid="http://schemas.microsoft.com/office/word/2016/wordml/cid" xmlns:w16="http://schemas.microsoft.com/office/word/2018/wordml" xmlns:w16sdtdh="http://schemas.microsoft.com/office/word/2020/wordml/sdtdatahash" xmlns:w16se="http://schemas.microsoft.com/office/word/2015/wordml/symex" xmlns:wpg="http://schemas.microsoft.com/office/word/2010/wordprocessingGroup" xmlns:wpi="http://schemas.microsoft.com/office/word/2010/wordprocessingInk" xmlns:wne="http://schemas.microsoft.com/office/word/2006/wordml" xmlns:wps="http://schemas.microsoft.com/office/word/2010/wordprocessingShape" mc:Ignorable="w14 w15 w16se w16cid w16 w16cex w16sdtdh wp14">
+<w:ftr xmlns:wpc="http://schemas.microsoft.com/office/word/2010/wordprocessingCanvas" xmlns:cx="http://schemas.microsoft.com/office/drawing/2014/chartex" xmlns:cx1="http://schemas.microsoft.com/office/drawing/2015/9/8/chartex" xmlns:cx2="http://schemas.microsoft.com/office/drawing/2015/10/21/chartex" xmlns:cx3="http://schemas.microsoft.com/office/drawing/2016/5/9/chartex" xmlns:cx4="http://schemas.microsoft.com/office/drawing/2016/5/10/chartex" xmlns:cx5="http://schemas.microsoft.com/office/drawing/2016/5/11/chartex" xmlns:cx6="http://schemas.microsoft.com/office/drawing/2016/5/12/chartex" xmlns:cx7="http://schemas.microsoft.com/office/drawing/2016/5/13/chartex" xmlns:cx8="http://schemas.microsoft.com/office/drawing/2016/5/14/chartex" xmlns:mc="http://schemas.openxmlformats.org/markup-compatibility/2006" xmlns:aink="http://schemas.microsoft.com/office/drawing/2016/ink" xmlns:am3d="http://schemas.microsoft.com/office/drawing/2017/model3d" xmlns:o="urn:schemas-microsoft-com:office:office" xmlns:oel="http://schemas.microsoft.com/office/2019/extlst" xmlns:r="http://schemas.openxmlformats.org/officeDocument/2006/relationships" xmlns:m="http://schemas.openxmlformats.org/officeDocument/2006/math" xmlns:v="urn:schemas-microsoft-com:vml" xmlns:wp14="http://schemas.microsoft.com/office/word/2010/wordprocessingDrawing" xmlns:wp="http://schemas.openxmlformats.org/drawingml/2006/wordprocessingDrawing" xmlns:w10="urn:schemas-microsoft-com:office:word" xmlns:w="http://schemas.openxmlformats.org/wordprocessingml/2006/main" xmlns:w14="http://schemas.microsoft.com/office/word/2010/wordml" xmlns:w15="http://schemas.microsoft.com/office/word/2012/wordml" xmlns:w16cex="http://schemas.microsoft.com/office/word/2018/wordml/cex" xmlns:w16cid="http://schemas.microsoft.com/office/word/2016/wordml/cid" xmlns:w16="http://schemas.microsoft.com/office/word/2018/wordml" xmlns:w16du="http://schemas.microsoft.com/office/word/2023/wordml/word16du" xmlns:w16sdtdh="http://schemas.microsoft.com/office/word/2020/wordml/sdtdatahash" xmlns:w16sdtfl="http://schemas.microsoft.com/office/word/2024/wordml/sdtformatlock" xmlns:w16se="http://schemas.microsoft.com/office/word/2015/wordml/symex" xmlns:wpg="http://schemas.microsoft.com/office/word/2010/wordprocessingGroup" xmlns:wpi="http://schemas.microsoft.com/office/word/2010/wordprocessingInk" xmlns:wne="http://schemas.microsoft.com/office/word/2006/wordml" xmlns:wps="http://schemas.microsoft.com/office/word/2010/wordprocessingShape" mc:Ignorable="w14 w15 w16se w16cid w16 w16cex w16sdtdh w16sdtfl w16du wp14">
   <w:sdt>
     <w:sdtPr>
       <w:rPr>
@@ -2374,7 +2456,7 @@
 </file>
 
 <file path=word/footnotes.xml><?xml version="1.0" encoding="utf-8"?>
-<w:footnotes xmlns:wpc="http://schemas.microsoft.com/office/word/2010/wordprocessingCanvas" xmlns:cx="http://schemas.microsoft.com/office/drawing/2014/chartex" xmlns:cx1="http://schemas.microsoft.com/office/drawing/2015/9/8/chartex" xmlns:cx2="http://schemas.microsoft.com/office/drawing/2015/10/21/chartex" xmlns:cx3="http://schemas.microsoft.com/office/drawing/2016/5/9/chartex" xmlns:cx4="http://schemas.microsoft.com/office/drawing/2016/5/10/chartex" xmlns:cx5="http://schemas.microsoft.com/office/drawing/2016/5/11/chartex" xmlns:cx6="http://schemas.microsoft.com/office/drawing/2016/5/12/chartex" xmlns:cx7="http://schemas.microsoft.com/office/drawing/2016/5/13/chartex" xmlns:cx8="http://schemas.microsoft.com/office/drawing/2016/5/14/chartex" xmlns:mc="http://schemas.openxmlformats.org/markup-compatibility/2006" xmlns:aink="http://schemas.microsoft.com/office/drawing/2016/ink" xmlns:am3d="http://schemas.microsoft.com/office/drawing/2017/model3d" xmlns:o="urn:schemas-microsoft-com:office:office" xmlns:oel="http://schemas.microsoft.com/office/2019/extlst" xmlns:r="http://schemas.openxmlformats.org/officeDocument/2006/relationships" xmlns:m="http://schemas.openxmlformats.org/officeDocument/2006/math" xmlns:v="urn:schemas-microsoft-com:vml" xmlns:wp14="http://schemas.microsoft.com/office/word/2010/wordprocessingDrawing" xmlns:wp="http://schemas.openxmlformats.org/drawingml/2006/wordprocessingDrawing" xmlns:w10="urn:schemas-microsoft-com:office:word" xmlns:w="http://schemas.openxmlformats.org/wordprocessingml/2006/main" xmlns:w14="http://schemas.microsoft.com/office/word/2010/wordml" xmlns:w15="http://schemas.microsoft.com/office/word/2012/wordml" xmlns:w16cex="http://schemas.microsoft.com/office/word/2018/wordml/cex" xmlns:w16cid="http://schemas.microsoft.com/office/word/2016/wordml/cid" xmlns:w16="http://schemas.microsoft.com/office/word/2018/wordml" xmlns:w16sdtdh="http://schemas.microsoft.com/office/word/2020/wordml/sdtdatahash" xmlns:w16se="http://schemas.microsoft.com/office/word/2015/wordml/symex" xmlns:wpg="http://schemas.microsoft.com/office/word/2010/wordprocessingGroup" xmlns:wpi="http://schemas.microsoft.com/office/word/2010/wordprocessingInk" xmlns:wne="http://schemas.microsoft.com/office/word/2006/wordml" xmlns:wps="http://schemas.microsoft.com/office/word/2010/wordprocessingShape" mc:Ignorable="w14 w15 w16se w16cid w16 w16cex w16sdtdh wp14">
+<w:footnotes xmlns:wpc="http://schemas.microsoft.com/office/word/2010/wordprocessingCanvas" xmlns:cx="http://schemas.microsoft.com/office/drawing/2014/chartex" xmlns:cx1="http://schemas.microsoft.com/office/drawing/2015/9/8/chartex" xmlns:cx2="http://schemas.microsoft.com/office/drawing/2015/10/21/chartex" xmlns:cx3="http://schemas.microsoft.com/office/drawing/2016/5/9/chartex" xmlns:cx4="http://schemas.microsoft.com/office/drawing/2016/5/10/chartex" xmlns:cx5="http://schemas.microsoft.com/office/drawing/2016/5/11/chartex" xmlns:cx6="http://schemas.microsoft.com/office/drawing/2016/5/12/chartex" xmlns:cx7="http://schemas.microsoft.com/office/drawing/2016/5/13/chartex" xmlns:cx8="http://schemas.microsoft.com/office/drawing/2016/5/14/chartex" xmlns:mc="http://schemas.openxmlformats.org/markup-compatibility/2006" xmlns:aink="http://schemas.microsoft.com/office/drawing/2016/ink" xmlns:am3d="http://schemas.microsoft.com/office/drawing/2017/model3d" xmlns:o="urn:schemas-microsoft-com:office:office" xmlns:oel="http://schemas.microsoft.com/office/2019/extlst" xmlns:r="http://schemas.openxmlformats.org/officeDocument/2006/relationships" xmlns:m="http://schemas.openxmlformats.org/officeDocument/2006/math" xmlns:v="urn:schemas-microsoft-com:vml" xmlns:wp14="http://schemas.microsoft.com/office/word/2010/wordprocessingDrawing" xmlns:wp="http://schemas.openxmlformats.org/drawingml/2006/wordprocessingDrawing" xmlns:w10="urn:schemas-microsoft-com:office:word" xmlns:w="http://schemas.openxmlformats.org/wordprocessingml/2006/main" xmlns:w14="http://schemas.microsoft.com/office/word/2010/wordml" xmlns:w15="http://schemas.microsoft.com/office/word/2012/wordml" xmlns:w16cex="http://schemas.microsoft.com/office/word/2018/wordml/cex" xmlns:w16cid="http://schemas.microsoft.com/office/word/2016/wordml/cid" xmlns:w16="http://schemas.microsoft.com/office/word/2018/wordml" xmlns:w16du="http://schemas.microsoft.com/office/word/2023/wordml/word16du" xmlns:w16sdtdh="http://schemas.microsoft.com/office/word/2020/wordml/sdtdatahash" xmlns:w16sdtfl="http://schemas.microsoft.com/office/word/2024/wordml/sdtformatlock" xmlns:w16se="http://schemas.microsoft.com/office/word/2015/wordml/symex" xmlns:wpg="http://schemas.microsoft.com/office/word/2010/wordprocessingGroup" xmlns:wpi="http://schemas.microsoft.com/office/word/2010/wordprocessingInk" xmlns:wne="http://schemas.microsoft.com/office/word/2006/wordml" xmlns:wps="http://schemas.microsoft.com/office/word/2010/wordprocessingShape" mc:Ignorable="w14 w15 w16se w16cid w16 w16cex w16sdtdh w16sdtfl w16du wp14">
   <w:footnote w:type="separator" w:id="-1">
     <w:p>
       <w:r>
@@ -2661,25 +2743,7 @@
                   <w:szCs w:val="18"/>
                   <w:u w:val="none"/>
                 </w:rPr>
-                <w:t>Digital Humanities in the Nordic and Baltic Countries Publicati</w:t>
-              </w:r>
-              <w:r>
-                <w:rPr>
-                  <w:rStyle w:val="Hyperlink"/>
-                  <w:sz w:val="18"/>
-                  <w:szCs w:val="18"/>
-                  <w:u w:val="none"/>
-                </w:rPr>
-                <w:t>o</w:t>
-              </w:r>
-              <w:r>
-                <w:rPr>
-                  <w:rStyle w:val="Hyperlink"/>
-                  <w:sz w:val="18"/>
-                  <w:szCs w:val="18"/>
-                  <w:u w:val="none"/>
-                </w:rPr>
-                <w:t>ns</w:t>
+                <w:t>Digital Humanities in the Nordic and Baltic Countries Publications</w:t>
               </w:r>
               <w:r>
                 <w:t xml:space="preserve"> </w:t>
@@ -2729,7 +2793,7 @@
 </file>
 
 <file path=word/header1.xml><?xml version="1.0" encoding="utf-8"?>
-<w:hdr xmlns:wpc="http://schemas.microsoft.com/office/word/2010/wordprocessingCanvas" xmlns:cx="http://schemas.microsoft.com/office/drawing/2014/chartex" xmlns:cx1="http://schemas.microsoft.com/office/drawing/2015/9/8/chartex" xmlns:cx2="http://schemas.microsoft.com/office/drawing/2015/10/21/chartex" xmlns:cx3="http://schemas.microsoft.com/office/drawing/2016/5/9/chartex" xmlns:cx4="http://schemas.microsoft.com/office/drawing/2016/5/10/chartex" xmlns:cx5="http://schemas.microsoft.com/office/drawing/2016/5/11/chartex" xmlns:cx6="http://schemas.microsoft.com/office/drawing/2016/5/12/chartex" xmlns:cx7="http://schemas.microsoft.com/office/drawing/2016/5/13/chartex" xmlns:cx8="http://schemas.microsoft.com/office/drawing/2016/5/14/chartex" xmlns:mc="http://schemas.openxmlformats.org/markup-compatibility/2006" xmlns:aink="http://schemas.microsoft.com/office/drawing/2016/ink" xmlns:am3d="http://schemas.microsoft.com/office/drawing/2017/model3d" xmlns:o="urn:schemas-microsoft-com:office:office" xmlns:oel="http://schemas.microsoft.com/office/2019/extlst" xmlns:r="http://schemas.openxmlformats.org/officeDocument/2006/relationships" xmlns:m="http://schemas.openxmlformats.org/officeDocument/2006/math" xmlns:v="urn:schemas-microsoft-com:vml" xmlns:wp14="http://schemas.microsoft.com/office/word/2010/wordprocessingDrawing" xmlns:wp="http://schemas.openxmlformats.org/drawingml/2006/wordprocessingDrawing" xmlns:w10="urn:schemas-microsoft-com:office:word" xmlns:w="http://schemas.openxmlformats.org/wordprocessingml/2006/main" xmlns:w14="http://schemas.microsoft.com/office/word/2010/wordml" xmlns:w15="http://schemas.microsoft.com/office/word/2012/wordml" xmlns:w16cex="http://schemas.microsoft.com/office/word/2018/wordml/cex" xmlns:w16cid="http://schemas.microsoft.com/office/word/2016/wordml/cid" xmlns:w16="http://schemas.microsoft.com/office/word/2018/wordml" xmlns:w16sdtdh="http://schemas.microsoft.com/office/word/2020/wordml/sdtdatahash" xmlns:w16se="http://schemas.microsoft.com/office/word/2015/wordml/symex" xmlns:wpg="http://schemas.microsoft.com/office/word/2010/wordprocessingGroup" xmlns:wpi="http://schemas.microsoft.com/office/word/2010/wordprocessingInk" xmlns:wne="http://schemas.microsoft.com/office/word/2006/wordml" xmlns:wps="http://schemas.microsoft.com/office/word/2010/wordprocessingShape" mc:Ignorable="w14 w15 w16se w16cid w16 w16cex w16sdtdh wp14">
+<w:hdr xmlns:wpc="http://schemas.microsoft.com/office/word/2010/wordprocessingCanvas" xmlns:cx="http://schemas.microsoft.com/office/drawing/2014/chartex" xmlns:cx1="http://schemas.microsoft.com/office/drawing/2015/9/8/chartex" xmlns:cx2="http://schemas.microsoft.com/office/drawing/2015/10/21/chartex" xmlns:cx3="http://schemas.microsoft.com/office/drawing/2016/5/9/chartex" xmlns:cx4="http://schemas.microsoft.com/office/drawing/2016/5/10/chartex" xmlns:cx5="http://schemas.microsoft.com/office/drawing/2016/5/11/chartex" xmlns:cx6="http://schemas.microsoft.com/office/drawing/2016/5/12/chartex" xmlns:cx7="http://schemas.microsoft.com/office/drawing/2016/5/13/chartex" xmlns:cx8="http://schemas.microsoft.com/office/drawing/2016/5/14/chartex" xmlns:mc="http://schemas.openxmlformats.org/markup-compatibility/2006" xmlns:aink="http://schemas.microsoft.com/office/drawing/2016/ink" xmlns:am3d="http://schemas.microsoft.com/office/drawing/2017/model3d" xmlns:o="urn:schemas-microsoft-com:office:office" xmlns:oel="http://schemas.microsoft.com/office/2019/extlst" xmlns:r="http://schemas.openxmlformats.org/officeDocument/2006/relationships" xmlns:m="http://schemas.openxmlformats.org/officeDocument/2006/math" xmlns:v="urn:schemas-microsoft-com:vml" xmlns:wp14="http://schemas.microsoft.com/office/word/2010/wordprocessingDrawing" xmlns:wp="http://schemas.openxmlformats.org/drawingml/2006/wordprocessingDrawing" xmlns:w10="urn:schemas-microsoft-com:office:word" xmlns:w="http://schemas.openxmlformats.org/wordprocessingml/2006/main" xmlns:w14="http://schemas.microsoft.com/office/word/2010/wordml" xmlns:w15="http://schemas.microsoft.com/office/word/2012/wordml" xmlns:w16cex="http://schemas.microsoft.com/office/word/2018/wordml/cex" xmlns:w16cid="http://schemas.microsoft.com/office/word/2016/wordml/cid" xmlns:w16="http://schemas.microsoft.com/office/word/2018/wordml" xmlns:w16du="http://schemas.microsoft.com/office/word/2023/wordml/word16du" xmlns:w16sdtdh="http://schemas.microsoft.com/office/word/2020/wordml/sdtdatahash" xmlns:w16sdtfl="http://schemas.microsoft.com/office/word/2024/wordml/sdtformatlock" xmlns:w16se="http://schemas.microsoft.com/office/word/2015/wordml/symex" xmlns:wpg="http://schemas.microsoft.com/office/word/2010/wordprocessingGroup" xmlns:wpi="http://schemas.microsoft.com/office/word/2010/wordprocessingInk" xmlns:wne="http://schemas.microsoft.com/office/word/2006/wordml" xmlns:wps="http://schemas.microsoft.com/office/word/2010/wordprocessingShape" mc:Ignorable="w14 w15 w16se w16cid w16 w16cex w16sdtdh w16sdtfl w16du wp14">
   <w:p>
     <w:pPr>
       <w:pStyle w:val="Header"/>
@@ -2833,7 +2897,7 @@
 </file>
 
 <file path=word/numbering.xml><?xml version="1.0" encoding="utf-8"?>
-<w:numbering xmlns:wpc="http://schemas.microsoft.com/office/word/2010/wordprocessingCanvas" xmlns:cx="http://schemas.microsoft.com/office/drawing/2014/chartex" xmlns:cx1="http://schemas.microsoft.com/office/drawing/2015/9/8/chartex" xmlns:cx2="http://schemas.microsoft.com/office/drawing/2015/10/21/chartex" xmlns:cx3="http://schemas.microsoft.com/office/drawing/2016/5/9/chartex" xmlns:cx4="http://schemas.microsoft.com/office/drawing/2016/5/10/chartex" xmlns:cx5="http://schemas.microsoft.com/office/drawing/2016/5/11/chartex" xmlns:cx6="http://schemas.microsoft.com/office/drawing/2016/5/12/chartex" xmlns:cx7="http://schemas.microsoft.com/office/drawing/2016/5/13/chartex" xmlns:cx8="http://schemas.microsoft.com/office/drawing/2016/5/14/chartex" xmlns:mc="http://schemas.openxmlformats.org/markup-compatibility/2006" xmlns:aink="http://schemas.microsoft.com/office/drawing/2016/ink" xmlns:am3d="http://schemas.microsoft.com/office/drawing/2017/model3d" xmlns:o="urn:schemas-microsoft-com:office:office" xmlns:oel="http://schemas.microsoft.com/office/2019/extlst" xmlns:r="http://schemas.openxmlformats.org/officeDocument/2006/relationships" xmlns:m="http://schemas.openxmlformats.org/officeDocument/2006/math" xmlns:v="urn:schemas-microsoft-com:vml" xmlns:wp14="http://schemas.microsoft.com/office/word/2010/wordprocessingDrawing" xmlns:wp="http://schemas.openxmlformats.org/drawingml/2006/wordprocessingDrawing" xmlns:w10="urn:schemas-microsoft-com:office:word" xmlns:w="http://schemas.openxmlformats.org/wordprocessingml/2006/main" xmlns:w14="http://schemas.microsoft.com/office/word/2010/wordml" xmlns:w15="http://schemas.microsoft.com/office/word/2012/wordml" xmlns:w16cex="http://schemas.microsoft.com/office/word/2018/wordml/cex" xmlns:w16cid="http://schemas.microsoft.com/office/word/2016/wordml/cid" xmlns:w16="http://schemas.microsoft.com/office/word/2018/wordml" xmlns:w16sdtdh="http://schemas.microsoft.com/office/word/2020/wordml/sdtdatahash" xmlns:w16se="http://schemas.microsoft.com/office/word/2015/wordml/symex" xmlns:wpg="http://schemas.microsoft.com/office/word/2010/wordprocessingGroup" xmlns:wpi="http://schemas.microsoft.com/office/word/2010/wordprocessingInk" xmlns:wne="http://schemas.microsoft.com/office/word/2006/wordml" xmlns:wps="http://schemas.microsoft.com/office/word/2010/wordprocessingShape" mc:Ignorable="w14 w15 w16se w16cid w16 w16cex w16sdtdh wp14">
+<w:numbering xmlns:wpc="http://schemas.microsoft.com/office/word/2010/wordprocessingCanvas" xmlns:cx="http://schemas.microsoft.com/office/drawing/2014/chartex" xmlns:cx1="http://schemas.microsoft.com/office/drawing/2015/9/8/chartex" xmlns:cx2="http://schemas.microsoft.com/office/drawing/2015/10/21/chartex" xmlns:cx3="http://schemas.microsoft.com/office/drawing/2016/5/9/chartex" xmlns:cx4="http://schemas.microsoft.com/office/drawing/2016/5/10/chartex" xmlns:cx5="http://schemas.microsoft.com/office/drawing/2016/5/11/chartex" xmlns:cx6="http://schemas.microsoft.com/office/drawing/2016/5/12/chartex" xmlns:cx7="http://schemas.microsoft.com/office/drawing/2016/5/13/chartex" xmlns:cx8="http://schemas.microsoft.com/office/drawing/2016/5/14/chartex" xmlns:mc="http://schemas.openxmlformats.org/markup-compatibility/2006" xmlns:aink="http://schemas.microsoft.com/office/drawing/2016/ink" xmlns:am3d="http://schemas.microsoft.com/office/drawing/2017/model3d" xmlns:o="urn:schemas-microsoft-com:office:office" xmlns:oel="http://schemas.microsoft.com/office/2019/extlst" xmlns:r="http://schemas.openxmlformats.org/officeDocument/2006/relationships" xmlns:m="http://schemas.openxmlformats.org/officeDocument/2006/math" xmlns:v="urn:schemas-microsoft-com:vml" xmlns:wp14="http://schemas.microsoft.com/office/word/2010/wordprocessingDrawing" xmlns:wp="http://schemas.openxmlformats.org/drawingml/2006/wordprocessingDrawing" xmlns:w10="urn:schemas-microsoft-com:office:word" xmlns:w="http://schemas.openxmlformats.org/wordprocessingml/2006/main" xmlns:w14="http://schemas.microsoft.com/office/word/2010/wordml" xmlns:w15="http://schemas.microsoft.com/office/word/2012/wordml" xmlns:w16cex="http://schemas.microsoft.com/office/word/2018/wordml/cex" xmlns:w16cid="http://schemas.microsoft.com/office/word/2016/wordml/cid" xmlns:w16="http://schemas.microsoft.com/office/word/2018/wordml" xmlns:w16du="http://schemas.microsoft.com/office/word/2023/wordml/word16du" xmlns:w16sdtdh="http://schemas.microsoft.com/office/word/2020/wordml/sdtdatahash" xmlns:w16sdtfl="http://schemas.microsoft.com/office/word/2024/wordml/sdtformatlock" xmlns:w16se="http://schemas.microsoft.com/office/word/2015/wordml/symex" xmlns:wpg="http://schemas.microsoft.com/office/word/2010/wordprocessingGroup" xmlns:wpi="http://schemas.microsoft.com/office/word/2010/wordprocessingInk" xmlns:wne="http://schemas.microsoft.com/office/word/2006/wordml" xmlns:wps="http://schemas.microsoft.com/office/word/2010/wordprocessingShape" mc:Ignorable="w14 w15 w16se w16cid w16 w16cex w16sdtdh w16sdtfl w16du wp14">
   <w:abstractNum w:abstractNumId="0" w15:restartNumberingAfterBreak="0">
     <w:nsid w:val="FFFFFF7C"/>
     <w:multiLevelType w:val="singleLevel"/>
@@ -4394,7 +4458,7 @@
 </file>
 
 <file path=word/styles.xml><?xml version="1.0" encoding="utf-8"?>
-<w:styles xmlns:mc="http://schemas.openxmlformats.org/markup-compatibility/2006" xmlns:r="http://schemas.openxmlformats.org/officeDocument/2006/relationships" xmlns:w="http://schemas.openxmlformats.org/wordprocessingml/2006/main" xmlns:w14="http://schemas.microsoft.com/office/word/2010/wordml" xmlns:w15="http://schemas.microsoft.com/office/word/2012/wordml" xmlns:w16cex="http://schemas.microsoft.com/office/word/2018/wordml/cex" xmlns:w16cid="http://schemas.microsoft.com/office/word/2016/wordml/cid" xmlns:w16="http://schemas.microsoft.com/office/word/2018/wordml" xmlns:w16sdtdh="http://schemas.microsoft.com/office/word/2020/wordml/sdtdatahash" xmlns:w16se="http://schemas.microsoft.com/office/word/2015/wordml/symex" mc:Ignorable="w14 w15 w16se w16cid w16 w16cex w16sdtdh">
+<w:styles xmlns:mc="http://schemas.openxmlformats.org/markup-compatibility/2006" xmlns:r="http://schemas.openxmlformats.org/officeDocument/2006/relationships" xmlns:w="http://schemas.openxmlformats.org/wordprocessingml/2006/main" xmlns:w14="http://schemas.microsoft.com/office/word/2010/wordml" xmlns:w15="http://schemas.microsoft.com/office/word/2012/wordml" xmlns:w16cex="http://schemas.microsoft.com/office/word/2018/wordml/cex" xmlns:w16cid="http://schemas.microsoft.com/office/word/2016/wordml/cid" xmlns:w16="http://schemas.microsoft.com/office/word/2018/wordml" xmlns:w16du="http://schemas.microsoft.com/office/word/2023/wordml/word16du" xmlns:w16sdtdh="http://schemas.microsoft.com/office/word/2020/wordml/sdtdatahash" xmlns:w16sdtfl="http://schemas.microsoft.com/office/word/2024/wordml/sdtformatlock" xmlns:w16se="http://schemas.microsoft.com/office/word/2015/wordml/symex" mc:Ignorable="w14 w15 w16se w16cid w16 w16cex w16sdtdh w16sdtfl w16du">
   <w:docDefaults>
     <w:rPrDefault>
       <w:rPr>

</xml_diff>

<commit_message>
Specify Title Case for titles and headings
</commit_message>
<xml_diff>
--- a/docx/dhnbpub-template.docx
+++ b/docx/dhnbpub-template.docx
@@ -10,7 +10,13 @@
         <w:t>Paper Title</w:t>
       </w:r>
       <w:r>
-        <w:t xml:space="preserve"> in Camel Case</w:t>
+        <w:t xml:space="preserve"> in </w:t>
+      </w:r>
+      <w:r>
+        <w:t>Title</w:t>
+      </w:r>
+      <w:r>
+        <w:t xml:space="preserve"> Case</w:t>
       </w:r>
     </w:p>
     <w:p>
@@ -484,7 +490,43 @@
         <w:rPr>
           <w:lang w:val="en-US"/>
         </w:rPr>
-        <w:t>First level heading</w:t>
+        <w:t xml:space="preserve">First </w:t>
+      </w:r>
+      <w:r>
+        <w:rPr>
+          <w:lang w:val="en-US"/>
+        </w:rPr>
+        <w:t>L</w:t>
+      </w:r>
+      <w:r>
+        <w:rPr>
+          <w:lang w:val="en-US"/>
+        </w:rPr>
+        <w:t xml:space="preserve">evel </w:t>
+      </w:r>
+      <w:r>
+        <w:rPr>
+          <w:lang w:val="en-US"/>
+        </w:rPr>
+        <w:t>H</w:t>
+      </w:r>
+      <w:r>
+        <w:rPr>
+          <w:lang w:val="en-US"/>
+        </w:rPr>
+        <w:t>eading</w:t>
+      </w:r>
+      <w:r>
+        <w:rPr>
+          <w:lang w:val="en-US"/>
+        </w:rPr>
+        <w:t xml:space="preserve"> in </w:t>
+      </w:r>
+      <w:r>
+        <w:rPr>
+          <w:lang w:val="en-US"/>
+        </w:rPr>
+        <w:t>Title Case</w:t>
       </w:r>
     </w:p>
     <w:p>
@@ -536,10 +578,16 @@
         <w:pStyle w:val="Heading2"/>
       </w:pPr>
       <w:r>
-        <w:t>Second level headin</w:t>
-      </w:r>
-      <w:r>
-        <w:t>g</w:t>
+        <w:t xml:space="preserve">Second </w:t>
+      </w:r>
+      <w:r>
+        <w:t>L</w:t>
+      </w:r>
+      <w:r>
+        <w:t xml:space="preserve">evel </w:t>
+      </w:r>
+      <w:r>
+        <w:t>Heading in Title Case</w:t>
       </w:r>
     </w:p>
     <w:p>
@@ -738,10 +786,7 @@
         <w:t xml:space="preserve">Third </w:t>
       </w:r>
       <w:r>
-        <w:t>level</w:t>
-      </w:r>
-      <w:r>
-        <w:t xml:space="preserve"> heading</w:t>
+        <w:t>Level Heading in Title Case</w:t>
       </w:r>
     </w:p>
     <w:p>
@@ -1395,7 +1440,19 @@
         <w:rPr>
           <w:lang w:val="en-US"/>
         </w:rPr>
-        <w:t>Citations and Bibliographies</w:t>
+        <w:t xml:space="preserve">Citations and </w:t>
+      </w:r>
+      <w:r>
+        <w:rPr>
+          <w:lang w:val="en-US"/>
+        </w:rPr>
+        <w:t>B</w:t>
+      </w:r>
+      <w:r>
+        <w:rPr>
+          <w:lang w:val="en-US"/>
+        </w:rPr>
+        <w:t>ibliographies</w:t>
       </w:r>
     </w:p>
     <w:p>
@@ -1424,13 +1481,7 @@
         <w:t xml:space="preserve">delines: </w:t>
       </w:r>
       <w:r>
-        <w:t>A paginated journal article (Abril and Plant 2007), an enumerated journal article (Cohen, Nutt,</w:t>
-      </w:r>
-      <w:r>
-        <w:t xml:space="preserve"> </w:t>
-      </w:r>
-      <w:r>
-        <w:t xml:space="preserve">and </w:t>
+        <w:t xml:space="preserve">A paginated journal article (Abril and Plant 2007), an enumerated journal article (Cohen, Nutt, and </w:t>
       </w:r>
       <w:proofErr w:type="spellStart"/>
       <w:r>
@@ -1451,25 +1502,7 @@
         <w:pStyle w:val="Firstparagraph"/>
       </w:pPr>
       <w:r>
-        <w:t>2001), a monograph/whole book in a series (see 2a in spec. document) (Harel 1979), a divisible-book such as an anthology or compilation (Editor 2007) followed by the same example, however</w:t>
-      </w:r>
-      <w:r>
-        <w:t xml:space="preserve"> </w:t>
-      </w:r>
-      <w:r>
-        <w:t>we only output the series if the volume number is given (Editor 2008) (so series should not</w:t>
-      </w:r>
-      <w:r>
-        <w:t xml:space="preserve"> </w:t>
-      </w:r>
-      <w:r>
-        <w:t>be present since it has no vol. no.), a chapter in a divisible book (Spector 1990), a chapter in</w:t>
-      </w:r>
-      <w:r>
-        <w:t xml:space="preserve"> </w:t>
-      </w:r>
-      <w:r>
-        <w:t xml:space="preserve">a divisible book in a series (Douglass, Harel, and </w:t>
+        <w:t xml:space="preserve">2001), a monograph/whole book in a series (see 2a in spec. document) (Harel 1979), a divisible-book such as an anthology or compilation (Editor 2007) followed by the same example, however we only output the series if the volume number is given (Editor 2008) (so series should not be present since it has no vol. no.), a chapter in a divisible book (Spector 1990), a chapter in a divisible book in a series (Douglass, Harel, and </w:t>
       </w:r>
       <w:proofErr w:type="spellStart"/>
       <w:r>
@@ -1477,19 +1510,7 @@
       </w:r>
       <w:proofErr w:type="spellEnd"/>
       <w:r>
-        <w:t xml:space="preserve"> 1998), a multi-volume work</w:t>
-      </w:r>
-      <w:r>
-        <w:t xml:space="preserve"> </w:t>
-      </w:r>
-      <w:r>
-        <w:t>as book (Knuth 1997), an article in a proceedings (of a conference, symposium, workshop for</w:t>
-      </w:r>
-      <w:r>
-        <w:t xml:space="preserve"> </w:t>
-      </w:r>
-      <w:r>
-        <w:t>example) (paginated proceedings article) (</w:t>
+        <w:t xml:space="preserve"> 1998), a multi-volume work as book (Knuth 1997), an article in a proceedings (of a conference, symposium, workshop for example) (paginated proceedings article) (</w:t>
       </w:r>
       <w:proofErr w:type="spellStart"/>
       <w:r>
@@ -1497,13 +1518,7 @@
       </w:r>
       <w:proofErr w:type="spellEnd"/>
       <w:r>
-        <w:t xml:space="preserve"> 1979), a proceedings article with all possible</w:t>
-      </w:r>
-      <w:r>
-        <w:t xml:space="preserve"> </w:t>
-      </w:r>
-      <w:r>
-        <w:t xml:space="preserve">elements (Smith 2010), an example of an enumerated proceedings article (Gundy, </w:t>
+        <w:t xml:space="preserve"> 1979), a proceedings article with all possible elements (Smith 2010), an example of an enumerated proceedings article (Gundy, </w:t>
       </w:r>
       <w:proofErr w:type="spellStart"/>
       <w:r>
@@ -1511,19 +1526,7 @@
       </w:r>
       <w:proofErr w:type="spellEnd"/>
       <w:r>
-        <w:t>, and</w:t>
-      </w:r>
-      <w:r>
-        <w:t xml:space="preserve"> </w:t>
-      </w:r>
-      <w:r>
-        <w:t>Vigna 2007), an informally published work (Harel 1978), a doctoral dissertation (Clarkson 1985),</w:t>
-      </w:r>
-      <w:r>
-        <w:t xml:space="preserve"> </w:t>
-      </w:r>
-      <w:r>
-        <w:t>a master’s thesis: (</w:t>
+        <w:t>, and Vigna 2007), an informally published work (Harel 1978), a doctoral dissertation (Clarkson 1985), a master’s thesis: (</w:t>
       </w:r>
       <w:proofErr w:type="spellStart"/>
       <w:r>
@@ -1531,13 +1534,7 @@
       </w:r>
       <w:proofErr w:type="spellEnd"/>
       <w:r>
-        <w:t xml:space="preserve"> 2003), an online document / world wide web resource (Thornburg</w:t>
-      </w:r>
-      <w:r>
-        <w:t xml:space="preserve"> </w:t>
-      </w:r>
-      <w:r>
-        <w:t xml:space="preserve">2001; </w:t>
+        <w:t xml:space="preserve"> 2003), an online document / world wide web resource (Thornburg 2001; </w:t>
       </w:r>
       <w:proofErr w:type="spellStart"/>
       <w:r>
@@ -1553,19 +1550,7 @@
       </w:r>
       <w:proofErr w:type="spellEnd"/>
       <w:r>
-        <w:t xml:space="preserve"> 2007; Poker-Edge.Com 2006), a video game (Case 1) (Obama 2008)</w:t>
-      </w:r>
-      <w:r>
-        <w:t xml:space="preserve"> </w:t>
-      </w:r>
-      <w:r>
-        <w:t>and (Case 2) (Novak 2003) and (Lee 2005) and (Case 3) a patent (Scientist 2009), work accepted</w:t>
-      </w:r>
-      <w:r>
-        <w:t xml:space="preserve"> </w:t>
-      </w:r>
-      <w:r>
-        <w:t xml:space="preserve">for publication (Rous 2008), prolific author (Saeedi, Zamani, and </w:t>
+        <w:t xml:space="preserve"> 2007; Poker-Edge.Com 2006), a video game (Case 1) (Obama 2008) and (Case 2) (Novak 2003) and (Lee 2005) and (Case 3) a patent (Scientist 2009), work accepted for publication (Rous 2008), prolific author (Saeedi, Zamani, and </w:t>
       </w:r>
       <w:proofErr w:type="spellStart"/>
       <w:r>
@@ -1573,13 +1558,7 @@
       </w:r>
       <w:proofErr w:type="spellEnd"/>
       <w:r>
-        <w:t xml:space="preserve"> 2010) and (Saeedi</w:t>
-      </w:r>
-      <w:r>
-        <w:t xml:space="preserve"> </w:t>
-      </w:r>
-      <w:r>
-        <w:t>et al. 2010). Other cites might contain ‘duplicate’ DOI and URLs (some SIAM articles) (</w:t>
+        <w:t xml:space="preserve"> 2010) and (Saeedi et al. 2010). Other cites might contain ‘duplicate’ DOI and URLs (some SIAM articles) (</w:t>
       </w:r>
       <w:proofErr w:type="spellStart"/>
       <w:r>
@@ -1587,10 +1566,7 @@
       </w:r>
       <w:proofErr w:type="spellEnd"/>
       <w:r>
-        <w:t xml:space="preserve"> </w:t>
-      </w:r>
-      <w:r>
-        <w:t>and Voight 2010). Multi-volume works as books (</w:t>
+        <w:t xml:space="preserve"> and Voight 2010). Multi-volume works as books (</w:t>
       </w:r>
       <w:proofErr w:type="spellStart"/>
       <w:r>
@@ -1606,13 +1582,7 @@
       </w:r>
       <w:proofErr w:type="spellEnd"/>
       <w:r>
-        <w:t xml:space="preserve"> 1985a). A</w:t>
-      </w:r>
-      <w:r>
-        <w:t xml:space="preserve"> </w:t>
-      </w:r>
-      <w:r>
-        <w:t xml:space="preserve">couple of citations with DOIs: (“IEEE TCSC Executive Committee” 2004; </w:t>
+        <w:t xml:space="preserve"> 1985a). A couple of citations with DOIs: (“IEEE TCSC Executive Committee” 2004; </w:t>
       </w:r>
       <w:proofErr w:type="spellStart"/>
       <w:r>
@@ -1620,19 +1590,7 @@
       </w:r>
       <w:proofErr w:type="spellEnd"/>
       <w:r>
-        <w:t xml:space="preserve"> and Voight</w:t>
-      </w:r>
-      <w:r>
-        <w:t xml:space="preserve"> </w:t>
-      </w:r>
-      <w:r>
-        <w:t>2010). Online citations: (Institutional members of the TEX Users Group 2017; Thornburg 2001;</w:t>
-      </w:r>
-      <w:r>
-        <w:t xml:space="preserve"> </w:t>
-      </w:r>
-      <w:r>
-        <w:t xml:space="preserve">R Core Team 2019; </w:t>
+        <w:t xml:space="preserve"> and Voight 2010). Online citations: (Institutional members of the TEX Users Group 2017; Thornburg 2001; R Core Team 2019; </w:t>
       </w:r>
       <w:proofErr w:type="spellStart"/>
       <w:r>
@@ -1640,13 +1598,7 @@
       </w:r>
       <w:proofErr w:type="spellEnd"/>
       <w:r>
-        <w:t xml:space="preserve"> and McCallum 2013). Within text, you can refer to a particular</w:t>
-      </w:r>
-      <w:r>
-        <w:t xml:space="preserve"> </w:t>
-      </w:r>
-      <w:r>
-        <w:t>author as ”Abril and Plant (2007) saying something”.</w:t>
+        <w:t xml:space="preserve"> and McCallum 2013). Within text, you can refer to a particular author as ”Abril and Plant (2007) saying something”.</w:t>
       </w:r>
     </w:p>
     <w:p>
@@ -1667,35 +1619,14 @@
         <w:pStyle w:val="Firstparagraph"/>
       </w:pPr>
       <w:r>
-        <w:t>Thanks to the developers of the CEURART LaTeX styles</w:t>
-      </w:r>
-      <w:r>
-        <w:t xml:space="preserve"> at </w:t>
+        <w:t xml:space="preserve">Thanks to the developers of the CEURART LaTeX styles at </w:t>
       </w:r>
       <w:hyperlink r:id="rId9" w:history="1">
         <w:r>
           <w:rPr>
             <w:rStyle w:val="Hyperlink"/>
           </w:rPr>
-          <w:t>h</w:t>
-        </w:r>
-        <w:r>
-          <w:rPr>
-            <w:rStyle w:val="Hyperlink"/>
-          </w:rPr>
-          <w:t>ttps://github.com/yamadharma</w:t>
-        </w:r>
-        <w:r>
-          <w:rPr>
-            <w:rStyle w:val="Hyperlink"/>
-          </w:rPr>
-          <w:t>/</w:t>
-        </w:r>
-        <w:r>
-          <w:rPr>
-            <w:rStyle w:val="Hyperlink"/>
-          </w:rPr>
-          <w:t>ceurart</w:t>
+          <w:t>https://github.com/yamadharma/ceurart</w:t>
         </w:r>
       </w:hyperlink>
       <w:r>
@@ -4926,7 +4857,6 @@
   <w:style w:type="character" w:default="1" w:styleId="DefaultParagraphFont">
     <w:name w:val="Default Paragraph Font"/>
     <w:uiPriority w:val="1"/>
-    <w:semiHidden/>
     <w:unhideWhenUsed/>
   </w:style>
   <w:style w:type="table" w:default="1" w:styleId="TableNormal">

</xml_diff>

<commit_message>
make the first page footer an actual footer
</commit_message>
<xml_diff>
--- a/docx/dhnbpub-template.docx
+++ b/docx/dhnbpub-template.docx
@@ -825,16 +825,10 @@
     </w:p>
     <w:p>
       <w:pPr>
-        <w:rPr>
-          <w:lang w:val="en-US"/>
-        </w:rPr>
-      </w:pPr>
-    </w:p>
-    <w:p>
-      <w:pPr>
         <w:pStyle w:val="Heading3"/>
       </w:pPr>
       <w:r>
+        <w:lastRenderedPageBreak/>
         <w:t xml:space="preserve">Third </w:t>
       </w:r>
       <w:r>
@@ -965,7 +959,6 @@
               <w:jc w:val="center"/>
             </w:pPr>
             <w:r>
-              <w:lastRenderedPageBreak/>
               <w:t>Head 1</w:t>
             </w:r>
           </w:p>
@@ -1423,6 +1416,7 @@
           <w:b/>
           <w:bCs/>
         </w:rPr>
+        <w:lastRenderedPageBreak/>
         <w:t xml:space="preserve">Figure </w:t>
       </w:r>
       <w:r>
@@ -1549,7 +1543,6 @@
         <w:pStyle w:val="Firstparagraph"/>
       </w:pPr>
       <w:r>
-        <w:lastRenderedPageBreak/>
         <w:t xml:space="preserve">2001), a monograph/whole book in a series (see 2a in spec. document) (Harel 1979), a divisible-book such as an anthology or compilation (Editor 2007) followed by the same example, however we only output the series if the volume number is given (Editor 2008) (so series should not be present since it has no vol. no.), a chapter in a divisible book (Spector 1990), a chapter in a divisible book in a series (Douglass, Harel, and </w:t>
       </w:r>
       <w:proofErr w:type="spellStart"/>
@@ -1737,6 +1730,7 @@
         <w:pStyle w:val="Citation"/>
       </w:pPr>
       <w:r>
+        <w:lastRenderedPageBreak/>
         <w:t xml:space="preserve">Anzaroot, Sam, and Andrew McCallum. 2013. </w:t>
       </w:r>
       <w:r>
@@ -1813,7 +1807,6 @@
         <w:pStyle w:val="Citation"/>
       </w:pPr>
       <w:r>
-        <w:lastRenderedPageBreak/>
         <w:t xml:space="preserve">Editor, Ian, ed. 2007. “The title of book one: The book subtitle,” 1st., vol. 9. The name of the series one. Chicago: University of Chicago Press. https://doi.org/10.1007/3-540-09237-4. </w:t>
       </w:r>
     </w:p>
@@ -2028,6 +2021,7 @@
         <w:pStyle w:val="Citation"/>
       </w:pPr>
       <w:r>
+        <w:lastRenderedPageBreak/>
         <w:t xml:space="preserve">Novak, Dave. 2003. “Solder man.” In </w:t>
       </w:r>
       <w:r>
@@ -2144,7 +2138,6 @@
         <w:pStyle w:val="Citation"/>
       </w:pPr>
       <w:r>
-        <w:lastRenderedPageBreak/>
         <w:t xml:space="preserve">Saeedi, Mehdi, Morteza Saheb Zamani, Mehdi Sedighi, and Zahra Sasanian. 2010. “Synthesis of Reversible Circuit Using Cycle-Based Approach.” </w:t>
       </w:r>
       <w:r>
@@ -2260,6 +2253,7 @@
       <w:headerReference w:type="default" r:id="rId12"/>
       <w:footerReference w:type="even" r:id="rId13"/>
       <w:footerReference w:type="default" r:id="rId14"/>
+      <w:footerReference w:type="first" r:id="rId15"/>
       <w:pgSz w:w="11900" w:h="16840"/>
       <w:pgMar w:top="1440" w:right="1440" w:bottom="1440" w:left="1440" w:header="708" w:footer="708" w:gutter="0"/>
       <w:cols w:space="708"/>
@@ -2403,6 +2397,832 @@
     <w:r>
       <w:tab/>
     </w:r>
+  </w:p>
+</w:ftr>
+</file>
+
+<file path=word/footer3.xml><?xml version="1.0" encoding="utf-8"?>
+<w:ftr xmlns:wpc="http://schemas.microsoft.com/office/word/2010/wordprocessingCanvas" xmlns:cx="http://schemas.microsoft.com/office/drawing/2014/chartex" xmlns:cx1="http://schemas.microsoft.com/office/drawing/2015/9/8/chartex" xmlns:cx2="http://schemas.microsoft.com/office/drawing/2015/10/21/chartex" xmlns:cx3="http://schemas.microsoft.com/office/drawing/2016/5/9/chartex" xmlns:cx4="http://schemas.microsoft.com/office/drawing/2016/5/10/chartex" xmlns:cx5="http://schemas.microsoft.com/office/drawing/2016/5/11/chartex" xmlns:cx6="http://schemas.microsoft.com/office/drawing/2016/5/12/chartex" xmlns:cx7="http://schemas.microsoft.com/office/drawing/2016/5/13/chartex" xmlns:cx8="http://schemas.microsoft.com/office/drawing/2016/5/14/chartex" xmlns:mc="http://schemas.openxmlformats.org/markup-compatibility/2006" xmlns:aink="http://schemas.microsoft.com/office/drawing/2016/ink" xmlns:am3d="http://schemas.microsoft.com/office/drawing/2017/model3d" xmlns:o="urn:schemas-microsoft-com:office:office" xmlns:oel="http://schemas.microsoft.com/office/2019/extlst" xmlns:r="http://schemas.openxmlformats.org/officeDocument/2006/relationships" xmlns:m="http://schemas.openxmlformats.org/officeDocument/2006/math" xmlns:v="urn:schemas-microsoft-com:vml" xmlns:wp14="http://schemas.microsoft.com/office/word/2010/wordprocessingDrawing" xmlns:wp="http://schemas.openxmlformats.org/drawingml/2006/wordprocessingDrawing" xmlns:w10="urn:schemas-microsoft-com:office:word" xmlns:w="http://schemas.openxmlformats.org/wordprocessingml/2006/main" xmlns:w14="http://schemas.microsoft.com/office/word/2010/wordml" xmlns:w15="http://schemas.microsoft.com/office/word/2012/wordml" xmlns:w16cex="http://schemas.microsoft.com/office/word/2018/wordml/cex" xmlns:w16cid="http://schemas.microsoft.com/office/word/2016/wordml/cid" xmlns:w16="http://schemas.microsoft.com/office/word/2018/wordml" xmlns:w16du="http://schemas.microsoft.com/office/word/2023/wordml/word16du" xmlns:w16sdtdh="http://schemas.microsoft.com/office/word/2020/wordml/sdtdatahash" xmlns:w16sdtfl="http://schemas.microsoft.com/office/word/2024/wordml/sdtformatlock" xmlns:w16se="http://schemas.microsoft.com/office/word/2015/wordml/symex" xmlns:wpg="http://schemas.microsoft.com/office/word/2010/wordprocessingGroup" xmlns:wpi="http://schemas.microsoft.com/office/word/2010/wordprocessingInk" xmlns:wne="http://schemas.microsoft.com/office/word/2006/wordml" xmlns:wps="http://schemas.microsoft.com/office/word/2010/wordprocessingShape" mc:Ignorable="w14 w15 w16se w16cid w16 w16cex w16sdtdh w16sdtfl w16du wp14">
+  <w:p>
+    <w:pPr>
+      <w:pStyle w:val="FootnoteText"/>
+      <w:jc w:val="left"/>
+      <w:rPr>
+        <w:i/>
+        <w:iCs/>
+        <w:szCs w:val="16"/>
+        <w:highlight w:val="yellow"/>
+      </w:rPr>
+    </w:pPr>
+    <w:r>
+      <w:rPr>
+        <w:i/>
+        <w:iCs/>
+        <w:szCs w:val="16"/>
+        <w:highlight w:val="yellow"/>
+      </w:rPr>
+      <w:t>Proceedings Name, Month XX-XX, YYYY, City, Country</w:t>
+    </w:r>
+  </w:p>
+  <w:p>
+    <w:pPr>
+      <w:pStyle w:val="FootnoteText"/>
+      <w:jc w:val="left"/>
+      <w:rPr>
+        <w:szCs w:val="16"/>
+        <w:highlight w:val="yellow"/>
+      </w:rPr>
+    </w:pPr>
+    <w:r>
+      <w:rPr>
+        <w:szCs w:val="16"/>
+        <w:highlight w:val="yellow"/>
+        <w:vertAlign w:val="superscript"/>
+        <w:lang w:val="en-US"/>
+      </w:rPr>
+      <w:t>*</w:t>
+    </w:r>
+    <w:r>
+      <w:rPr>
+        <w:szCs w:val="16"/>
+        <w:highlight w:val="yellow"/>
+      </w:rPr>
+      <w:t>Corresponding author.</w:t>
+    </w:r>
+  </w:p>
+  <w:p>
+    <w:pPr>
+      <w:pStyle w:val="FootnoteText"/>
+      <w:jc w:val="left"/>
+      <w:rPr>
+        <w:szCs w:val="16"/>
+        <w:highlight w:val="yellow"/>
+      </w:rPr>
+    </w:pPr>
+    <w:r>
+      <w:rPr>
+        <w:highlight w:val="yellow"/>
+        <w:vertAlign w:val="superscript"/>
+        <w:lang w:val="en-US"/>
+      </w:rPr>
+      <w:t>†</w:t>
+    </w:r>
+    <w:r>
+      <w:rPr>
+        <w:szCs w:val="16"/>
+        <w:highlight w:val="yellow"/>
+      </w:rPr>
+      <w:t>These authors contributed equally</w:t>
+    </w:r>
+    <w:r>
+      <w:rPr>
+        <w:szCs w:val="16"/>
+        <w:highlight w:val="yellow"/>
+      </w:rPr>
+      <w:t>.</w:t>
+    </w:r>
+  </w:p>
+  <w:p>
+    <w:pPr>
+      <w:pStyle w:val="FootnoteText"/>
+      <w:jc w:val="left"/>
+      <w:rPr>
+        <w:highlight w:val="yellow"/>
+      </w:rPr>
+    </w:pPr>
+    <w:r>
+      <w:rPr>
+        <w:noProof/>
+      </w:rPr>
+      <w:drawing>
+        <wp:inline distT="0" distB="0" distL="0" distR="0" wp14:anchorId="599753FA" wp14:editId="1D7D77A9">
+          <wp:extent cx="83185" cy="83185"/>
+          <wp:effectExtent l="0" t="0" r="5715" b="5715"/>
+          <wp:docPr id="2046115844" name="Graphic 2"/>
+          <wp:cNvGraphicFramePr>
+            <a:graphicFrameLocks xmlns:a="http://schemas.openxmlformats.org/drawingml/2006/main" noChangeAspect="1"/>
+          </wp:cNvGraphicFramePr>
+          <a:graphic xmlns:a="http://schemas.openxmlformats.org/drawingml/2006/main">
+            <a:graphicData uri="http://schemas.openxmlformats.org/drawingml/2006/picture">
+              <pic:pic xmlns:pic="http://schemas.openxmlformats.org/drawingml/2006/picture">
+                <pic:nvPicPr>
+                  <pic:cNvPr id="2046115844" name="Graphic 2046115844"/>
+                  <pic:cNvPicPr/>
+                </pic:nvPicPr>
+                <pic:blipFill>
+                  <a:blip r:embed="rId1">
+                    <a:extLst>
+                      <a:ext uri="{96DAC541-7B7A-43D3-8B79-37D633B846F1}">
+                        <asvg:svgBlip xmlns:asvg="http://schemas.microsoft.com/office/drawing/2016/SVG/main" r:embed="rId2"/>
+                      </a:ext>
+                    </a:extLst>
+                  </a:blip>
+                  <a:stretch>
+                    <a:fillRect/>
+                  </a:stretch>
+                </pic:blipFill>
+                <pic:spPr>
+                  <a:xfrm>
+                    <a:off x="0" y="0"/>
+                    <a:ext cx="128595" cy="128595"/>
+                  </a:xfrm>
+                  <a:prstGeom prst="rect">
+                    <a:avLst/>
+                  </a:prstGeom>
+                </pic:spPr>
+              </pic:pic>
+            </a:graphicData>
+          </a:graphic>
+        </wp:inline>
+      </w:drawing>
+    </w:r>
+    <w:r>
+      <w:rPr>
+        <w:highlight w:val="yellow"/>
+      </w:rPr>
+      <w:t xml:space="preserve"> </w:t>
+    </w:r>
+    <w:r>
+      <w:rPr>
+        <w:highlight w:val="yellow"/>
+      </w:rPr>
+      <w:t xml:space="preserve">name.surname@university1.edu </w:t>
+    </w:r>
+    <w:r>
+      <w:rPr>
+        <w:highlight w:val="yellow"/>
+      </w:rPr>
+      <w:t>(</w:t>
+    </w:r>
+    <w:r>
+      <w:rPr>
+        <w:highlight w:val="yellow"/>
+      </w:rPr>
+      <w:t>N</w:t>
+    </w:r>
+    <w:r>
+      <w:rPr>
+        <w:highlight w:val="yellow"/>
+      </w:rPr>
+      <w:t xml:space="preserve">. </w:t>
+    </w:r>
+    <w:r>
+      <w:rPr>
+        <w:highlight w:val="yellow"/>
+      </w:rPr>
+      <w:t>Surname</w:t>
+    </w:r>
+    <w:r>
+      <w:rPr>
+        <w:highlight w:val="yellow"/>
+      </w:rPr>
+      <w:t xml:space="preserve">); </w:t>
+    </w:r>
+    <w:r>
+      <w:rPr>
+        <w:highlight w:val="yellow"/>
+      </w:rPr>
+      <w:t xml:space="preserve">name.surname@university2.edu </w:t>
+    </w:r>
+    <w:r>
+      <w:rPr>
+        <w:highlight w:val="yellow"/>
+      </w:rPr>
+      <w:t>(</w:t>
+    </w:r>
+    <w:r>
+      <w:rPr>
+        <w:highlight w:val="yellow"/>
+      </w:rPr>
+      <w:t>N</w:t>
+    </w:r>
+    <w:r>
+      <w:rPr>
+        <w:highlight w:val="yellow"/>
+      </w:rPr>
+      <w:t xml:space="preserve">. </w:t>
+    </w:r>
+    <w:r>
+      <w:rPr>
+        <w:highlight w:val="yellow"/>
+      </w:rPr>
+      <w:t>Surname</w:t>
+    </w:r>
+    <w:r>
+      <w:rPr>
+        <w:highlight w:val="yellow"/>
+      </w:rPr>
+      <w:t xml:space="preserve">); </w:t>
+    </w:r>
+    <w:r>
+      <w:rPr>
+        <w:highlight w:val="yellow"/>
+      </w:rPr>
+      <w:br/>
+      <w:t xml:space="preserve">name.surname@university3.edu </w:t>
+    </w:r>
+    <w:r>
+      <w:rPr>
+        <w:highlight w:val="yellow"/>
+      </w:rPr>
+      <w:t>(</w:t>
+    </w:r>
+    <w:r>
+      <w:rPr>
+        <w:highlight w:val="yellow"/>
+      </w:rPr>
+      <w:t>N</w:t>
+    </w:r>
+    <w:r>
+      <w:rPr>
+        <w:highlight w:val="yellow"/>
+      </w:rPr>
+      <w:t xml:space="preserve">. </w:t>
+    </w:r>
+    <w:r>
+      <w:rPr>
+        <w:highlight w:val="yellow"/>
+      </w:rPr>
+      <w:t>Surname</w:t>
+    </w:r>
+    <w:r>
+      <w:rPr>
+        <w:highlight w:val="yellow"/>
+      </w:rPr>
+      <w:t>)</w:t>
+    </w:r>
+  </w:p>
+  <w:p>
+    <w:pPr>
+      <w:pStyle w:val="FootnoteText"/>
+      <w:jc w:val="left"/>
+      <w:rPr>
+        <w:highlight w:val="yellow"/>
+      </w:rPr>
+    </w:pPr>
+    <w:r>
+      <w:rPr>
+        <w:noProof/>
+      </w:rPr>
+      <w:drawing>
+        <wp:inline distT="0" distB="0" distL="0" distR="0" wp14:anchorId="71646010" wp14:editId="32C64591">
+          <wp:extent cx="83185" cy="83185"/>
+          <wp:effectExtent l="0" t="0" r="5715" b="5715"/>
+          <wp:docPr id="1110636427" name="Graphic 4"/>
+          <wp:cNvGraphicFramePr>
+            <a:graphicFrameLocks xmlns:a="http://schemas.openxmlformats.org/drawingml/2006/main" noChangeAspect="1"/>
+          </wp:cNvGraphicFramePr>
+          <a:graphic xmlns:a="http://schemas.openxmlformats.org/drawingml/2006/main">
+            <a:graphicData uri="http://schemas.openxmlformats.org/drawingml/2006/picture">
+              <pic:pic xmlns:pic="http://schemas.openxmlformats.org/drawingml/2006/picture">
+                <pic:nvPicPr>
+                  <pic:cNvPr id="1110636427" name="Graphic 1110636427"/>
+                  <pic:cNvPicPr/>
+                </pic:nvPicPr>
+                <pic:blipFill>
+                  <a:blip r:embed="rId3">
+                    <a:extLst>
+                      <a:ext uri="{96DAC541-7B7A-43D3-8B79-37D633B846F1}">
+                        <asvg:svgBlip xmlns:asvg="http://schemas.microsoft.com/office/drawing/2016/SVG/main" r:embed="rId4"/>
+                      </a:ext>
+                    </a:extLst>
+                  </a:blip>
+                  <a:stretch>
+                    <a:fillRect/>
+                  </a:stretch>
+                </pic:blipFill>
+                <pic:spPr>
+                  <a:xfrm flipV="1">
+                    <a:off x="0" y="0"/>
+                    <a:ext cx="83185" cy="83185"/>
+                  </a:xfrm>
+                  <a:prstGeom prst="rect">
+                    <a:avLst/>
+                  </a:prstGeom>
+                </pic:spPr>
+              </pic:pic>
+            </a:graphicData>
+          </a:graphic>
+        </wp:inline>
+      </w:drawing>
+    </w:r>
+    <w:r>
+      <w:rPr>
+        <w:highlight w:val="yellow"/>
+      </w:rPr>
+      <w:t xml:space="preserve"> </w:t>
+    </w:r>
+    <w:r>
+      <w:rPr>
+        <w:highlight w:val="yellow"/>
+      </w:rPr>
+      <w:t>https://university1.edu/~surname</w:t>
+    </w:r>
+    <w:r>
+      <w:rPr>
+        <w:highlight w:val="yellow"/>
+      </w:rPr>
+      <w:t xml:space="preserve"> (</w:t>
+    </w:r>
+    <w:r>
+      <w:rPr>
+        <w:highlight w:val="yellow"/>
+      </w:rPr>
+      <w:t>N</w:t>
+    </w:r>
+    <w:r>
+      <w:rPr>
+        <w:highlight w:val="yellow"/>
+      </w:rPr>
+      <w:t xml:space="preserve">. </w:t>
+    </w:r>
+    <w:r>
+      <w:rPr>
+        <w:highlight w:val="yellow"/>
+      </w:rPr>
+      <w:t>Surname</w:t>
+    </w:r>
+    <w:r>
+      <w:rPr>
+        <w:highlight w:val="yellow"/>
+      </w:rPr>
+      <w:t xml:space="preserve">); </w:t>
+    </w:r>
+    <w:r>
+      <w:rPr>
+        <w:highlight w:val="yellow"/>
+      </w:rPr>
+      <w:t>https://university2.edu/~surname</w:t>
+    </w:r>
+    <w:r>
+      <w:rPr>
+        <w:highlight w:val="yellow"/>
+      </w:rPr>
+      <w:t xml:space="preserve"> (</w:t>
+    </w:r>
+    <w:r>
+      <w:rPr>
+        <w:highlight w:val="yellow"/>
+      </w:rPr>
+      <w:t>N</w:t>
+    </w:r>
+    <w:r>
+      <w:rPr>
+        <w:highlight w:val="yellow"/>
+      </w:rPr>
+      <w:t xml:space="preserve">. </w:t>
+    </w:r>
+    <w:r>
+      <w:rPr>
+        <w:highlight w:val="yellow"/>
+      </w:rPr>
+      <w:t>Surname</w:t>
+    </w:r>
+    <w:r>
+      <w:rPr>
+        <w:highlight w:val="yellow"/>
+      </w:rPr>
+      <w:t>);</w:t>
+    </w:r>
+    <w:r>
+      <w:rPr>
+        <w:highlight w:val="yellow"/>
+      </w:rPr>
+      <w:br/>
+      <w:t>https://university3.edu/~surname</w:t>
+    </w:r>
+    <w:r>
+      <w:rPr>
+        <w:highlight w:val="yellow"/>
+      </w:rPr>
+      <w:t xml:space="preserve"> (</w:t>
+    </w:r>
+    <w:r>
+      <w:rPr>
+        <w:highlight w:val="yellow"/>
+      </w:rPr>
+      <w:t>N</w:t>
+    </w:r>
+    <w:r>
+      <w:rPr>
+        <w:highlight w:val="yellow"/>
+      </w:rPr>
+      <w:t xml:space="preserve">. </w:t>
+    </w:r>
+    <w:r>
+      <w:rPr>
+        <w:highlight w:val="yellow"/>
+      </w:rPr>
+      <w:t>Surname</w:t>
+    </w:r>
+    <w:r>
+      <w:rPr>
+        <w:highlight w:val="yellow"/>
+      </w:rPr>
+      <w:t>)</w:t>
+    </w:r>
+  </w:p>
+  <w:p>
+    <w:pPr>
+      <w:pStyle w:val="FootnoteText"/>
+      <w:jc w:val="left"/>
+    </w:pPr>
+    <w:r>
+      <w:rPr>
+        <w:noProof/>
+      </w:rPr>
+      <w:drawing>
+        <wp:inline distT="0" distB="0" distL="0" distR="0" wp14:anchorId="7B6799F9" wp14:editId="508ADE8A">
+          <wp:extent cx="83185" cy="83185"/>
+          <wp:effectExtent l="0" t="0" r="5715" b="5715"/>
+          <wp:docPr id="362766416" name="Graphic 3"/>
+          <wp:cNvGraphicFramePr>
+            <a:graphicFrameLocks xmlns:a="http://schemas.openxmlformats.org/drawingml/2006/main" noChangeAspect="1"/>
+          </wp:cNvGraphicFramePr>
+          <a:graphic xmlns:a="http://schemas.openxmlformats.org/drawingml/2006/main">
+            <a:graphicData uri="http://schemas.openxmlformats.org/drawingml/2006/picture">
+              <pic:pic xmlns:pic="http://schemas.openxmlformats.org/drawingml/2006/picture">
+                <pic:nvPicPr>
+                  <pic:cNvPr id="362766416" name="Graphic 362766416"/>
+                  <pic:cNvPicPr/>
+                </pic:nvPicPr>
+                <pic:blipFill>
+                  <a:blip r:embed="rId5">
+                    <a:extLst>
+                      <a:ext uri="{96DAC541-7B7A-43D3-8B79-37D633B846F1}">
+                        <asvg:svgBlip xmlns:asvg="http://schemas.microsoft.com/office/drawing/2016/SVG/main" r:embed="rId6"/>
+                      </a:ext>
+                    </a:extLst>
+                  </a:blip>
+                  <a:stretch>
+                    <a:fillRect/>
+                  </a:stretch>
+                </pic:blipFill>
+                <pic:spPr>
+                  <a:xfrm>
+                    <a:off x="0" y="0"/>
+                    <a:ext cx="83185" cy="83185"/>
+                  </a:xfrm>
+                  <a:prstGeom prst="rect">
+                    <a:avLst/>
+                  </a:prstGeom>
+                </pic:spPr>
+              </pic:pic>
+            </a:graphicData>
+          </a:graphic>
+        </wp:inline>
+      </w:drawing>
+    </w:r>
+    <w:r>
+      <w:rPr>
+        <w:highlight w:val="yellow"/>
+      </w:rPr>
+      <w:t xml:space="preserve"> XXXX-XXXX-XXXX-XXXX (</w:t>
+    </w:r>
+    <w:r>
+      <w:rPr>
+        <w:highlight w:val="yellow"/>
+      </w:rPr>
+      <w:t>N</w:t>
+    </w:r>
+    <w:r>
+      <w:rPr>
+        <w:highlight w:val="yellow"/>
+      </w:rPr>
+      <w:t xml:space="preserve">. </w:t>
+    </w:r>
+    <w:r>
+      <w:rPr>
+        <w:highlight w:val="yellow"/>
+      </w:rPr>
+      <w:t>Surname</w:t>
+    </w:r>
+    <w:r>
+      <w:rPr>
+        <w:highlight w:val="yellow"/>
+      </w:rPr>
+      <w:t>); XXXX-XXXX-XXXX-XXXX (</w:t>
+    </w:r>
+    <w:r>
+      <w:rPr>
+        <w:highlight w:val="yellow"/>
+      </w:rPr>
+      <w:t>N. Surname</w:t>
+    </w:r>
+    <w:r>
+      <w:rPr>
+        <w:highlight w:val="yellow"/>
+      </w:rPr>
+      <w:t>);</w:t>
+    </w:r>
+    <w:r>
+      <w:rPr>
+        <w:highlight w:val="yellow"/>
+      </w:rPr>
+      <w:br/>
+    </w:r>
+    <w:r>
+      <w:rPr>
+        <w:highlight w:val="yellow"/>
+      </w:rPr>
+      <w:t>XXXX-XXXX-XXXX-XXXX (</w:t>
+    </w:r>
+    <w:r>
+      <w:rPr>
+        <w:highlight w:val="yellow"/>
+      </w:rPr>
+      <w:t>N. Surname</w:t>
+    </w:r>
+    <w:r>
+      <w:rPr>
+        <w:highlight w:val="yellow"/>
+      </w:rPr>
+      <w:t>)</w:t>
+    </w:r>
+  </w:p>
+  <w:tbl>
+    <w:tblPr>
+      <w:tblStyle w:val="TableGrid"/>
+      <w:tblW w:w="9221" w:type="dxa"/>
+      <w:tblBorders>
+        <w:top w:val="none" w:sz="0" w:space="0" w:color="auto"/>
+        <w:left w:val="none" w:sz="0" w:space="0" w:color="auto"/>
+        <w:bottom w:val="none" w:sz="0" w:space="0" w:color="auto"/>
+        <w:right w:val="none" w:sz="0" w:space="0" w:color="auto"/>
+        <w:insideH w:val="none" w:sz="0" w:space="0" w:color="auto"/>
+        <w:insideV w:val="none" w:sz="0" w:space="0" w:color="auto"/>
+      </w:tblBorders>
+      <w:tblLayout w:type="fixed"/>
+      <w:tblCellMar>
+        <w:right w:w="0" w:type="dxa"/>
+      </w:tblCellMar>
+      <w:tblLook w:val="04A0" w:firstRow="1" w:lastRow="0" w:firstColumn="1" w:lastColumn="0" w:noHBand="0" w:noVBand="1"/>
+    </w:tblPr>
+    <w:tblGrid>
+      <w:gridCol w:w="709"/>
+      <w:gridCol w:w="8512"/>
+    </w:tblGrid>
+    <w:tr>
+      <w:trPr>
+        <w:trHeight w:val="89"/>
+      </w:trPr>
+      <w:tc>
+        <w:tcPr>
+          <w:tcW w:w="709" w:type="dxa"/>
+        </w:tcPr>
+        <w:p>
+          <w:pPr>
+            <w:pStyle w:val="FootnoteText"/>
+            <w:ind w:left="-113" w:right="201"/>
+          </w:pPr>
+          <w:r>
+            <w:rPr>
+              <w:noProof/>
+            </w:rPr>
+            <w:drawing>
+              <wp:inline distT="0" distB="0" distL="0" distR="0" wp14:anchorId="7A884259" wp14:editId="586657F3">
+                <wp:extent cx="465719" cy="164060"/>
+                <wp:effectExtent l="0" t="0" r="4445" b="1270"/>
+                <wp:docPr id="8" name="Picture 8">
+                  <a:hlinkClick xmlns:a="http://schemas.openxmlformats.org/drawingml/2006/main" r:id="rId7"/>
+                </wp:docPr>
+                <wp:cNvGraphicFramePr>
+                  <a:graphicFrameLocks xmlns:a="http://schemas.openxmlformats.org/drawingml/2006/main" noChangeAspect="1"/>
+                </wp:cNvGraphicFramePr>
+                <a:graphic xmlns:a="http://schemas.openxmlformats.org/drawingml/2006/main">
+                  <a:graphicData uri="http://schemas.openxmlformats.org/drawingml/2006/picture">
+                    <pic:pic xmlns:pic="http://schemas.openxmlformats.org/drawingml/2006/picture">
+                      <pic:nvPicPr>
+                        <pic:cNvPr id="8" name="Picture 8">
+                          <a:hlinkClick r:id="rId7"/>
+                        </pic:cNvPr>
+                        <pic:cNvPicPr/>
+                      </pic:nvPicPr>
+                      <pic:blipFill>
+                        <a:blip r:embed="rId8">
+                          <a:extLst>
+                            <a:ext uri="{28A0092B-C50C-407E-A947-70E740481C1C}">
+                              <a14:useLocalDpi xmlns:a14="http://schemas.microsoft.com/office/drawing/2010/main" val="0"/>
+                            </a:ext>
+                          </a:extLst>
+                        </a:blip>
+                        <a:stretch>
+                          <a:fillRect/>
+                        </a:stretch>
+                      </pic:blipFill>
+                      <pic:spPr>
+                        <a:xfrm>
+                          <a:off x="0" y="0"/>
+                          <a:ext cx="465719" cy="164060"/>
+                        </a:xfrm>
+                        <a:prstGeom prst="rect">
+                          <a:avLst/>
+                        </a:prstGeom>
+                      </pic:spPr>
+                    </pic:pic>
+                  </a:graphicData>
+                </a:graphic>
+              </wp:inline>
+            </w:drawing>
+          </w:r>
+        </w:p>
+      </w:tc>
+      <w:tc>
+        <w:tcPr>
+          <w:tcW w:w="8512" w:type="dxa"/>
+          <w:vAlign w:val="center"/>
+        </w:tcPr>
+        <w:p>
+          <w:pPr>
+            <w:pStyle w:val="FootnoteText"/>
+            <w:jc w:val="left"/>
+            <w:rPr>
+              <w:sz w:val="12"/>
+              <w:szCs w:val="12"/>
+            </w:rPr>
+          </w:pPr>
+          <w:r>
+            <w:rPr>
+              <w:sz w:val="12"/>
+              <w:szCs w:val="12"/>
+            </w:rPr>
+            <w:t xml:space="preserve">©️  </w:t>
+          </w:r>
+          <w:r>
+            <w:rPr>
+              <w:sz w:val="12"/>
+              <w:szCs w:val="12"/>
+              <w:highlight w:val="yellow"/>
+            </w:rPr>
+            <w:t>2020</w:t>
+          </w:r>
+          <w:r>
+            <w:rPr>
+              <w:sz w:val="12"/>
+              <w:szCs w:val="12"/>
+            </w:rPr>
+            <w:t xml:space="preserve"> Copyright for this paper by its authors.</w:t>
+          </w:r>
+          <w:r>
+            <w:rPr>
+              <w:sz w:val="12"/>
+              <w:szCs w:val="12"/>
+              <w:lang w:val="en-US"/>
+            </w:rPr>
+            <w:t xml:space="preserve"> </w:t>
+          </w:r>
+          <w:r>
+            <w:rPr>
+              <w:sz w:val="12"/>
+              <w:szCs w:val="12"/>
+            </w:rPr>
+            <w:t xml:space="preserve">Use permitted under Creative Commons License Attribution 4.0 International (CC BY 4.0). </w:t>
+          </w:r>
+        </w:p>
+      </w:tc>
+    </w:tr>
+    <w:tr>
+      <w:trPr>
+        <w:trHeight w:val="89"/>
+      </w:trPr>
+      <w:tc>
+        <w:tcPr>
+          <w:tcW w:w="709" w:type="dxa"/>
+        </w:tcPr>
+        <w:p>
+          <w:pPr>
+            <w:pStyle w:val="FootnoteText"/>
+            <w:ind w:left="-113" w:right="201"/>
+            <w:rPr>
+              <w:noProof/>
+            </w:rPr>
+          </w:pPr>
+          <w:r>
+            <w:rPr>
+              <w:noProof/>
+            </w:rPr>
+            <w:drawing>
+              <wp:inline distT="0" distB="0" distL="0" distR="0" wp14:anchorId="6948FCA3" wp14:editId="1285DA5A">
+                <wp:extent cx="460289" cy="209528"/>
+                <wp:effectExtent l="0" t="0" r="0" b="0"/>
+                <wp:docPr id="1938700328" name="Picture 1" descr="A close-up of a logo&#10;&#10;AI-generated content may be incorrect.">
+                  <a:hlinkClick xmlns:a="http://schemas.openxmlformats.org/drawingml/2006/main" r:id="rId9"/>
+                </wp:docPr>
+                <wp:cNvGraphicFramePr>
+                  <a:graphicFrameLocks xmlns:a="http://schemas.openxmlformats.org/drawingml/2006/main" noChangeAspect="1"/>
+                </wp:cNvGraphicFramePr>
+                <a:graphic xmlns:a="http://schemas.openxmlformats.org/drawingml/2006/main">
+                  <a:graphicData uri="http://schemas.openxmlformats.org/drawingml/2006/picture">
+                    <pic:pic xmlns:pic="http://schemas.openxmlformats.org/drawingml/2006/picture">
+                      <pic:nvPicPr>
+                        <pic:cNvPr id="1938700328" name="Picture 1" descr="A close-up of a logo&#10;&#10;AI-generated content may be incorrect.">
+                          <a:hlinkClick r:id="rId9"/>
+                        </pic:cNvPr>
+                        <pic:cNvPicPr/>
+                      </pic:nvPicPr>
+                      <pic:blipFill>
+                        <a:blip r:embed="rId10">
+                          <a:extLst>
+                            <a:ext uri="{28A0092B-C50C-407E-A947-70E740481C1C}">
+                              <a14:useLocalDpi xmlns:a14="http://schemas.microsoft.com/office/drawing/2010/main" val="0"/>
+                            </a:ext>
+                          </a:extLst>
+                        </a:blip>
+                        <a:stretch>
+                          <a:fillRect/>
+                        </a:stretch>
+                      </pic:blipFill>
+                      <pic:spPr>
+                        <a:xfrm>
+                          <a:off x="0" y="0"/>
+                          <a:ext cx="460289" cy="209528"/>
+                        </a:xfrm>
+                        <a:prstGeom prst="rect">
+                          <a:avLst/>
+                        </a:prstGeom>
+                      </pic:spPr>
+                    </pic:pic>
+                  </a:graphicData>
+                </a:graphic>
+              </wp:inline>
+            </w:drawing>
+          </w:r>
+        </w:p>
+      </w:tc>
+      <w:tc>
+        <w:tcPr>
+          <w:tcW w:w="8512" w:type="dxa"/>
+        </w:tcPr>
+        <w:p>
+          <w:pPr>
+            <w:pStyle w:val="Firstparagraph"/>
+            <w:rPr>
+              <w:sz w:val="18"/>
+              <w:szCs w:val="18"/>
+              <w:lang w:val="en-FI"/>
+            </w:rPr>
+          </w:pPr>
+          <w:hyperlink r:id="rId11" w:history="1">
+            <w:r>
+              <w:rPr>
+                <w:rStyle w:val="Hyperlink"/>
+                <w:sz w:val="18"/>
+                <w:szCs w:val="18"/>
+                <w:u w:val="none"/>
+              </w:rPr>
+              <w:t>Digital Humanities in the Nordic and Baltic Countries Publications</w:t>
+            </w:r>
+            <w:r>
+              <w:t xml:space="preserve"> </w:t>
+            </w:r>
+            <w:r>
+              <w:t>–</w:t>
+            </w:r>
+            <w:r>
+              <w:rPr>
+                <w:rStyle w:val="Hyperlink"/>
+                <w:sz w:val="18"/>
+                <w:szCs w:val="18"/>
+                <w:u w:val="none"/>
+              </w:rPr>
+              <w:t xml:space="preserve"> </w:t>
+            </w:r>
+            <w:r>
+              <w:rPr>
+                <w:rStyle w:val="Hyperlink"/>
+                <w:sz w:val="18"/>
+                <w:szCs w:val="18"/>
+                <w:u w:val="none"/>
+              </w:rPr>
+              <w:t>ISSN: 2704-14</w:t>
+            </w:r>
+            <w:r>
+              <w:rPr>
+                <w:rStyle w:val="Hyperlink"/>
+                <w:sz w:val="18"/>
+                <w:szCs w:val="18"/>
+                <w:u w:val="none"/>
+              </w:rPr>
+              <w:t>4</w:t>
+            </w:r>
+            <w:r>
+              <w:rPr>
+                <w:rStyle w:val="Hyperlink"/>
+                <w:sz w:val="18"/>
+                <w:szCs w:val="18"/>
+                <w:u w:val="none"/>
+              </w:rPr>
+              <w:t>1</w:t>
+            </w:r>
+          </w:hyperlink>
+        </w:p>
+      </w:tc>
+    </w:tr>
+  </w:tbl>
+  <w:p>
+    <w:pPr>
+      <w:pStyle w:val="Footer"/>
+    </w:pPr>
   </w:p>
 </w:ftr>
 </file>
@@ -2536,7 +3356,7 @@
     <mc:AlternateContent>
       <mc:Choice Requires="v">
         <w:pict>
-          <v:shapetype w14:anchorId="02E55D35" id="_x0000_t75" coordsize="21600,21600" o:spt="75" o:preferrelative="t" path="m@4@5l@4@11@9@11@9@5xe" filled="f" stroked="f">
+          <v:shapetype w14:anchorId="60BCB8FA" id="_x0000_t75" coordsize="21600,21600" o:spt="75" o:preferrelative="t" path="m@4@5l@4@11@9@11@9@5xe" filled="f" stroked="f">
             <v:stroke joinstyle="miter"/>
             <v:formulas>
               <v:f eqn="if lineDrawn pixelLineWidth 0"/>
@@ -2562,10 +3382,10 @@
       </mc:Choice>
       <mc:Fallback>
         <w:drawing>
-          <wp:inline distT="0" distB="0" distL="0" distR="0" wp14:anchorId="11591B07" wp14:editId="226E8A4D">
+          <wp:inline distT="0" distB="0" distL="0" distR="0" wp14:anchorId="47BB35D5" wp14:editId="740D15BA">
             <wp:extent cx="83185" cy="83185"/>
             <wp:effectExtent l="0" t="0" r="5715" b="5715"/>
-            <wp:docPr id="1222102390" name="Graphic 2"/>
+            <wp:docPr id="1303804342" name="Graphic 2"/>
             <wp:cNvGraphicFramePr>
               <a:graphicFrameLocks xmlns:a="http://schemas.openxmlformats.org/drawingml/2006/main" noChangeAspect="1"/>
             </wp:cNvGraphicFramePr>
@@ -5147,6 +5967,44 @@
       <w:u w:val="single"/>
     </w:rPr>
   </w:style>
+  <w:style w:type="paragraph" w:styleId="EndnoteText">
+    <w:name w:val="endnote text"/>
+    <w:basedOn w:val="Normal"/>
+    <w:link w:val="EndnoteTextChar"/>
+    <w:uiPriority w:val="99"/>
+    <w:semiHidden/>
+    <w:unhideWhenUsed/>
+    <w:rsid w:val="004F1CF5"/>
+    <w:rPr>
+      <w:sz w:val="20"/>
+      <w:szCs w:val="20"/>
+    </w:rPr>
+  </w:style>
+  <w:style w:type="character" w:customStyle="1" w:styleId="EndnoteTextChar">
+    <w:name w:val="Endnote Text Char"/>
+    <w:basedOn w:val="DefaultParagraphFont"/>
+    <w:link w:val="EndnoteText"/>
+    <w:uiPriority w:val="99"/>
+    <w:semiHidden/>
+    <w:rsid w:val="004F1CF5"/>
+    <w:rPr>
+      <w:rFonts w:ascii="Times New Roman" w:eastAsia="Times New Roman" w:hAnsi="Times New Roman" w:cs="Times New Roman"/>
+      <w:sz w:val="20"/>
+      <w:szCs w:val="20"/>
+      <w:lang w:eastAsia="en-GB"/>
+    </w:rPr>
+  </w:style>
+  <w:style w:type="character" w:styleId="EndnoteReference">
+    <w:name w:val="endnote reference"/>
+    <w:basedOn w:val="DefaultParagraphFont"/>
+    <w:uiPriority w:val="99"/>
+    <w:semiHidden/>
+    <w:unhideWhenUsed/>
+    <w:rsid w:val="004F1CF5"/>
+    <w:rPr>
+      <w:vertAlign w:val="superscript"/>
+    </w:rPr>
+  </w:style>
 </w:styles>
 </file>
 

</xml_diff>

<commit_message>
revert previous change, instead hide the footnote marker. This is not ideal, but matches the LaTeX.
</commit_message>
<xml_diff>
--- a/docx/dhnbpub-template.docx
+++ b/docx/dhnbpub-template.docx
@@ -18,11 +18,29 @@
       <w:r>
         <w:t xml:space="preserve"> Case</w:t>
       </w:r>
+      <w:r>
+        <w:rPr>
+          <w:rStyle w:val="FootnoteReference"/>
+          <w:vanish/>
+          <w:color w:val="000000" w:themeColor="text1"/>
+        </w:rPr>
+        <w:footnoteReference w:customMarkFollows="1" w:id="1"/>
+        <w:t>*</w:t>
+      </w:r>
+      <w:r>
+        <w:rPr>
+          <w:rStyle w:val="FootnoteReference"/>
+          <w:vanish/>
+          <w:color w:val="000000" w:themeColor="text1"/>
+        </w:rPr>
+        <w:t xml:space="preserve"> </w:t>
+      </w:r>
     </w:p>
     <w:p>
       <w:pPr>
         <w:ind w:firstLine="0"/>
         <w:rPr>
+          <w:color w:val="000000" w:themeColor="text1"/>
           <w:lang w:val="en-US"/>
         </w:rPr>
       </w:pPr>
@@ -594,24 +612,6 @@
       </w:r>
       <w:r>
         <w:t>Paragraph text. Paragraph text.</w:t>
-      </w:r>
-      <w:r>
-        <w:t xml:space="preserve"> </w:t>
-      </w:r>
-      <w:r>
-        <w:t>Paragraph text.</w:t>
-      </w:r>
-      <w:r>
-        <w:t xml:space="preserve"> </w:t>
-      </w:r>
-      <w:r>
-        <w:t>Paragraph text.</w:t>
-      </w:r>
-      <w:r>
-        <w:t xml:space="preserve"> </w:t>
-      </w:r>
-      <w:r>
-        <w:t>Paragraph text.</w:t>
       </w:r>
       <w:r>
         <w:t xml:space="preserve"> </w:t>
@@ -2393,7 +2393,13 @@
   <w:p>
     <w:pPr>
       <w:pStyle w:val="Footer"/>
+      <w:tabs>
+        <w:tab w:val="left" w:pos="4128"/>
+      </w:tabs>
     </w:pPr>
+    <w:r>
+      <w:tab/>
+    </w:r>
     <w:r>
       <w:tab/>
     </w:r>
@@ -2403,825 +2409,64 @@
 
 <file path=word/footer3.xml><?xml version="1.0" encoding="utf-8"?>
 <w:ftr xmlns:wpc="http://schemas.microsoft.com/office/word/2010/wordprocessingCanvas" xmlns:cx="http://schemas.microsoft.com/office/drawing/2014/chartex" xmlns:cx1="http://schemas.microsoft.com/office/drawing/2015/9/8/chartex" xmlns:cx2="http://schemas.microsoft.com/office/drawing/2015/10/21/chartex" xmlns:cx3="http://schemas.microsoft.com/office/drawing/2016/5/9/chartex" xmlns:cx4="http://schemas.microsoft.com/office/drawing/2016/5/10/chartex" xmlns:cx5="http://schemas.microsoft.com/office/drawing/2016/5/11/chartex" xmlns:cx6="http://schemas.microsoft.com/office/drawing/2016/5/12/chartex" xmlns:cx7="http://schemas.microsoft.com/office/drawing/2016/5/13/chartex" xmlns:cx8="http://schemas.microsoft.com/office/drawing/2016/5/14/chartex" xmlns:mc="http://schemas.openxmlformats.org/markup-compatibility/2006" xmlns:aink="http://schemas.microsoft.com/office/drawing/2016/ink" xmlns:am3d="http://schemas.microsoft.com/office/drawing/2017/model3d" xmlns:o="urn:schemas-microsoft-com:office:office" xmlns:oel="http://schemas.microsoft.com/office/2019/extlst" xmlns:r="http://schemas.openxmlformats.org/officeDocument/2006/relationships" xmlns:m="http://schemas.openxmlformats.org/officeDocument/2006/math" xmlns:v="urn:schemas-microsoft-com:vml" xmlns:wp14="http://schemas.microsoft.com/office/word/2010/wordprocessingDrawing" xmlns:wp="http://schemas.openxmlformats.org/drawingml/2006/wordprocessingDrawing" xmlns:w10="urn:schemas-microsoft-com:office:word" xmlns:w="http://schemas.openxmlformats.org/wordprocessingml/2006/main" xmlns:w14="http://schemas.microsoft.com/office/word/2010/wordml" xmlns:w15="http://schemas.microsoft.com/office/word/2012/wordml" xmlns:w16cex="http://schemas.microsoft.com/office/word/2018/wordml/cex" xmlns:w16cid="http://schemas.microsoft.com/office/word/2016/wordml/cid" xmlns:w16="http://schemas.microsoft.com/office/word/2018/wordml" xmlns:w16du="http://schemas.microsoft.com/office/word/2023/wordml/word16du" xmlns:w16sdtdh="http://schemas.microsoft.com/office/word/2020/wordml/sdtdatahash" xmlns:w16sdtfl="http://schemas.microsoft.com/office/word/2024/wordml/sdtformatlock" xmlns:w16se="http://schemas.microsoft.com/office/word/2015/wordml/symex" xmlns:wpg="http://schemas.microsoft.com/office/word/2010/wordprocessingGroup" xmlns:wpi="http://schemas.microsoft.com/office/word/2010/wordprocessingInk" xmlns:wne="http://schemas.microsoft.com/office/word/2006/wordml" xmlns:wps="http://schemas.microsoft.com/office/word/2010/wordprocessingShape" mc:Ignorable="w14 w15 w16se w16cid w16 w16cex w16sdtdh w16sdtfl w16du wp14">
-  <w:p>
-    <w:pPr>
-      <w:pStyle w:val="FootnoteText"/>
-      <w:jc w:val="left"/>
+  <w:sdt>
+    <w:sdtPr>
       <w:rPr>
-        <w:i/>
-        <w:iCs/>
-        <w:szCs w:val="16"/>
-        <w:highlight w:val="yellow"/>
+        <w:rStyle w:val="PageNumber"/>
       </w:rPr>
-    </w:pPr>
-    <w:r>
-      <w:rPr>
-        <w:i/>
-        <w:iCs/>
-        <w:szCs w:val="16"/>
-        <w:highlight w:val="yellow"/>
-      </w:rPr>
-      <w:t>Proceedings Name, Month XX-XX, YYYY, City, Country</w:t>
-    </w:r>
-  </w:p>
-  <w:p>
-    <w:pPr>
-      <w:pStyle w:val="FootnoteText"/>
-      <w:jc w:val="left"/>
-      <w:rPr>
-        <w:szCs w:val="16"/>
-        <w:highlight w:val="yellow"/>
-      </w:rPr>
-    </w:pPr>
-    <w:r>
-      <w:rPr>
-        <w:szCs w:val="16"/>
-        <w:highlight w:val="yellow"/>
-        <w:vertAlign w:val="superscript"/>
-        <w:lang w:val="en-US"/>
-      </w:rPr>
-      <w:t>*</w:t>
-    </w:r>
-    <w:r>
-      <w:rPr>
-        <w:szCs w:val="16"/>
-        <w:highlight w:val="yellow"/>
-      </w:rPr>
-      <w:t>Corresponding author.</w:t>
-    </w:r>
-  </w:p>
-  <w:p>
-    <w:pPr>
-      <w:pStyle w:val="FootnoteText"/>
-      <w:jc w:val="left"/>
-      <w:rPr>
-        <w:szCs w:val="16"/>
-        <w:highlight w:val="yellow"/>
-      </w:rPr>
-    </w:pPr>
-    <w:r>
-      <w:rPr>
-        <w:highlight w:val="yellow"/>
-        <w:vertAlign w:val="superscript"/>
-        <w:lang w:val="en-US"/>
-      </w:rPr>
-      <w:t>†</w:t>
-    </w:r>
-    <w:r>
-      <w:rPr>
-        <w:szCs w:val="16"/>
-        <w:highlight w:val="yellow"/>
-      </w:rPr>
-      <w:t>These authors contributed equally</w:t>
-    </w:r>
-    <w:r>
-      <w:rPr>
-        <w:szCs w:val="16"/>
-        <w:highlight w:val="yellow"/>
-      </w:rPr>
-      <w:t>.</w:t>
-    </w:r>
-  </w:p>
-  <w:p>
-    <w:pPr>
-      <w:pStyle w:val="FootnoteText"/>
-      <w:jc w:val="left"/>
-      <w:rPr>
-        <w:highlight w:val="yellow"/>
-      </w:rPr>
-    </w:pPr>
-    <w:r>
-      <w:rPr>
-        <w:noProof/>
-      </w:rPr>
-      <w:drawing>
-        <wp:inline distT="0" distB="0" distL="0" distR="0" wp14:anchorId="599753FA" wp14:editId="1D7D77A9">
-          <wp:extent cx="83185" cy="83185"/>
-          <wp:effectExtent l="0" t="0" r="5715" b="5715"/>
-          <wp:docPr id="2046115844" name="Graphic 2"/>
-          <wp:cNvGraphicFramePr>
-            <a:graphicFrameLocks xmlns:a="http://schemas.openxmlformats.org/drawingml/2006/main" noChangeAspect="1"/>
-          </wp:cNvGraphicFramePr>
-          <a:graphic xmlns:a="http://schemas.openxmlformats.org/drawingml/2006/main">
-            <a:graphicData uri="http://schemas.openxmlformats.org/drawingml/2006/picture">
-              <pic:pic xmlns:pic="http://schemas.openxmlformats.org/drawingml/2006/picture">
-                <pic:nvPicPr>
-                  <pic:cNvPr id="2046115844" name="Graphic 2046115844"/>
-                  <pic:cNvPicPr/>
-                </pic:nvPicPr>
-                <pic:blipFill>
-                  <a:blip r:embed="rId1">
-                    <a:extLst>
-                      <a:ext uri="{96DAC541-7B7A-43D3-8B79-37D633B846F1}">
-                        <asvg:svgBlip xmlns:asvg="http://schemas.microsoft.com/office/drawing/2016/SVG/main" r:embed="rId2"/>
-                      </a:ext>
-                    </a:extLst>
-                  </a:blip>
-                  <a:stretch>
-                    <a:fillRect/>
-                  </a:stretch>
-                </pic:blipFill>
-                <pic:spPr>
-                  <a:xfrm>
-                    <a:off x="0" y="0"/>
-                    <a:ext cx="128595" cy="128595"/>
-                  </a:xfrm>
-                  <a:prstGeom prst="rect">
-                    <a:avLst/>
-                  </a:prstGeom>
-                </pic:spPr>
-              </pic:pic>
-            </a:graphicData>
-          </a:graphic>
-        </wp:inline>
-      </w:drawing>
-    </w:r>
-    <w:r>
-      <w:rPr>
-        <w:highlight w:val="yellow"/>
-      </w:rPr>
-      <w:t xml:space="preserve"> </w:t>
-    </w:r>
-    <w:r>
-      <w:rPr>
-        <w:highlight w:val="yellow"/>
-      </w:rPr>
-      <w:t xml:space="preserve">name.surname@university1.edu </w:t>
-    </w:r>
-    <w:r>
-      <w:rPr>
-        <w:highlight w:val="yellow"/>
-      </w:rPr>
-      <w:t>(</w:t>
-    </w:r>
-    <w:r>
-      <w:rPr>
-        <w:highlight w:val="yellow"/>
-      </w:rPr>
-      <w:t>N</w:t>
-    </w:r>
-    <w:r>
-      <w:rPr>
-        <w:highlight w:val="yellow"/>
-      </w:rPr>
-      <w:t xml:space="preserve">. </w:t>
-    </w:r>
-    <w:r>
-      <w:rPr>
-        <w:highlight w:val="yellow"/>
-      </w:rPr>
-      <w:t>Surname</w:t>
-    </w:r>
-    <w:r>
-      <w:rPr>
-        <w:highlight w:val="yellow"/>
-      </w:rPr>
-      <w:t xml:space="preserve">); </w:t>
-    </w:r>
-    <w:r>
-      <w:rPr>
-        <w:highlight w:val="yellow"/>
-      </w:rPr>
-      <w:t xml:space="preserve">name.surname@university2.edu </w:t>
-    </w:r>
-    <w:r>
-      <w:rPr>
-        <w:highlight w:val="yellow"/>
-      </w:rPr>
-      <w:t>(</w:t>
-    </w:r>
-    <w:r>
-      <w:rPr>
-        <w:highlight w:val="yellow"/>
-      </w:rPr>
-      <w:t>N</w:t>
-    </w:r>
-    <w:r>
-      <w:rPr>
-        <w:highlight w:val="yellow"/>
-      </w:rPr>
-      <w:t xml:space="preserve">. </w:t>
-    </w:r>
-    <w:r>
-      <w:rPr>
-        <w:highlight w:val="yellow"/>
-      </w:rPr>
-      <w:t>Surname</w:t>
-    </w:r>
-    <w:r>
-      <w:rPr>
-        <w:highlight w:val="yellow"/>
-      </w:rPr>
-      <w:t xml:space="preserve">); </w:t>
-    </w:r>
-    <w:r>
-      <w:rPr>
-        <w:highlight w:val="yellow"/>
-      </w:rPr>
-      <w:br/>
-      <w:t xml:space="preserve">name.surname@university3.edu </w:t>
-    </w:r>
-    <w:r>
-      <w:rPr>
-        <w:highlight w:val="yellow"/>
-      </w:rPr>
-      <w:t>(</w:t>
-    </w:r>
-    <w:r>
-      <w:rPr>
-        <w:highlight w:val="yellow"/>
-      </w:rPr>
-      <w:t>N</w:t>
-    </w:r>
-    <w:r>
-      <w:rPr>
-        <w:highlight w:val="yellow"/>
-      </w:rPr>
-      <w:t xml:space="preserve">. </w:t>
-    </w:r>
-    <w:r>
-      <w:rPr>
-        <w:highlight w:val="yellow"/>
-      </w:rPr>
-      <w:t>Surname</w:t>
-    </w:r>
-    <w:r>
-      <w:rPr>
-        <w:highlight w:val="yellow"/>
-      </w:rPr>
-      <w:t>)</w:t>
-    </w:r>
-  </w:p>
-  <w:p>
-    <w:pPr>
-      <w:pStyle w:val="FootnoteText"/>
-      <w:jc w:val="left"/>
-      <w:rPr>
-        <w:highlight w:val="yellow"/>
-      </w:rPr>
-    </w:pPr>
-    <w:r>
-      <w:rPr>
-        <w:noProof/>
-      </w:rPr>
-      <w:drawing>
-        <wp:inline distT="0" distB="0" distL="0" distR="0" wp14:anchorId="71646010" wp14:editId="32C64591">
-          <wp:extent cx="83185" cy="83185"/>
-          <wp:effectExtent l="0" t="0" r="5715" b="5715"/>
-          <wp:docPr id="1110636427" name="Graphic 4"/>
-          <wp:cNvGraphicFramePr>
-            <a:graphicFrameLocks xmlns:a="http://schemas.openxmlformats.org/drawingml/2006/main" noChangeAspect="1"/>
-          </wp:cNvGraphicFramePr>
-          <a:graphic xmlns:a="http://schemas.openxmlformats.org/drawingml/2006/main">
-            <a:graphicData uri="http://schemas.openxmlformats.org/drawingml/2006/picture">
-              <pic:pic xmlns:pic="http://schemas.openxmlformats.org/drawingml/2006/picture">
-                <pic:nvPicPr>
-                  <pic:cNvPr id="1110636427" name="Graphic 1110636427"/>
-                  <pic:cNvPicPr/>
-                </pic:nvPicPr>
-                <pic:blipFill>
-                  <a:blip r:embed="rId3">
-                    <a:extLst>
-                      <a:ext uri="{96DAC541-7B7A-43D3-8B79-37D633B846F1}">
-                        <asvg:svgBlip xmlns:asvg="http://schemas.microsoft.com/office/drawing/2016/SVG/main" r:embed="rId4"/>
-                      </a:ext>
-                    </a:extLst>
-                  </a:blip>
-                  <a:stretch>
-                    <a:fillRect/>
-                  </a:stretch>
-                </pic:blipFill>
-                <pic:spPr>
-                  <a:xfrm flipV="1">
-                    <a:off x="0" y="0"/>
-                    <a:ext cx="83185" cy="83185"/>
-                  </a:xfrm>
-                  <a:prstGeom prst="rect">
-                    <a:avLst/>
-                  </a:prstGeom>
-                </pic:spPr>
-              </pic:pic>
-            </a:graphicData>
-          </a:graphic>
-        </wp:inline>
-      </w:drawing>
-    </w:r>
-    <w:r>
-      <w:rPr>
-        <w:highlight w:val="yellow"/>
-      </w:rPr>
-      <w:t xml:space="preserve"> </w:t>
-    </w:r>
-    <w:r>
-      <w:rPr>
-        <w:highlight w:val="yellow"/>
-      </w:rPr>
-      <w:t>https://university1.edu/~surname</w:t>
-    </w:r>
-    <w:r>
-      <w:rPr>
-        <w:highlight w:val="yellow"/>
-      </w:rPr>
-      <w:t xml:space="preserve"> (</w:t>
-    </w:r>
-    <w:r>
-      <w:rPr>
-        <w:highlight w:val="yellow"/>
-      </w:rPr>
-      <w:t>N</w:t>
-    </w:r>
-    <w:r>
-      <w:rPr>
-        <w:highlight w:val="yellow"/>
-      </w:rPr>
-      <w:t xml:space="preserve">. </w:t>
-    </w:r>
-    <w:r>
-      <w:rPr>
-        <w:highlight w:val="yellow"/>
-      </w:rPr>
-      <w:t>Surname</w:t>
-    </w:r>
-    <w:r>
-      <w:rPr>
-        <w:highlight w:val="yellow"/>
-      </w:rPr>
-      <w:t xml:space="preserve">); </w:t>
-    </w:r>
-    <w:r>
-      <w:rPr>
-        <w:highlight w:val="yellow"/>
-      </w:rPr>
-      <w:t>https://university2.edu/~surname</w:t>
-    </w:r>
-    <w:r>
-      <w:rPr>
-        <w:highlight w:val="yellow"/>
-      </w:rPr>
-      <w:t xml:space="preserve"> (</w:t>
-    </w:r>
-    <w:r>
-      <w:rPr>
-        <w:highlight w:val="yellow"/>
-      </w:rPr>
-      <w:t>N</w:t>
-    </w:r>
-    <w:r>
-      <w:rPr>
-        <w:highlight w:val="yellow"/>
-      </w:rPr>
-      <w:t xml:space="preserve">. </w:t>
-    </w:r>
-    <w:r>
-      <w:rPr>
-        <w:highlight w:val="yellow"/>
-      </w:rPr>
-      <w:t>Surname</w:t>
-    </w:r>
-    <w:r>
-      <w:rPr>
-        <w:highlight w:val="yellow"/>
-      </w:rPr>
-      <w:t>);</w:t>
-    </w:r>
-    <w:r>
-      <w:rPr>
-        <w:highlight w:val="yellow"/>
-      </w:rPr>
-      <w:br/>
-      <w:t>https://university3.edu/~surname</w:t>
-    </w:r>
-    <w:r>
-      <w:rPr>
-        <w:highlight w:val="yellow"/>
-      </w:rPr>
-      <w:t xml:space="preserve"> (</w:t>
-    </w:r>
-    <w:r>
-      <w:rPr>
-        <w:highlight w:val="yellow"/>
-      </w:rPr>
-      <w:t>N</w:t>
-    </w:r>
-    <w:r>
-      <w:rPr>
-        <w:highlight w:val="yellow"/>
-      </w:rPr>
-      <w:t xml:space="preserve">. </w:t>
-    </w:r>
-    <w:r>
-      <w:rPr>
-        <w:highlight w:val="yellow"/>
-      </w:rPr>
-      <w:t>Surname</w:t>
-    </w:r>
-    <w:r>
-      <w:rPr>
-        <w:highlight w:val="yellow"/>
-      </w:rPr>
-      <w:t>)</w:t>
-    </w:r>
-  </w:p>
-  <w:p>
-    <w:pPr>
-      <w:pStyle w:val="FootnoteText"/>
-      <w:jc w:val="left"/>
-    </w:pPr>
-    <w:r>
-      <w:rPr>
-        <w:noProof/>
-      </w:rPr>
-      <w:drawing>
-        <wp:inline distT="0" distB="0" distL="0" distR="0" wp14:anchorId="7B6799F9" wp14:editId="508ADE8A">
-          <wp:extent cx="83185" cy="83185"/>
-          <wp:effectExtent l="0" t="0" r="5715" b="5715"/>
-          <wp:docPr id="362766416" name="Graphic 3"/>
-          <wp:cNvGraphicFramePr>
-            <a:graphicFrameLocks xmlns:a="http://schemas.openxmlformats.org/drawingml/2006/main" noChangeAspect="1"/>
-          </wp:cNvGraphicFramePr>
-          <a:graphic xmlns:a="http://schemas.openxmlformats.org/drawingml/2006/main">
-            <a:graphicData uri="http://schemas.openxmlformats.org/drawingml/2006/picture">
-              <pic:pic xmlns:pic="http://schemas.openxmlformats.org/drawingml/2006/picture">
-                <pic:nvPicPr>
-                  <pic:cNvPr id="362766416" name="Graphic 362766416"/>
-                  <pic:cNvPicPr/>
-                </pic:nvPicPr>
-                <pic:blipFill>
-                  <a:blip r:embed="rId5">
-                    <a:extLst>
-                      <a:ext uri="{96DAC541-7B7A-43D3-8B79-37D633B846F1}">
-                        <asvg:svgBlip xmlns:asvg="http://schemas.microsoft.com/office/drawing/2016/SVG/main" r:embed="rId6"/>
-                      </a:ext>
-                    </a:extLst>
-                  </a:blip>
-                  <a:stretch>
-                    <a:fillRect/>
-                  </a:stretch>
-                </pic:blipFill>
-                <pic:spPr>
-                  <a:xfrm>
-                    <a:off x="0" y="0"/>
-                    <a:ext cx="83185" cy="83185"/>
-                  </a:xfrm>
-                  <a:prstGeom prst="rect">
-                    <a:avLst/>
-                  </a:prstGeom>
-                </pic:spPr>
-              </pic:pic>
-            </a:graphicData>
-          </a:graphic>
-        </wp:inline>
-      </w:drawing>
-    </w:r>
-    <w:r>
-      <w:rPr>
-        <w:highlight w:val="yellow"/>
-      </w:rPr>
-      <w:t xml:space="preserve"> XXXX-XXXX-XXXX-XXXX (</w:t>
-    </w:r>
-    <w:r>
-      <w:rPr>
-        <w:highlight w:val="yellow"/>
-      </w:rPr>
-      <w:t>N</w:t>
-    </w:r>
-    <w:r>
-      <w:rPr>
-        <w:highlight w:val="yellow"/>
-      </w:rPr>
-      <w:t xml:space="preserve">. </w:t>
-    </w:r>
-    <w:r>
-      <w:rPr>
-        <w:highlight w:val="yellow"/>
-      </w:rPr>
-      <w:t>Surname</w:t>
-    </w:r>
-    <w:r>
-      <w:rPr>
-        <w:highlight w:val="yellow"/>
-      </w:rPr>
-      <w:t>); XXXX-XXXX-XXXX-XXXX (</w:t>
-    </w:r>
-    <w:r>
-      <w:rPr>
-        <w:highlight w:val="yellow"/>
-      </w:rPr>
-      <w:t>N. Surname</w:t>
-    </w:r>
-    <w:r>
-      <w:rPr>
-        <w:highlight w:val="yellow"/>
-      </w:rPr>
-      <w:t>);</w:t>
-    </w:r>
-    <w:r>
-      <w:rPr>
-        <w:highlight w:val="yellow"/>
-      </w:rPr>
-      <w:br/>
-    </w:r>
-    <w:r>
-      <w:rPr>
-        <w:highlight w:val="yellow"/>
-      </w:rPr>
-      <w:t>XXXX-XXXX-XXXX-XXXX (</w:t>
-    </w:r>
-    <w:r>
-      <w:rPr>
-        <w:highlight w:val="yellow"/>
-      </w:rPr>
-      <w:t>N. Surname</w:t>
-    </w:r>
-    <w:r>
-      <w:rPr>
-        <w:highlight w:val="yellow"/>
-      </w:rPr>
-      <w:t>)</w:t>
-    </w:r>
-  </w:p>
-  <w:tbl>
-    <w:tblPr>
-      <w:tblStyle w:val="TableGrid"/>
-      <w:tblW w:w="9221" w:type="dxa"/>
-      <w:tblBorders>
-        <w:top w:val="none" w:sz="0" w:space="0" w:color="auto"/>
-        <w:left w:val="none" w:sz="0" w:space="0" w:color="auto"/>
-        <w:bottom w:val="none" w:sz="0" w:space="0" w:color="auto"/>
-        <w:right w:val="none" w:sz="0" w:space="0" w:color="auto"/>
-        <w:insideH w:val="none" w:sz="0" w:space="0" w:color="auto"/>
-        <w:insideV w:val="none" w:sz="0" w:space="0" w:color="auto"/>
-      </w:tblBorders>
-      <w:tblLayout w:type="fixed"/>
-      <w:tblCellMar>
-        <w:right w:w="0" w:type="dxa"/>
-      </w:tblCellMar>
-      <w:tblLook w:val="04A0" w:firstRow="1" w:lastRow="0" w:firstColumn="1" w:lastColumn="0" w:noHBand="0" w:noVBand="1"/>
-    </w:tblPr>
-    <w:tblGrid>
-      <w:gridCol w:w="709"/>
-      <w:gridCol w:w="8512"/>
-    </w:tblGrid>
-    <w:tr>
-      <w:trPr>
-        <w:trHeight w:val="89"/>
-      </w:trPr>
-      <w:tc>
-        <w:tcPr>
-          <w:tcW w:w="709" w:type="dxa"/>
-        </w:tcPr>
-        <w:p>
-          <w:pPr>
-            <w:pStyle w:val="FootnoteText"/>
-            <w:ind w:left="-113" w:right="201"/>
-          </w:pPr>
-          <w:r>
-            <w:rPr>
-              <w:noProof/>
-            </w:rPr>
-            <w:drawing>
-              <wp:inline distT="0" distB="0" distL="0" distR="0" wp14:anchorId="7A884259" wp14:editId="586657F3">
-                <wp:extent cx="465719" cy="164060"/>
-                <wp:effectExtent l="0" t="0" r="4445" b="1270"/>
-                <wp:docPr id="8" name="Picture 8">
-                  <a:hlinkClick xmlns:a="http://schemas.openxmlformats.org/drawingml/2006/main" r:id="rId7"/>
-                </wp:docPr>
-                <wp:cNvGraphicFramePr>
-                  <a:graphicFrameLocks xmlns:a="http://schemas.openxmlformats.org/drawingml/2006/main" noChangeAspect="1"/>
-                </wp:cNvGraphicFramePr>
-                <a:graphic xmlns:a="http://schemas.openxmlformats.org/drawingml/2006/main">
-                  <a:graphicData uri="http://schemas.openxmlformats.org/drawingml/2006/picture">
-                    <pic:pic xmlns:pic="http://schemas.openxmlformats.org/drawingml/2006/picture">
-                      <pic:nvPicPr>
-                        <pic:cNvPr id="8" name="Picture 8">
-                          <a:hlinkClick r:id="rId7"/>
-                        </pic:cNvPr>
-                        <pic:cNvPicPr/>
-                      </pic:nvPicPr>
-                      <pic:blipFill>
-                        <a:blip r:embed="rId8">
-                          <a:extLst>
-                            <a:ext uri="{28A0092B-C50C-407E-A947-70E740481C1C}">
-                              <a14:useLocalDpi xmlns:a14="http://schemas.microsoft.com/office/drawing/2010/main" val="0"/>
-                            </a:ext>
-                          </a:extLst>
-                        </a:blip>
-                        <a:stretch>
-                          <a:fillRect/>
-                        </a:stretch>
-                      </pic:blipFill>
-                      <pic:spPr>
-                        <a:xfrm>
-                          <a:off x="0" y="0"/>
-                          <a:ext cx="465719" cy="164060"/>
-                        </a:xfrm>
-                        <a:prstGeom prst="rect">
-                          <a:avLst/>
-                        </a:prstGeom>
-                      </pic:spPr>
-                    </pic:pic>
-                  </a:graphicData>
-                </a:graphic>
-              </wp:inline>
-            </w:drawing>
-          </w:r>
-        </w:p>
-      </w:tc>
-      <w:tc>
-        <w:tcPr>
-          <w:tcW w:w="8512" w:type="dxa"/>
-          <w:vAlign w:val="center"/>
-        </w:tcPr>
-        <w:p>
-          <w:pPr>
-            <w:pStyle w:val="FootnoteText"/>
-            <w:jc w:val="left"/>
-            <w:rPr>
-              <w:sz w:val="12"/>
-              <w:szCs w:val="12"/>
-            </w:rPr>
-          </w:pPr>
-          <w:r>
-            <w:rPr>
-              <w:sz w:val="12"/>
-              <w:szCs w:val="12"/>
-            </w:rPr>
-            <w:t xml:space="preserve">©️  </w:t>
-          </w:r>
-          <w:r>
-            <w:rPr>
-              <w:sz w:val="12"/>
-              <w:szCs w:val="12"/>
-              <w:highlight w:val="yellow"/>
-            </w:rPr>
-            <w:t>2020</w:t>
-          </w:r>
-          <w:r>
-            <w:rPr>
-              <w:sz w:val="12"/>
-              <w:szCs w:val="12"/>
-            </w:rPr>
-            <w:t xml:space="preserve"> Copyright for this paper by its authors.</w:t>
-          </w:r>
-          <w:r>
-            <w:rPr>
-              <w:sz w:val="12"/>
-              <w:szCs w:val="12"/>
-              <w:lang w:val="en-US"/>
-            </w:rPr>
-            <w:t xml:space="preserve"> </w:t>
-          </w:r>
-          <w:r>
-            <w:rPr>
-              <w:sz w:val="12"/>
-              <w:szCs w:val="12"/>
-            </w:rPr>
-            <w:t xml:space="preserve">Use permitted under Creative Commons License Attribution 4.0 International (CC BY 4.0). </w:t>
-          </w:r>
-        </w:p>
-      </w:tc>
-    </w:tr>
-    <w:tr>
-      <w:trPr>
-        <w:trHeight w:val="89"/>
-      </w:trPr>
-      <w:tc>
-        <w:tcPr>
-          <w:tcW w:w="709" w:type="dxa"/>
-        </w:tcPr>
-        <w:p>
-          <w:pPr>
-            <w:pStyle w:val="FootnoteText"/>
-            <w:ind w:left="-113" w:right="201"/>
-            <w:rPr>
-              <w:noProof/>
-            </w:rPr>
-          </w:pPr>
-          <w:r>
-            <w:rPr>
-              <w:noProof/>
-            </w:rPr>
-            <w:drawing>
-              <wp:inline distT="0" distB="0" distL="0" distR="0" wp14:anchorId="6948FCA3" wp14:editId="1285DA5A">
-                <wp:extent cx="460289" cy="209528"/>
-                <wp:effectExtent l="0" t="0" r="0" b="0"/>
-                <wp:docPr id="1938700328" name="Picture 1" descr="A close-up of a logo&#10;&#10;AI-generated content may be incorrect.">
-                  <a:hlinkClick xmlns:a="http://schemas.openxmlformats.org/drawingml/2006/main" r:id="rId9"/>
-                </wp:docPr>
-                <wp:cNvGraphicFramePr>
-                  <a:graphicFrameLocks xmlns:a="http://schemas.openxmlformats.org/drawingml/2006/main" noChangeAspect="1"/>
-                </wp:cNvGraphicFramePr>
-                <a:graphic xmlns:a="http://schemas.openxmlformats.org/drawingml/2006/main">
-                  <a:graphicData uri="http://schemas.openxmlformats.org/drawingml/2006/picture">
-                    <pic:pic xmlns:pic="http://schemas.openxmlformats.org/drawingml/2006/picture">
-                      <pic:nvPicPr>
-                        <pic:cNvPr id="1938700328" name="Picture 1" descr="A close-up of a logo&#10;&#10;AI-generated content may be incorrect.">
-                          <a:hlinkClick r:id="rId9"/>
-                        </pic:cNvPr>
-                        <pic:cNvPicPr/>
-                      </pic:nvPicPr>
-                      <pic:blipFill>
-                        <a:blip r:embed="rId10">
-                          <a:extLst>
-                            <a:ext uri="{28A0092B-C50C-407E-A947-70E740481C1C}">
-                              <a14:useLocalDpi xmlns:a14="http://schemas.microsoft.com/office/drawing/2010/main" val="0"/>
-                            </a:ext>
-                          </a:extLst>
-                        </a:blip>
-                        <a:stretch>
-                          <a:fillRect/>
-                        </a:stretch>
-                      </pic:blipFill>
-                      <pic:spPr>
-                        <a:xfrm>
-                          <a:off x="0" y="0"/>
-                          <a:ext cx="460289" cy="209528"/>
-                        </a:xfrm>
-                        <a:prstGeom prst="rect">
-                          <a:avLst/>
-                        </a:prstGeom>
-                      </pic:spPr>
-                    </pic:pic>
-                  </a:graphicData>
-                </a:graphic>
-              </wp:inline>
-            </w:drawing>
-          </w:r>
-        </w:p>
-      </w:tc>
-      <w:tc>
-        <w:tcPr>
-          <w:tcW w:w="8512" w:type="dxa"/>
-        </w:tcPr>
-        <w:p>
-          <w:pPr>
-            <w:pStyle w:val="Firstparagraph"/>
-            <w:rPr>
-              <w:sz w:val="18"/>
-              <w:szCs w:val="18"/>
-              <w:lang w:val="en-FI"/>
-            </w:rPr>
-          </w:pPr>
-          <w:hyperlink r:id="rId11" w:history="1">
-            <w:r>
-              <w:rPr>
-                <w:rStyle w:val="Hyperlink"/>
-                <w:sz w:val="18"/>
-                <w:szCs w:val="18"/>
-                <w:u w:val="none"/>
-              </w:rPr>
-              <w:t>Digital Humanities in the Nordic and Baltic Countries Publications</w:t>
-            </w:r>
-            <w:r>
-              <w:t xml:space="preserve"> </w:t>
-            </w:r>
-            <w:r>
-              <w:t>–</w:t>
-            </w:r>
-            <w:r>
-              <w:rPr>
-                <w:rStyle w:val="Hyperlink"/>
-                <w:sz w:val="18"/>
-                <w:szCs w:val="18"/>
-                <w:u w:val="none"/>
-              </w:rPr>
-              <w:t xml:space="preserve"> </w:t>
-            </w:r>
-            <w:r>
-              <w:rPr>
-                <w:rStyle w:val="Hyperlink"/>
-                <w:sz w:val="18"/>
-                <w:szCs w:val="18"/>
-                <w:u w:val="none"/>
-              </w:rPr>
-              <w:t>ISSN: 2704-14</w:t>
-            </w:r>
-            <w:r>
-              <w:rPr>
-                <w:rStyle w:val="Hyperlink"/>
-                <w:sz w:val="18"/>
-                <w:szCs w:val="18"/>
-                <w:u w:val="none"/>
-              </w:rPr>
-              <w:t>4</w:t>
-            </w:r>
-            <w:r>
-              <w:rPr>
-                <w:rStyle w:val="Hyperlink"/>
-                <w:sz w:val="18"/>
-                <w:szCs w:val="18"/>
-                <w:u w:val="none"/>
-              </w:rPr>
-              <w:t>1</w:t>
-            </w:r>
-          </w:hyperlink>
-        </w:p>
-      </w:tc>
-    </w:tr>
-  </w:tbl>
+      <w:id w:val="-1742171916"/>
+      <w:docPartObj>
+        <w:docPartGallery w:val="Page Numbers (Bottom of Page)"/>
+        <w:docPartUnique/>
+      </w:docPartObj>
+    </w:sdtPr>
+    <w:sdtContent>
+      <w:p>
+        <w:pPr>
+          <w:pStyle w:val="Footer"/>
+          <w:framePr w:wrap="none" w:vAnchor="text" w:hAnchor="margin" w:xAlign="center" w:y="1"/>
+          <w:rPr>
+            <w:rStyle w:val="PageNumber"/>
+          </w:rPr>
+        </w:pPr>
+        <w:r>
+          <w:rPr>
+            <w:rStyle w:val="PageNumber"/>
+          </w:rPr>
+          <w:fldChar w:fldCharType="begin"/>
+        </w:r>
+        <w:r>
+          <w:rPr>
+            <w:rStyle w:val="PageNumber"/>
+          </w:rPr>
+          <w:instrText xml:space="preserve"> PAGE </w:instrText>
+        </w:r>
+        <w:r>
+          <w:rPr>
+            <w:rStyle w:val="PageNumber"/>
+          </w:rPr>
+          <w:fldChar w:fldCharType="separate"/>
+        </w:r>
+        <w:r>
+          <w:rPr>
+            <w:rStyle w:val="PageNumber"/>
+          </w:rPr>
+          <w:t>2</w:t>
+        </w:r>
+        <w:r>
+          <w:rPr>
+            <w:rStyle w:val="PageNumber"/>
+          </w:rPr>
+          <w:fldChar w:fldCharType="end"/>
+        </w:r>
+      </w:p>
+    </w:sdtContent>
+  </w:sdt>
   <w:p>
     <w:pPr>
       <w:pStyle w:val="Footer"/>
+      <w:ind w:firstLine="0"/>
+      <w:jc w:val="left"/>
     </w:pPr>
   </w:p>
 </w:ftr>
@@ -3241,6 +2486,818 @@
       <w:r>
         <w:continuationSeparator/>
       </w:r>
+    </w:p>
+  </w:footnote>
+  <w:footnote w:id="1">
+    <w:p>
+      <w:pPr>
+        <w:pStyle w:val="FootnoteText"/>
+        <w:jc w:val="left"/>
+        <w:rPr>
+          <w:i/>
+          <w:iCs/>
+          <w:szCs w:val="16"/>
+          <w:highlight w:val="yellow"/>
+        </w:rPr>
+      </w:pPr>
+      <w:r>
+        <w:rPr>
+          <w:i/>
+          <w:iCs/>
+          <w:szCs w:val="16"/>
+          <w:highlight w:val="yellow"/>
+        </w:rPr>
+        <w:t>Proceedings Name, Month XX-XX, YYYY, City, Country</w:t>
+      </w:r>
+    </w:p>
+    <w:p>
+      <w:pPr>
+        <w:pStyle w:val="FootnoteText"/>
+        <w:jc w:val="left"/>
+        <w:rPr>
+          <w:szCs w:val="16"/>
+          <w:highlight w:val="yellow"/>
+        </w:rPr>
+      </w:pPr>
+      <w:r>
+        <w:rPr>
+          <w:szCs w:val="16"/>
+          <w:highlight w:val="yellow"/>
+          <w:vertAlign w:val="superscript"/>
+          <w:lang w:val="en-US"/>
+        </w:rPr>
+        <w:t>*</w:t>
+      </w:r>
+      <w:r>
+        <w:rPr>
+          <w:szCs w:val="16"/>
+          <w:highlight w:val="yellow"/>
+        </w:rPr>
+        <w:t>Corresponding author.</w:t>
+      </w:r>
+    </w:p>
+    <w:p>
+      <w:pPr>
+        <w:pStyle w:val="FootnoteText"/>
+        <w:jc w:val="left"/>
+        <w:rPr>
+          <w:szCs w:val="16"/>
+          <w:highlight w:val="yellow"/>
+        </w:rPr>
+      </w:pPr>
+      <w:r>
+        <w:rPr>
+          <w:highlight w:val="yellow"/>
+          <w:vertAlign w:val="superscript"/>
+          <w:lang w:val="en-US"/>
+        </w:rPr>
+        <w:t>†</w:t>
+      </w:r>
+      <w:r>
+        <w:rPr>
+          <w:szCs w:val="16"/>
+          <w:highlight w:val="yellow"/>
+        </w:rPr>
+        <w:t>These authors contributed equally</w:t>
+      </w:r>
+      <w:r>
+        <w:rPr>
+          <w:szCs w:val="16"/>
+          <w:highlight w:val="yellow"/>
+        </w:rPr>
+        <w:t>.</w:t>
+      </w:r>
+    </w:p>
+    <w:p>
+      <w:pPr>
+        <w:pStyle w:val="FootnoteText"/>
+        <w:jc w:val="left"/>
+        <w:rPr>
+          <w:highlight w:val="yellow"/>
+        </w:rPr>
+      </w:pPr>
+      <w:r>
+        <w:rPr>
+          <w:noProof/>
+        </w:rPr>
+        <w:drawing>
+          <wp:inline distT="0" distB="0" distL="0" distR="0" wp14:anchorId="2DDBA945" wp14:editId="5EF98113">
+            <wp:extent cx="83185" cy="83185"/>
+            <wp:effectExtent l="0" t="0" r="5715" b="5715"/>
+            <wp:docPr id="1236810197" name="Graphic 2"/>
+            <wp:cNvGraphicFramePr>
+              <a:graphicFrameLocks xmlns:a="http://schemas.openxmlformats.org/drawingml/2006/main" noChangeAspect="1"/>
+            </wp:cNvGraphicFramePr>
+            <a:graphic xmlns:a="http://schemas.openxmlformats.org/drawingml/2006/main">
+              <a:graphicData uri="http://schemas.openxmlformats.org/drawingml/2006/picture">
+                <pic:pic xmlns:pic="http://schemas.openxmlformats.org/drawingml/2006/picture">
+                  <pic:nvPicPr>
+                    <pic:cNvPr id="2046115844" name="Graphic 2046115844"/>
+                    <pic:cNvPicPr/>
+                  </pic:nvPicPr>
+                  <pic:blipFill>
+                    <a:blip r:embed="rId1">
+                      <a:extLst>
+                        <a:ext uri="{96DAC541-7B7A-43D3-8B79-37D633B846F1}">
+                          <asvg:svgBlip xmlns:asvg="http://schemas.microsoft.com/office/drawing/2016/SVG/main" r:embed="rId2"/>
+                        </a:ext>
+                      </a:extLst>
+                    </a:blip>
+                    <a:stretch>
+                      <a:fillRect/>
+                    </a:stretch>
+                  </pic:blipFill>
+                  <pic:spPr>
+                    <a:xfrm>
+                      <a:off x="0" y="0"/>
+                      <a:ext cx="128595" cy="128595"/>
+                    </a:xfrm>
+                    <a:prstGeom prst="rect">
+                      <a:avLst/>
+                    </a:prstGeom>
+                  </pic:spPr>
+                </pic:pic>
+              </a:graphicData>
+            </a:graphic>
+          </wp:inline>
+        </w:drawing>
+      </w:r>
+      <w:r>
+        <w:rPr>
+          <w:highlight w:val="yellow"/>
+        </w:rPr>
+        <w:t xml:space="preserve"> </w:t>
+      </w:r>
+      <w:r>
+        <w:rPr>
+          <w:highlight w:val="yellow"/>
+        </w:rPr>
+        <w:t xml:space="preserve">name.surname@university1.edu </w:t>
+      </w:r>
+      <w:r>
+        <w:rPr>
+          <w:highlight w:val="yellow"/>
+        </w:rPr>
+        <w:t>(</w:t>
+      </w:r>
+      <w:r>
+        <w:rPr>
+          <w:highlight w:val="yellow"/>
+        </w:rPr>
+        <w:t>N</w:t>
+      </w:r>
+      <w:r>
+        <w:rPr>
+          <w:highlight w:val="yellow"/>
+        </w:rPr>
+        <w:t xml:space="preserve">. </w:t>
+      </w:r>
+      <w:r>
+        <w:rPr>
+          <w:highlight w:val="yellow"/>
+        </w:rPr>
+        <w:t>Surname</w:t>
+      </w:r>
+      <w:r>
+        <w:rPr>
+          <w:highlight w:val="yellow"/>
+        </w:rPr>
+        <w:t xml:space="preserve">); </w:t>
+      </w:r>
+      <w:r>
+        <w:rPr>
+          <w:highlight w:val="yellow"/>
+        </w:rPr>
+        <w:t xml:space="preserve">name.surname@university2.edu </w:t>
+      </w:r>
+      <w:r>
+        <w:rPr>
+          <w:highlight w:val="yellow"/>
+        </w:rPr>
+        <w:t>(</w:t>
+      </w:r>
+      <w:r>
+        <w:rPr>
+          <w:highlight w:val="yellow"/>
+        </w:rPr>
+        <w:t>N</w:t>
+      </w:r>
+      <w:r>
+        <w:rPr>
+          <w:highlight w:val="yellow"/>
+        </w:rPr>
+        <w:t xml:space="preserve">. </w:t>
+      </w:r>
+      <w:r>
+        <w:rPr>
+          <w:highlight w:val="yellow"/>
+        </w:rPr>
+        <w:t>Surname</w:t>
+      </w:r>
+      <w:r>
+        <w:rPr>
+          <w:highlight w:val="yellow"/>
+        </w:rPr>
+        <w:t xml:space="preserve">); </w:t>
+      </w:r>
+      <w:r>
+        <w:rPr>
+          <w:highlight w:val="yellow"/>
+        </w:rPr>
+        <w:br/>
+        <w:t xml:space="preserve">name.surname@university3.edu </w:t>
+      </w:r>
+      <w:r>
+        <w:rPr>
+          <w:highlight w:val="yellow"/>
+        </w:rPr>
+        <w:t>(</w:t>
+      </w:r>
+      <w:r>
+        <w:rPr>
+          <w:highlight w:val="yellow"/>
+        </w:rPr>
+        <w:t>N</w:t>
+      </w:r>
+      <w:r>
+        <w:rPr>
+          <w:highlight w:val="yellow"/>
+        </w:rPr>
+        <w:t xml:space="preserve">. </w:t>
+      </w:r>
+      <w:r>
+        <w:rPr>
+          <w:highlight w:val="yellow"/>
+        </w:rPr>
+        <w:t>Surname</w:t>
+      </w:r>
+      <w:r>
+        <w:rPr>
+          <w:highlight w:val="yellow"/>
+        </w:rPr>
+        <w:t>)</w:t>
+      </w:r>
+    </w:p>
+    <w:p>
+      <w:pPr>
+        <w:pStyle w:val="FootnoteText"/>
+        <w:jc w:val="left"/>
+        <w:rPr>
+          <w:highlight w:val="yellow"/>
+        </w:rPr>
+      </w:pPr>
+      <w:r>
+        <w:rPr>
+          <w:noProof/>
+        </w:rPr>
+        <w:drawing>
+          <wp:inline distT="0" distB="0" distL="0" distR="0" wp14:anchorId="24D99AE8" wp14:editId="4B188A6D">
+            <wp:extent cx="83185" cy="83185"/>
+            <wp:effectExtent l="0" t="0" r="5715" b="5715"/>
+            <wp:docPr id="949355012" name="Graphic 4"/>
+            <wp:cNvGraphicFramePr>
+              <a:graphicFrameLocks xmlns:a="http://schemas.openxmlformats.org/drawingml/2006/main" noChangeAspect="1"/>
+            </wp:cNvGraphicFramePr>
+            <a:graphic xmlns:a="http://schemas.openxmlformats.org/drawingml/2006/main">
+              <a:graphicData uri="http://schemas.openxmlformats.org/drawingml/2006/picture">
+                <pic:pic xmlns:pic="http://schemas.openxmlformats.org/drawingml/2006/picture">
+                  <pic:nvPicPr>
+                    <pic:cNvPr id="1110636427" name="Graphic 1110636427"/>
+                    <pic:cNvPicPr/>
+                  </pic:nvPicPr>
+                  <pic:blipFill>
+                    <a:blip r:embed="rId3">
+                      <a:extLst>
+                        <a:ext uri="{96DAC541-7B7A-43D3-8B79-37D633B846F1}">
+                          <asvg:svgBlip xmlns:asvg="http://schemas.microsoft.com/office/drawing/2016/SVG/main" r:embed="rId4"/>
+                        </a:ext>
+                      </a:extLst>
+                    </a:blip>
+                    <a:stretch>
+                      <a:fillRect/>
+                    </a:stretch>
+                  </pic:blipFill>
+                  <pic:spPr>
+                    <a:xfrm flipV="1">
+                      <a:off x="0" y="0"/>
+                      <a:ext cx="83185" cy="83185"/>
+                    </a:xfrm>
+                    <a:prstGeom prst="rect">
+                      <a:avLst/>
+                    </a:prstGeom>
+                  </pic:spPr>
+                </pic:pic>
+              </a:graphicData>
+            </a:graphic>
+          </wp:inline>
+        </w:drawing>
+      </w:r>
+      <w:r>
+        <w:rPr>
+          <w:highlight w:val="yellow"/>
+        </w:rPr>
+        <w:t xml:space="preserve"> </w:t>
+      </w:r>
+      <w:r>
+        <w:rPr>
+          <w:highlight w:val="yellow"/>
+        </w:rPr>
+        <w:t>https://university1.edu/~surname</w:t>
+      </w:r>
+      <w:r>
+        <w:rPr>
+          <w:highlight w:val="yellow"/>
+        </w:rPr>
+        <w:t xml:space="preserve"> (</w:t>
+      </w:r>
+      <w:r>
+        <w:rPr>
+          <w:highlight w:val="yellow"/>
+        </w:rPr>
+        <w:t>N</w:t>
+      </w:r>
+      <w:r>
+        <w:rPr>
+          <w:highlight w:val="yellow"/>
+        </w:rPr>
+        <w:t xml:space="preserve">. </w:t>
+      </w:r>
+      <w:r>
+        <w:rPr>
+          <w:highlight w:val="yellow"/>
+        </w:rPr>
+        <w:t>Surname</w:t>
+      </w:r>
+      <w:r>
+        <w:rPr>
+          <w:highlight w:val="yellow"/>
+        </w:rPr>
+        <w:t xml:space="preserve">); </w:t>
+      </w:r>
+      <w:r>
+        <w:rPr>
+          <w:highlight w:val="yellow"/>
+        </w:rPr>
+        <w:t>https://university2.edu/~surname</w:t>
+      </w:r>
+      <w:r>
+        <w:rPr>
+          <w:highlight w:val="yellow"/>
+        </w:rPr>
+        <w:t xml:space="preserve"> (</w:t>
+      </w:r>
+      <w:r>
+        <w:rPr>
+          <w:highlight w:val="yellow"/>
+        </w:rPr>
+        <w:t>N</w:t>
+      </w:r>
+      <w:r>
+        <w:rPr>
+          <w:highlight w:val="yellow"/>
+        </w:rPr>
+        <w:t xml:space="preserve">. </w:t>
+      </w:r>
+      <w:r>
+        <w:rPr>
+          <w:highlight w:val="yellow"/>
+        </w:rPr>
+        <w:t>Surname</w:t>
+      </w:r>
+      <w:r>
+        <w:rPr>
+          <w:highlight w:val="yellow"/>
+        </w:rPr>
+        <w:t>);</w:t>
+      </w:r>
+      <w:r>
+        <w:rPr>
+          <w:highlight w:val="yellow"/>
+        </w:rPr>
+        <w:br/>
+        <w:t>https://university3.edu/~surname</w:t>
+      </w:r>
+      <w:r>
+        <w:rPr>
+          <w:highlight w:val="yellow"/>
+        </w:rPr>
+        <w:t xml:space="preserve"> (</w:t>
+      </w:r>
+      <w:r>
+        <w:rPr>
+          <w:highlight w:val="yellow"/>
+        </w:rPr>
+        <w:t>N</w:t>
+      </w:r>
+      <w:r>
+        <w:rPr>
+          <w:highlight w:val="yellow"/>
+        </w:rPr>
+        <w:t xml:space="preserve">. </w:t>
+      </w:r>
+      <w:r>
+        <w:rPr>
+          <w:highlight w:val="yellow"/>
+        </w:rPr>
+        <w:t>Surname</w:t>
+      </w:r>
+      <w:r>
+        <w:rPr>
+          <w:highlight w:val="yellow"/>
+        </w:rPr>
+        <w:t>)</w:t>
+      </w:r>
+    </w:p>
+    <w:p>
+      <w:pPr>
+        <w:pStyle w:val="FootnoteText"/>
+        <w:jc w:val="left"/>
+      </w:pPr>
+      <w:r>
+        <w:rPr>
+          <w:noProof/>
+        </w:rPr>
+        <w:drawing>
+          <wp:inline distT="0" distB="0" distL="0" distR="0" wp14:anchorId="078350C4" wp14:editId="53BE2886">
+            <wp:extent cx="83185" cy="83185"/>
+            <wp:effectExtent l="0" t="0" r="5715" b="5715"/>
+            <wp:docPr id="621223702" name="Graphic 3"/>
+            <wp:cNvGraphicFramePr>
+              <a:graphicFrameLocks xmlns:a="http://schemas.openxmlformats.org/drawingml/2006/main" noChangeAspect="1"/>
+            </wp:cNvGraphicFramePr>
+            <a:graphic xmlns:a="http://schemas.openxmlformats.org/drawingml/2006/main">
+              <a:graphicData uri="http://schemas.openxmlformats.org/drawingml/2006/picture">
+                <pic:pic xmlns:pic="http://schemas.openxmlformats.org/drawingml/2006/picture">
+                  <pic:nvPicPr>
+                    <pic:cNvPr id="362766416" name="Graphic 362766416"/>
+                    <pic:cNvPicPr/>
+                  </pic:nvPicPr>
+                  <pic:blipFill>
+                    <a:blip r:embed="rId5">
+                      <a:extLst>
+                        <a:ext uri="{96DAC541-7B7A-43D3-8B79-37D633B846F1}">
+                          <asvg:svgBlip xmlns:asvg="http://schemas.microsoft.com/office/drawing/2016/SVG/main" r:embed="rId6"/>
+                        </a:ext>
+                      </a:extLst>
+                    </a:blip>
+                    <a:stretch>
+                      <a:fillRect/>
+                    </a:stretch>
+                  </pic:blipFill>
+                  <pic:spPr>
+                    <a:xfrm>
+                      <a:off x="0" y="0"/>
+                      <a:ext cx="83185" cy="83185"/>
+                    </a:xfrm>
+                    <a:prstGeom prst="rect">
+                      <a:avLst/>
+                    </a:prstGeom>
+                  </pic:spPr>
+                </pic:pic>
+              </a:graphicData>
+            </a:graphic>
+          </wp:inline>
+        </w:drawing>
+      </w:r>
+      <w:r>
+        <w:rPr>
+          <w:highlight w:val="yellow"/>
+        </w:rPr>
+        <w:t xml:space="preserve"> XXXX-XXXX-XXXX-XXXX (</w:t>
+      </w:r>
+      <w:r>
+        <w:rPr>
+          <w:highlight w:val="yellow"/>
+        </w:rPr>
+        <w:t>N</w:t>
+      </w:r>
+      <w:r>
+        <w:rPr>
+          <w:highlight w:val="yellow"/>
+        </w:rPr>
+        <w:t xml:space="preserve">. </w:t>
+      </w:r>
+      <w:r>
+        <w:rPr>
+          <w:highlight w:val="yellow"/>
+        </w:rPr>
+        <w:t>Surname</w:t>
+      </w:r>
+      <w:r>
+        <w:rPr>
+          <w:highlight w:val="yellow"/>
+        </w:rPr>
+        <w:t>); XXXX-XXXX-XXXX-XXXX (</w:t>
+      </w:r>
+      <w:r>
+        <w:rPr>
+          <w:highlight w:val="yellow"/>
+        </w:rPr>
+        <w:t>N. Surname</w:t>
+      </w:r>
+      <w:r>
+        <w:rPr>
+          <w:highlight w:val="yellow"/>
+        </w:rPr>
+        <w:t>);</w:t>
+      </w:r>
+      <w:r>
+        <w:rPr>
+          <w:highlight w:val="yellow"/>
+        </w:rPr>
+        <w:br/>
+      </w:r>
+      <w:r>
+        <w:rPr>
+          <w:highlight w:val="yellow"/>
+        </w:rPr>
+        <w:t>XXXX-XXXX-XXXX-XXXX (</w:t>
+      </w:r>
+      <w:r>
+        <w:rPr>
+          <w:highlight w:val="yellow"/>
+        </w:rPr>
+        <w:t>N. Surname</w:t>
+      </w:r>
+      <w:r>
+        <w:rPr>
+          <w:highlight w:val="yellow"/>
+        </w:rPr>
+        <w:t>)</w:t>
+      </w:r>
+    </w:p>
+    <w:tbl>
+      <w:tblPr>
+        <w:tblStyle w:val="TableGrid"/>
+        <w:tblW w:w="9221" w:type="dxa"/>
+        <w:tblBorders>
+          <w:top w:val="none" w:sz="0" w:space="0" w:color="auto"/>
+          <w:left w:val="none" w:sz="0" w:space="0" w:color="auto"/>
+          <w:bottom w:val="none" w:sz="0" w:space="0" w:color="auto"/>
+          <w:right w:val="none" w:sz="0" w:space="0" w:color="auto"/>
+          <w:insideH w:val="none" w:sz="0" w:space="0" w:color="auto"/>
+          <w:insideV w:val="none" w:sz="0" w:space="0" w:color="auto"/>
+        </w:tblBorders>
+        <w:tblLayout w:type="fixed"/>
+        <w:tblCellMar>
+          <w:right w:w="0" w:type="dxa"/>
+        </w:tblCellMar>
+        <w:tblLook w:val="04A0" w:firstRow="1" w:lastRow="0" w:firstColumn="1" w:lastColumn="0" w:noHBand="0" w:noVBand="1"/>
+      </w:tblPr>
+      <w:tblGrid>
+        <w:gridCol w:w="709"/>
+        <w:gridCol w:w="8512"/>
+      </w:tblGrid>
+      <w:tr>
+        <w:trPr>
+          <w:trHeight w:val="89"/>
+        </w:trPr>
+        <w:tc>
+          <w:tcPr>
+            <w:tcW w:w="709" w:type="dxa"/>
+          </w:tcPr>
+          <w:p>
+            <w:pPr>
+              <w:pStyle w:val="FootnoteText"/>
+              <w:ind w:left="-113" w:right="201"/>
+            </w:pPr>
+            <w:r>
+              <w:rPr>
+                <w:noProof/>
+              </w:rPr>
+              <w:drawing>
+                <wp:inline distT="0" distB="0" distL="0" distR="0" wp14:anchorId="412574CC" wp14:editId="54FE80F6">
+                  <wp:extent cx="465719" cy="164060"/>
+                  <wp:effectExtent l="0" t="0" r="4445" b="1270"/>
+                  <wp:docPr id="95774828" name="Picture 95774828">
+                    <a:hlinkClick xmlns:a="http://schemas.openxmlformats.org/drawingml/2006/main" r:id="rId7"/>
+                  </wp:docPr>
+                  <wp:cNvGraphicFramePr>
+                    <a:graphicFrameLocks xmlns:a="http://schemas.openxmlformats.org/drawingml/2006/main" noChangeAspect="1"/>
+                  </wp:cNvGraphicFramePr>
+                  <a:graphic xmlns:a="http://schemas.openxmlformats.org/drawingml/2006/main">
+                    <a:graphicData uri="http://schemas.openxmlformats.org/drawingml/2006/picture">
+                      <pic:pic xmlns:pic="http://schemas.openxmlformats.org/drawingml/2006/picture">
+                        <pic:nvPicPr>
+                          <pic:cNvPr id="8" name="Picture 8">
+                            <a:hlinkClick r:id="rId7"/>
+                          </pic:cNvPr>
+                          <pic:cNvPicPr/>
+                        </pic:nvPicPr>
+                        <pic:blipFill>
+                          <a:blip r:embed="rId8">
+                            <a:extLst>
+                              <a:ext uri="{28A0092B-C50C-407E-A947-70E740481C1C}">
+                                <a14:useLocalDpi xmlns:a14="http://schemas.microsoft.com/office/drawing/2010/main" val="0"/>
+                              </a:ext>
+                            </a:extLst>
+                          </a:blip>
+                          <a:stretch>
+                            <a:fillRect/>
+                          </a:stretch>
+                        </pic:blipFill>
+                        <pic:spPr>
+                          <a:xfrm>
+                            <a:off x="0" y="0"/>
+                            <a:ext cx="465719" cy="164060"/>
+                          </a:xfrm>
+                          <a:prstGeom prst="rect">
+                            <a:avLst/>
+                          </a:prstGeom>
+                        </pic:spPr>
+                      </pic:pic>
+                    </a:graphicData>
+                  </a:graphic>
+                </wp:inline>
+              </w:drawing>
+            </w:r>
+          </w:p>
+        </w:tc>
+        <w:tc>
+          <w:tcPr>
+            <w:tcW w:w="8512" w:type="dxa"/>
+            <w:vAlign w:val="center"/>
+          </w:tcPr>
+          <w:p>
+            <w:pPr>
+              <w:pStyle w:val="FootnoteText"/>
+              <w:jc w:val="left"/>
+              <w:rPr>
+                <w:sz w:val="12"/>
+                <w:szCs w:val="12"/>
+              </w:rPr>
+            </w:pPr>
+            <w:r>
+              <w:rPr>
+                <w:sz w:val="12"/>
+                <w:szCs w:val="12"/>
+              </w:rPr>
+              <w:t xml:space="preserve">©️  </w:t>
+            </w:r>
+            <w:r>
+              <w:rPr>
+                <w:sz w:val="12"/>
+                <w:szCs w:val="12"/>
+                <w:highlight w:val="yellow"/>
+              </w:rPr>
+              <w:t>2020</w:t>
+            </w:r>
+            <w:r>
+              <w:rPr>
+                <w:sz w:val="12"/>
+                <w:szCs w:val="12"/>
+              </w:rPr>
+              <w:t xml:space="preserve"> Copyright for this paper by its authors.</w:t>
+            </w:r>
+            <w:r>
+              <w:rPr>
+                <w:sz w:val="12"/>
+                <w:szCs w:val="12"/>
+                <w:lang w:val="en-US"/>
+              </w:rPr>
+              <w:t xml:space="preserve"> </w:t>
+            </w:r>
+            <w:r>
+              <w:rPr>
+                <w:sz w:val="12"/>
+                <w:szCs w:val="12"/>
+              </w:rPr>
+              <w:t xml:space="preserve">Use permitted under Creative Commons License Attribution 4.0 International (CC BY 4.0). </w:t>
+            </w:r>
+          </w:p>
+        </w:tc>
+      </w:tr>
+      <w:tr>
+        <w:trPr>
+          <w:trHeight w:val="89"/>
+        </w:trPr>
+        <w:tc>
+          <w:tcPr>
+            <w:tcW w:w="709" w:type="dxa"/>
+          </w:tcPr>
+          <w:p>
+            <w:pPr>
+              <w:pStyle w:val="FootnoteText"/>
+              <w:ind w:left="-113" w:right="201"/>
+              <w:rPr>
+                <w:noProof/>
+              </w:rPr>
+            </w:pPr>
+            <w:r>
+              <w:rPr>
+                <w:noProof/>
+              </w:rPr>
+              <w:drawing>
+                <wp:inline distT="0" distB="0" distL="0" distR="0" wp14:anchorId="42A648D1" wp14:editId="00443F8A">
+                  <wp:extent cx="460289" cy="209528"/>
+                  <wp:effectExtent l="0" t="0" r="0" b="0"/>
+                  <wp:docPr id="1323523056" name="Picture 1" descr="A close-up of a logo&#10;&#10;AI-generated content may be incorrect.">
+                    <a:hlinkClick xmlns:a="http://schemas.openxmlformats.org/drawingml/2006/main" r:id="rId9"/>
+                  </wp:docPr>
+                  <wp:cNvGraphicFramePr>
+                    <a:graphicFrameLocks xmlns:a="http://schemas.openxmlformats.org/drawingml/2006/main" noChangeAspect="1"/>
+                  </wp:cNvGraphicFramePr>
+                  <a:graphic xmlns:a="http://schemas.openxmlformats.org/drawingml/2006/main">
+                    <a:graphicData uri="http://schemas.openxmlformats.org/drawingml/2006/picture">
+                      <pic:pic xmlns:pic="http://schemas.openxmlformats.org/drawingml/2006/picture">
+                        <pic:nvPicPr>
+                          <pic:cNvPr id="1938700328" name="Picture 1" descr="A close-up of a logo&#10;&#10;AI-generated content may be incorrect.">
+                            <a:hlinkClick r:id="rId9"/>
+                          </pic:cNvPr>
+                          <pic:cNvPicPr/>
+                        </pic:nvPicPr>
+                        <pic:blipFill>
+                          <a:blip r:embed="rId10">
+                            <a:extLst>
+                              <a:ext uri="{28A0092B-C50C-407E-A947-70E740481C1C}">
+                                <a14:useLocalDpi xmlns:a14="http://schemas.microsoft.com/office/drawing/2010/main" val="0"/>
+                              </a:ext>
+                            </a:extLst>
+                          </a:blip>
+                          <a:stretch>
+                            <a:fillRect/>
+                          </a:stretch>
+                        </pic:blipFill>
+                        <pic:spPr>
+                          <a:xfrm>
+                            <a:off x="0" y="0"/>
+                            <a:ext cx="460289" cy="209528"/>
+                          </a:xfrm>
+                          <a:prstGeom prst="rect">
+                            <a:avLst/>
+                          </a:prstGeom>
+                        </pic:spPr>
+                      </pic:pic>
+                    </a:graphicData>
+                  </a:graphic>
+                </wp:inline>
+              </w:drawing>
+            </w:r>
+          </w:p>
+        </w:tc>
+        <w:tc>
+          <w:tcPr>
+            <w:tcW w:w="8512" w:type="dxa"/>
+          </w:tcPr>
+          <w:p>
+            <w:pPr>
+              <w:pStyle w:val="Firstparagraph"/>
+              <w:rPr>
+                <w:sz w:val="18"/>
+                <w:szCs w:val="18"/>
+                <w:lang w:val="en-FI"/>
+              </w:rPr>
+            </w:pPr>
+            <w:hyperlink r:id="rId11" w:history="1">
+              <w:r>
+                <w:rPr>
+                  <w:rStyle w:val="Hyperlink"/>
+                  <w:sz w:val="18"/>
+                  <w:szCs w:val="18"/>
+                  <w:u w:val="none"/>
+                </w:rPr>
+                <w:t>Digital Humanities in the Nordic and Baltic Countries Publications</w:t>
+              </w:r>
+              <w:r>
+                <w:t xml:space="preserve"> </w:t>
+              </w:r>
+              <w:r>
+                <w:t>–</w:t>
+              </w:r>
+              <w:r>
+                <w:rPr>
+                  <w:rStyle w:val="Hyperlink"/>
+                  <w:sz w:val="18"/>
+                  <w:szCs w:val="18"/>
+                  <w:u w:val="none"/>
+                </w:rPr>
+                <w:t xml:space="preserve"> </w:t>
+              </w:r>
+              <w:r>
+                <w:rPr>
+                  <w:rStyle w:val="Hyperlink"/>
+                  <w:sz w:val="18"/>
+                  <w:szCs w:val="18"/>
+                  <w:u w:val="none"/>
+                </w:rPr>
+                <w:t>ISSN: 2704-1441</w:t>
+              </w:r>
+            </w:hyperlink>
+          </w:p>
+        </w:tc>
+      </w:tr>
+    </w:tbl>
+    <w:p>
+      <w:pPr>
+        <w:pStyle w:val="FootnoteText"/>
+        <w:jc w:val="left"/>
+        <w:rPr>
+          <w:i/>
+          <w:iCs/>
+          <w:szCs w:val="16"/>
+          <w:highlight w:val="yellow"/>
+        </w:rPr>
+      </w:pPr>
     </w:p>
   </w:footnote>
 </w:footnotes>
@@ -3356,7 +3413,7 @@
     <mc:AlternateContent>
       <mc:Choice Requires="v">
         <w:pict>
-          <v:shapetype w14:anchorId="60BCB8FA" id="_x0000_t75" coordsize="21600,21600" o:spt="75" o:preferrelative="t" path="m@4@5l@4@11@9@11@9@5xe" filled="f" stroked="f">
+          <v:shapetype w14:anchorId="327C4E67" id="_x0000_t75" coordsize="21600,21600" o:spt="75" o:preferrelative="t" path="m@4@5l@4@11@9@11@9@5xe" filled="f" stroked="f">
             <v:stroke joinstyle="miter"/>
             <v:formulas>
               <v:f eqn="if lineDrawn pixelLineWidth 0"/>
@@ -3382,10 +3439,10 @@
       </mc:Choice>
       <mc:Fallback>
         <w:drawing>
-          <wp:inline distT="0" distB="0" distL="0" distR="0" wp14:anchorId="47BB35D5" wp14:editId="740D15BA">
+          <wp:inline distT="0" distB="0" distL="0" distR="0" wp14:anchorId="05434C64" wp14:editId="01D6527A">
             <wp:extent cx="83185" cy="83185"/>
             <wp:effectExtent l="0" t="0" r="5715" b="5715"/>
-            <wp:docPr id="1303804342" name="Graphic 2"/>
+            <wp:docPr id="407825915" name="Graphic 2"/>
             <wp:cNvGraphicFramePr>
               <a:graphicFrameLocks xmlns:a="http://schemas.openxmlformats.org/drawingml/2006/main" noChangeAspect="1"/>
             </wp:cNvGraphicFramePr>

</xml_diff>

<commit_message>
camel case -> title case in short title
</commit_message>
<xml_diff>
--- a/docx/dhnbpub-template.docx
+++ b/docx/dhnbpub-template.docx
@@ -25,15 +25,7 @@
           <w:color w:val="000000" w:themeColor="text1"/>
         </w:rPr>
         <w:footnoteReference w:customMarkFollows="1" w:id="1"/>
-        <w:t>*</w:t>
-      </w:r>
-      <w:r>
-        <w:rPr>
-          <w:rStyle w:val="FootnoteReference"/>
-          <w:vanish/>
-          <w:color w:val="000000" w:themeColor="text1"/>
-        </w:rPr>
-        <w:t xml:space="preserve"> </w:t>
+        <w:t xml:space="preserve">* </w:t>
       </w:r>
     </w:p>
     <w:p>
@@ -886,27 +878,14 @@
       <w:r>
         <w:t xml:space="preserve">Table </w:t>
       </w:r>
-      <w:r>
-        <w:fldChar w:fldCharType="begin"/>
-      </w:r>
-      <w:r>
-        <w:instrText xml:space="preserve"> SEQ Table \* ARABIC </w:instrText>
-      </w:r>
-      <w:r>
-        <w:fldChar w:fldCharType="separate"/>
-      </w:r>
-      <w:r>
-        <w:rPr>
-          <w:noProof/>
-        </w:rPr>
-        <w:t>1</w:t>
-      </w:r>
-      <w:r>
-        <w:rPr>
-          <w:noProof/>
-        </w:rPr>
-        <w:fldChar w:fldCharType="end"/>
-      </w:r>
+      <w:fldSimple w:instr=" SEQ Table \* ARABIC ">
+        <w:r>
+          <w:rPr>
+            <w:noProof/>
+          </w:rPr>
+          <w:t>1</w:t>
+        </w:r>
+      </w:fldSimple>
       <w:bookmarkEnd w:id="0"/>
     </w:p>
     <w:p>
@@ -2250,10 +2229,12 @@
       </w:r>
     </w:p>
     <w:sectPr>
-      <w:headerReference w:type="default" r:id="rId12"/>
-      <w:footerReference w:type="even" r:id="rId13"/>
-      <w:footerReference w:type="default" r:id="rId14"/>
-      <w:footerReference w:type="first" r:id="rId15"/>
+      <w:headerReference w:type="even" r:id="rId12"/>
+      <w:headerReference w:type="default" r:id="rId13"/>
+      <w:footerReference w:type="even" r:id="rId14"/>
+      <w:footerReference w:type="default" r:id="rId15"/>
+      <w:headerReference w:type="first" r:id="rId16"/>
+      <w:footerReference w:type="first" r:id="rId17"/>
       <w:pgSz w:w="11900" w:h="16840"/>
       <w:pgMar w:top="1440" w:right="1440" w:bottom="1440" w:left="1440" w:header="708" w:footer="708" w:gutter="0"/>
       <w:cols w:space="708"/>
@@ -3308,6 +3289,16 @@
   <w:p>
     <w:pPr>
       <w:pStyle w:val="Header"/>
+    </w:pPr>
+  </w:p>
+</w:hdr>
+</file>
+
+<file path=word/header2.xml><?xml version="1.0" encoding="utf-8"?>
+<w:hdr xmlns:wpc="http://schemas.microsoft.com/office/word/2010/wordprocessingCanvas" xmlns:cx="http://schemas.microsoft.com/office/drawing/2014/chartex" xmlns:cx1="http://schemas.microsoft.com/office/drawing/2015/9/8/chartex" xmlns:cx2="http://schemas.microsoft.com/office/drawing/2015/10/21/chartex" xmlns:cx3="http://schemas.microsoft.com/office/drawing/2016/5/9/chartex" xmlns:cx4="http://schemas.microsoft.com/office/drawing/2016/5/10/chartex" xmlns:cx5="http://schemas.microsoft.com/office/drawing/2016/5/11/chartex" xmlns:cx6="http://schemas.microsoft.com/office/drawing/2016/5/12/chartex" xmlns:cx7="http://schemas.microsoft.com/office/drawing/2016/5/13/chartex" xmlns:cx8="http://schemas.microsoft.com/office/drawing/2016/5/14/chartex" xmlns:mc="http://schemas.openxmlformats.org/markup-compatibility/2006" xmlns:aink="http://schemas.microsoft.com/office/drawing/2016/ink" xmlns:am3d="http://schemas.microsoft.com/office/drawing/2017/model3d" xmlns:o="urn:schemas-microsoft-com:office:office" xmlns:oel="http://schemas.microsoft.com/office/2019/extlst" xmlns:r="http://schemas.openxmlformats.org/officeDocument/2006/relationships" xmlns:m="http://schemas.openxmlformats.org/officeDocument/2006/math" xmlns:v="urn:schemas-microsoft-com:vml" xmlns:wp14="http://schemas.microsoft.com/office/word/2010/wordprocessingDrawing" xmlns:wp="http://schemas.openxmlformats.org/drawingml/2006/wordprocessingDrawing" xmlns:w10="urn:schemas-microsoft-com:office:word" xmlns:w="http://schemas.openxmlformats.org/wordprocessingml/2006/main" xmlns:w14="http://schemas.microsoft.com/office/word/2010/wordml" xmlns:w15="http://schemas.microsoft.com/office/word/2012/wordml" xmlns:w16cex="http://schemas.microsoft.com/office/word/2018/wordml/cex" xmlns:w16cid="http://schemas.microsoft.com/office/word/2016/wordml/cid" xmlns:w16="http://schemas.microsoft.com/office/word/2018/wordml" xmlns:w16du="http://schemas.microsoft.com/office/word/2023/wordml/word16du" xmlns:w16sdtdh="http://schemas.microsoft.com/office/word/2020/wordml/sdtdatahash" xmlns:w16sdtfl="http://schemas.microsoft.com/office/word/2024/wordml/sdtformatlock" xmlns:w16se="http://schemas.microsoft.com/office/word/2015/wordml/symex" xmlns:wpg="http://schemas.microsoft.com/office/word/2010/wordprocessingGroup" xmlns:wpi="http://schemas.microsoft.com/office/word/2010/wordprocessingInk" xmlns:wne="http://schemas.microsoft.com/office/word/2006/wordml" xmlns:wps="http://schemas.microsoft.com/office/word/2010/wordprocessingShape" mc:Ignorable="w14 w15 w16se w16cid w16 w16cex w16sdtdh w16sdtfl w16du wp14">
+  <w:p>
+    <w:pPr>
+      <w:pStyle w:val="Header"/>
       <w:ind w:firstLine="0"/>
       <w:rPr>
         <w:lang w:val="en-US"/>
@@ -3323,13 +3314,19 @@
       <w:rPr>
         <w:lang w:val="en-US"/>
       </w:rPr>
-      <w:t>Paper Short Title in Cam</w:t>
+      <w:t xml:space="preserve">Paper Short Title in </w:t>
     </w:r>
     <w:r>
       <w:rPr>
         <w:lang w:val="en-US"/>
       </w:rPr>
-      <w:t>el Case</w:t>
+      <w:t>Title</w:t>
+    </w:r>
+    <w:r>
+      <w:rPr>
+        <w:lang w:val="en-US"/>
+      </w:rPr>
+      <w:t xml:space="preserve"> Case</w:t>
     </w:r>
   </w:p>
   <w:p>
@@ -3407,13 +3404,23 @@
 </w:hdr>
 </file>
 
+<file path=word/header3.xml><?xml version="1.0" encoding="utf-8"?>
+<w:hdr xmlns:wpc="http://schemas.microsoft.com/office/word/2010/wordprocessingCanvas" xmlns:cx="http://schemas.microsoft.com/office/drawing/2014/chartex" xmlns:cx1="http://schemas.microsoft.com/office/drawing/2015/9/8/chartex" xmlns:cx2="http://schemas.microsoft.com/office/drawing/2015/10/21/chartex" xmlns:cx3="http://schemas.microsoft.com/office/drawing/2016/5/9/chartex" xmlns:cx4="http://schemas.microsoft.com/office/drawing/2016/5/10/chartex" xmlns:cx5="http://schemas.microsoft.com/office/drawing/2016/5/11/chartex" xmlns:cx6="http://schemas.microsoft.com/office/drawing/2016/5/12/chartex" xmlns:cx7="http://schemas.microsoft.com/office/drawing/2016/5/13/chartex" xmlns:cx8="http://schemas.microsoft.com/office/drawing/2016/5/14/chartex" xmlns:mc="http://schemas.openxmlformats.org/markup-compatibility/2006" xmlns:aink="http://schemas.microsoft.com/office/drawing/2016/ink" xmlns:am3d="http://schemas.microsoft.com/office/drawing/2017/model3d" xmlns:o="urn:schemas-microsoft-com:office:office" xmlns:oel="http://schemas.microsoft.com/office/2019/extlst" xmlns:r="http://schemas.openxmlformats.org/officeDocument/2006/relationships" xmlns:m="http://schemas.openxmlformats.org/officeDocument/2006/math" xmlns:v="urn:schemas-microsoft-com:vml" xmlns:wp14="http://schemas.microsoft.com/office/word/2010/wordprocessingDrawing" xmlns:wp="http://schemas.openxmlformats.org/drawingml/2006/wordprocessingDrawing" xmlns:w10="urn:schemas-microsoft-com:office:word" xmlns:w="http://schemas.openxmlformats.org/wordprocessingml/2006/main" xmlns:w14="http://schemas.microsoft.com/office/word/2010/wordml" xmlns:w15="http://schemas.microsoft.com/office/word/2012/wordml" xmlns:w16cex="http://schemas.microsoft.com/office/word/2018/wordml/cex" xmlns:w16cid="http://schemas.microsoft.com/office/word/2016/wordml/cid" xmlns:w16="http://schemas.microsoft.com/office/word/2018/wordml" xmlns:w16du="http://schemas.microsoft.com/office/word/2023/wordml/word16du" xmlns:w16sdtdh="http://schemas.microsoft.com/office/word/2020/wordml/sdtdatahash" xmlns:w16sdtfl="http://schemas.microsoft.com/office/word/2024/wordml/sdtformatlock" xmlns:w16se="http://schemas.microsoft.com/office/word/2015/wordml/symex" xmlns:wpg="http://schemas.microsoft.com/office/word/2010/wordprocessingGroup" xmlns:wpi="http://schemas.microsoft.com/office/word/2010/wordprocessingInk" xmlns:wne="http://schemas.microsoft.com/office/word/2006/wordml" xmlns:wps="http://schemas.microsoft.com/office/word/2010/wordprocessingShape" mc:Ignorable="w14 w15 w16se w16cid w16 w16cex w16sdtdh w16sdtfl w16du wp14">
+  <w:p>
+    <w:pPr>
+      <w:pStyle w:val="Header"/>
+    </w:pPr>
+  </w:p>
+</w:hdr>
+</file>
+
 <file path=word/numbering.xml><?xml version="1.0" encoding="utf-8"?>
 <w:numbering xmlns:wpc="http://schemas.microsoft.com/office/word/2010/wordprocessingCanvas" xmlns:cx="http://schemas.microsoft.com/office/drawing/2014/chartex" xmlns:cx1="http://schemas.microsoft.com/office/drawing/2015/9/8/chartex" xmlns:cx2="http://schemas.microsoft.com/office/drawing/2015/10/21/chartex" xmlns:cx3="http://schemas.microsoft.com/office/drawing/2016/5/9/chartex" xmlns:cx4="http://schemas.microsoft.com/office/drawing/2016/5/10/chartex" xmlns:cx5="http://schemas.microsoft.com/office/drawing/2016/5/11/chartex" xmlns:cx6="http://schemas.microsoft.com/office/drawing/2016/5/12/chartex" xmlns:cx7="http://schemas.microsoft.com/office/drawing/2016/5/13/chartex" xmlns:cx8="http://schemas.microsoft.com/office/drawing/2016/5/14/chartex" xmlns:mc="http://schemas.openxmlformats.org/markup-compatibility/2006" xmlns:aink="http://schemas.microsoft.com/office/drawing/2016/ink" xmlns:am3d="http://schemas.microsoft.com/office/drawing/2017/model3d" xmlns:o="urn:schemas-microsoft-com:office:office" xmlns:oel="http://schemas.microsoft.com/office/2019/extlst" xmlns:r="http://schemas.openxmlformats.org/officeDocument/2006/relationships" xmlns:m="http://schemas.openxmlformats.org/officeDocument/2006/math" xmlns:v="urn:schemas-microsoft-com:vml" xmlns:wp14="http://schemas.microsoft.com/office/word/2010/wordprocessingDrawing" xmlns:wp="http://schemas.openxmlformats.org/drawingml/2006/wordprocessingDrawing" xmlns:w10="urn:schemas-microsoft-com:office:word" xmlns:w="http://schemas.openxmlformats.org/wordprocessingml/2006/main" xmlns:w14="http://schemas.microsoft.com/office/word/2010/wordml" xmlns:w15="http://schemas.microsoft.com/office/word/2012/wordml" xmlns:w16cex="http://schemas.microsoft.com/office/word/2018/wordml/cex" xmlns:w16cid="http://schemas.microsoft.com/office/word/2016/wordml/cid" xmlns:w16="http://schemas.microsoft.com/office/word/2018/wordml" xmlns:w16du="http://schemas.microsoft.com/office/word/2023/wordml/word16du" xmlns:w16sdtdh="http://schemas.microsoft.com/office/word/2020/wordml/sdtdatahash" xmlns:w16sdtfl="http://schemas.microsoft.com/office/word/2024/wordml/sdtformatlock" xmlns:w16se="http://schemas.microsoft.com/office/word/2015/wordml/symex" xmlns:wpg="http://schemas.microsoft.com/office/word/2010/wordprocessingGroup" xmlns:wpi="http://schemas.microsoft.com/office/word/2010/wordprocessingInk" xmlns:wne="http://schemas.microsoft.com/office/word/2006/wordml" xmlns:wps="http://schemas.microsoft.com/office/word/2010/wordprocessingShape" mc:Ignorable="w14 w15 w16se w16cid w16 w16cex w16sdtdh w16sdtfl w16du wp14">
   <w:numPicBullet w:numPicBulletId="0">
     <mc:AlternateContent>
       <mc:Choice Requires="v">
         <w:pict>
-          <v:shapetype w14:anchorId="327C4E67" id="_x0000_t75" coordsize="21600,21600" o:spt="75" o:preferrelative="t" path="m@4@5l@4@11@9@11@9@5xe" filled="f" stroked="f">
+          <v:shapetype w14:anchorId="1A9769DE" id="_x0000_t75" coordsize="21600,21600" o:spt="75" o:preferrelative="t" path="m@4@5l@4@11@9@11@9@5xe" filled="f" stroked="f">
             <v:stroke joinstyle="miter"/>
             <v:formulas>
               <v:f eqn="if lineDrawn pixelLineWidth 0"/>
@@ -3439,10 +3446,10 @@
       </mc:Choice>
       <mc:Fallback>
         <w:drawing>
-          <wp:inline distT="0" distB="0" distL="0" distR="0" wp14:anchorId="05434C64" wp14:editId="01D6527A">
+          <wp:inline distT="0" distB="0" distL="0" distR="0" wp14:anchorId="29BE7273" wp14:editId="0A3962D9">
             <wp:extent cx="83185" cy="83185"/>
             <wp:effectExtent l="0" t="0" r="5715" b="5715"/>
-            <wp:docPr id="407825915" name="Graphic 2"/>
+            <wp:docPr id="1607934525" name="Graphic 2"/>
             <wp:cNvGraphicFramePr>
               <a:graphicFrameLocks xmlns:a="http://schemas.openxmlformats.org/drawingml/2006/main" noChangeAspect="1"/>
             </wp:cNvGraphicFramePr>
@@ -5527,6 +5534,7 @@
   <w:style w:type="character" w:default="1" w:styleId="DefaultParagraphFont">
     <w:name w:val="Default Paragraph Font"/>
     <w:uiPriority w:val="1"/>
+    <w:semiHidden/>
     <w:unhideWhenUsed/>
   </w:style>
   <w:style w:type="table" w:default="1" w:styleId="TableNormal">

</xml_diff>

<commit_message>
expand on styling examples, use lorem ipsum
</commit_message>
<xml_diff>
--- a/docx/dhnbpub-template.docx
+++ b/docx/dhnbpub-template.docx
@@ -429,85 +429,461 @@
         <w:t xml:space="preserve"> for all following paragraphs</w:t>
       </w:r>
       <w:r>
+        <w:t>.</w:t>
+      </w:r>
+    </w:p>
+    <w:p>
+      <w:pPr>
+        <w:pStyle w:val="Heading1"/>
+      </w:pPr>
+      <w:r>
+        <w:t xml:space="preserve">First </w:t>
+      </w:r>
+      <w:r>
+        <w:t>L</w:t>
+      </w:r>
+      <w:r>
+        <w:t xml:space="preserve">evel </w:t>
+      </w:r>
+      <w:r>
+        <w:t>H</w:t>
+      </w:r>
+      <w:r>
+        <w:t>eading</w:t>
+      </w:r>
+      <w:r>
+        <w:t xml:space="preserve"> in </w:t>
+      </w:r>
+      <w:r>
+        <w:t>Title Case</w:t>
+      </w:r>
+    </w:p>
+    <w:p>
+      <w:pPr>
+        <w:pStyle w:val="Firstparagraph"/>
+      </w:pPr>
+      <w:r>
+        <w:t>Cras sit amet dolor mattis, commodo leo sed, egestas velit. Aliquam id erat ipsum. Suspendisse viverra sodales molestie. Nulla dapibus dui quis sollicitudin tristique. Nulla vitae lacus ut massa ullamcorper vestibulum.</w:t>
+      </w:r>
+    </w:p>
+    <w:p>
+      <w:pPr>
+        <w:rPr>
+          <w:lang w:val="en-US"/>
+        </w:rPr>
+      </w:pPr>
+      <w:r>
+        <w:t>Nullam mattis lorem vel est dictum pharetra. Ut leo tortor, posuere at diam vel, lacinia consequat ex. Donec vitae suscipit diam.</w:t>
+      </w:r>
+      <w:r>
+        <w:t xml:space="preserve"> </w:t>
+      </w:r>
+      <w:r>
+        <w:t>Sed dapibus augue eu convallis placerat.</w:t>
+      </w:r>
+    </w:p>
+    <w:p>
+      <w:pPr>
+        <w:pStyle w:val="Heading2"/>
+      </w:pPr>
+      <w:r>
+        <w:t xml:space="preserve">Second </w:t>
+      </w:r>
+      <w:r>
+        <w:t>L</w:t>
+      </w:r>
+      <w:r>
+        <w:t xml:space="preserve">evel </w:t>
+      </w:r>
+      <w:r>
+        <w:t>Heading in Title Case</w:t>
+      </w:r>
+    </w:p>
+    <w:p>
+      <w:pPr>
+        <w:pStyle w:val="Firstparagraph"/>
+      </w:pPr>
+      <w:r>
+        <w:t xml:space="preserve">Vestibulum ante ipsum </w:t>
+      </w:r>
+      <w:proofErr w:type="spellStart"/>
+      <w:r>
+        <w:t>primis</w:t>
+      </w:r>
+      <w:proofErr w:type="spellEnd"/>
+      <w:r>
+        <w:t xml:space="preserve"> in </w:t>
+      </w:r>
+      <w:proofErr w:type="spellStart"/>
+      <w:r>
+        <w:t>faucibus</w:t>
+      </w:r>
+      <w:proofErr w:type="spellEnd"/>
+      <w:r>
+        <w:t xml:space="preserve"> </w:t>
+      </w:r>
+      <w:proofErr w:type="spellStart"/>
+      <w:r>
+        <w:t>orci</w:t>
+      </w:r>
+      <w:proofErr w:type="spellEnd"/>
+      <w:r>
+        <w:t xml:space="preserve"> </w:t>
+      </w:r>
+      <w:proofErr w:type="spellStart"/>
+      <w:r>
+        <w:t>luctus</w:t>
+      </w:r>
+      <w:proofErr w:type="spellEnd"/>
+      <w:r>
+        <w:t xml:space="preserve"> et </w:t>
+      </w:r>
+      <w:proofErr w:type="spellStart"/>
+      <w:r>
+        <w:t>ultrices</w:t>
+      </w:r>
+      <w:proofErr w:type="spellEnd"/>
+      <w:r>
+        <w:t xml:space="preserve"> </w:t>
+      </w:r>
+      <w:proofErr w:type="spellStart"/>
+      <w:r>
+        <w:t>posuere</w:t>
+      </w:r>
+      <w:proofErr w:type="spellEnd"/>
+      <w:r>
+        <w:t xml:space="preserve"> </w:t>
+      </w:r>
+      <w:proofErr w:type="spellStart"/>
+      <w:r>
+        <w:t>cubilia</w:t>
+      </w:r>
+      <w:proofErr w:type="spellEnd"/>
+      <w:r>
+        <w:t xml:space="preserve"> curae; Nam </w:t>
+      </w:r>
+      <w:proofErr w:type="spellStart"/>
+      <w:r>
+        <w:t>aliquet</w:t>
+      </w:r>
+      <w:proofErr w:type="spellEnd"/>
+      <w:r>
+        <w:t xml:space="preserve"> </w:t>
+      </w:r>
+      <w:proofErr w:type="spellStart"/>
+      <w:r>
+        <w:t>lacus</w:t>
+      </w:r>
+      <w:proofErr w:type="spellEnd"/>
+      <w:r>
+        <w:t xml:space="preserve"> </w:t>
+      </w:r>
+      <w:proofErr w:type="spellStart"/>
+      <w:r>
+        <w:t>ut</w:t>
+      </w:r>
+      <w:proofErr w:type="spellEnd"/>
+      <w:r>
+        <w:t xml:space="preserve"> </w:t>
+      </w:r>
+      <w:proofErr w:type="spellStart"/>
+      <w:r>
+        <w:t>tellus</w:t>
+      </w:r>
+      <w:proofErr w:type="spellEnd"/>
+      <w:r>
+        <w:t xml:space="preserve"> </w:t>
+      </w:r>
+      <w:proofErr w:type="spellStart"/>
+      <w:r>
+        <w:t>ullamcorper</w:t>
+      </w:r>
+      <w:proofErr w:type="spellEnd"/>
+      <w:r>
+        <w:t xml:space="preserve"> </w:t>
+      </w:r>
+      <w:proofErr w:type="spellStart"/>
+      <w:r>
+        <w:t>accumsan</w:t>
+      </w:r>
+      <w:proofErr w:type="spellEnd"/>
+      <w:r>
         <w:t xml:space="preserve">. </w:t>
       </w:r>
-      <w:r>
-        <w:t>Paragraph text.</w:t>
-      </w:r>
+      <w:proofErr w:type="spellStart"/>
+      <w:r>
+        <w:t>Suspendisse</w:t>
+      </w:r>
+      <w:proofErr w:type="spellEnd"/>
       <w:r>
         <w:t xml:space="preserve"> </w:t>
       </w:r>
-      <w:r>
-        <w:t>Paragraph text. Paragraph text.</w:t>
-      </w:r>
+      <w:proofErr w:type="spellStart"/>
+      <w:r>
+        <w:t>leo</w:t>
+      </w:r>
+      <w:proofErr w:type="spellEnd"/>
       <w:r>
         <w:t xml:space="preserve"> </w:t>
       </w:r>
-      <w:r>
-        <w:t>Paragraph text.</w:t>
-      </w:r>
+      <w:proofErr w:type="spellStart"/>
+      <w:r>
+        <w:t>lectus</w:t>
+      </w:r>
+      <w:proofErr w:type="spellEnd"/>
+      <w:r>
+        <w:t xml:space="preserve">, </w:t>
+      </w:r>
+      <w:proofErr w:type="spellStart"/>
+      <w:r>
+        <w:t>sagittis</w:t>
+      </w:r>
+      <w:proofErr w:type="spellEnd"/>
+      <w:r>
+        <w:t xml:space="preserve"> non </w:t>
+      </w:r>
+      <w:proofErr w:type="spellStart"/>
+      <w:r>
+        <w:t>nibh</w:t>
+      </w:r>
+      <w:proofErr w:type="spellEnd"/>
+      <w:r>
+        <w:t xml:space="preserve"> ac, </w:t>
+      </w:r>
+      <w:proofErr w:type="spellStart"/>
+      <w:r>
+        <w:t>luctus</w:t>
+      </w:r>
+      <w:proofErr w:type="spellEnd"/>
       <w:r>
         <w:t xml:space="preserve"> </w:t>
       </w:r>
-      <w:r>
-        <w:t>Paragraph text.</w:t>
-      </w:r>
+      <w:proofErr w:type="spellStart"/>
+      <w:r>
+        <w:t>dapibus</w:t>
+      </w:r>
+      <w:proofErr w:type="spellEnd"/>
       <w:r>
         <w:t xml:space="preserve"> </w:t>
       </w:r>
-      <w:r>
-        <w:t>Paragraph text.</w:t>
-      </w:r>
+      <w:proofErr w:type="spellStart"/>
+      <w:r>
+        <w:t>elit</w:t>
+      </w:r>
+      <w:proofErr w:type="spellEnd"/>
+      <w:r>
+        <w:t xml:space="preserve">. Mauris maximus </w:t>
+      </w:r>
+      <w:proofErr w:type="spellStart"/>
+      <w:r>
+        <w:t>elementum</w:t>
+      </w:r>
+      <w:proofErr w:type="spellEnd"/>
       <w:r>
         <w:t xml:space="preserve"> </w:t>
       </w:r>
-      <w:r>
-        <w:t>Paragraph text.</w:t>
-      </w:r>
+      <w:proofErr w:type="spellStart"/>
+      <w:r>
+        <w:t>erat</w:t>
+      </w:r>
+      <w:proofErr w:type="spellEnd"/>
+      <w:r>
+        <w:t xml:space="preserve">, </w:t>
+      </w:r>
+      <w:proofErr w:type="spellStart"/>
+      <w:r>
+        <w:t>ut</w:t>
+      </w:r>
+      <w:proofErr w:type="spellEnd"/>
       <w:r>
         <w:t xml:space="preserve"> </w:t>
       </w:r>
-      <w:r>
-        <w:t>Paragraph text.</w:t>
-      </w:r>
-    </w:p>
-    <w:p>
-      <w:pPr>
-        <w:rPr>
-          <w:lang w:val="en-US"/>
-        </w:rPr>
-      </w:pPr>
-      <w:r>
-        <w:rPr>
-          <w:lang w:val="en-US"/>
-        </w:rPr>
-        <w:t>Second paragraph</w:t>
-      </w:r>
-      <w:r>
-        <w:rPr>
-          <w:lang w:val="en-US"/>
-        </w:rPr>
+      <w:proofErr w:type="spellStart"/>
+      <w:r>
+        <w:t>ornare</w:t>
+      </w:r>
+      <w:proofErr w:type="spellEnd"/>
+      <w:r>
+        <w:t xml:space="preserve"> </w:t>
+      </w:r>
+      <w:proofErr w:type="spellStart"/>
+      <w:r>
+        <w:t>velit</w:t>
+      </w:r>
+      <w:proofErr w:type="spellEnd"/>
+      <w:r>
+        <w:t xml:space="preserve"> vestibulum vitae. </w:t>
+      </w:r>
+    </w:p>
+    <w:p>
+      <w:r>
+        <w:t>Praesent laoreet, tellus ac ultrices volutpat, lorem sapien ultricies sem, sit amet commodo mi nulla vel ex.Vestibulum vitae volutpat eros. Aenean quis laoreet dolor.</w:t>
+      </w:r>
+      <w:r>
+        <w:t xml:space="preserve"> </w:t>
+      </w:r>
+      <w:r>
+        <w:t>Nulla nec lobortis orci, eu accumsan justo. Donec scelerisque pretium mauris luctus interdum. Nam lectus sem, molestie id gravida at, fringilla quis ante. Praesent pharetra varius dignissim.</w:t>
+      </w:r>
+    </w:p>
+    <w:p>
+      <w:pPr>
+        <w:pStyle w:val="Heading3"/>
+      </w:pPr>
+      <w:r>
+        <w:t xml:space="preserve">Third </w:t>
+      </w:r>
+      <w:r>
+        <w:t>Level Heading in Title Case</w:t>
+      </w:r>
+    </w:p>
+    <w:p>
+      <w:pPr>
+        <w:pStyle w:val="Firstparagraph"/>
+      </w:pPr>
+      <w:r>
+        <w:t>I</w:t>
+      </w:r>
+      <w:r>
+        <w:t xml:space="preserve">nteger </w:t>
+      </w:r>
+      <w:proofErr w:type="spellStart"/>
+      <w:r>
+        <w:t>ut</w:t>
+      </w:r>
+      <w:proofErr w:type="spellEnd"/>
+      <w:r>
+        <w:t xml:space="preserve"> dolor </w:t>
+      </w:r>
+      <w:proofErr w:type="spellStart"/>
+      <w:r>
+        <w:t>tincidunt</w:t>
+      </w:r>
+      <w:proofErr w:type="spellEnd"/>
+      <w:r>
+        <w:t xml:space="preserve">, </w:t>
+      </w:r>
+      <w:proofErr w:type="spellStart"/>
+      <w:r>
+        <w:t>vehicula</w:t>
+      </w:r>
+      <w:proofErr w:type="spellEnd"/>
+      <w:r>
+        <w:t xml:space="preserve"> </w:t>
+      </w:r>
+      <w:proofErr w:type="spellStart"/>
+      <w:r>
+        <w:t>massa</w:t>
+      </w:r>
+      <w:proofErr w:type="spellEnd"/>
+      <w:r>
+        <w:t xml:space="preserve"> a, lacinia </w:t>
+      </w:r>
+      <w:proofErr w:type="spellStart"/>
+      <w:r>
+        <w:t>urna</w:t>
+      </w:r>
+      <w:proofErr w:type="spellEnd"/>
+      <w:r>
         <w:t xml:space="preserve">. </w:t>
       </w:r>
-      <w:r>
-        <w:rPr>
-          <w:lang w:val="en-US"/>
-        </w:rPr>
-        <w:t>Paragraph text. Paragraph text. Paragraph text. Paragraph text. Paragraph text. Paragraph text. Paragraph text. Paragraph text.</w:t>
-      </w:r>
-    </w:p>
-    <w:p>
-      <w:pPr>
-        <w:rPr>
-          <w:lang w:val="en-US"/>
-        </w:rPr>
-      </w:pPr>
-      <w:r>
-        <w:rPr>
-          <w:lang w:val="en-US"/>
-        </w:rPr>
-        <w:t>An example of numbered list is as following.</w:t>
-      </w:r>
+      <w:proofErr w:type="spellStart"/>
+      <w:r>
+        <w:t>Phasellus</w:t>
+      </w:r>
+      <w:proofErr w:type="spellEnd"/>
+      <w:r>
+        <w:t xml:space="preserve"> </w:t>
+      </w:r>
+      <w:proofErr w:type="spellStart"/>
+      <w:r>
+        <w:t>tristique</w:t>
+      </w:r>
+      <w:proofErr w:type="spellEnd"/>
+      <w:r>
+        <w:t xml:space="preserve"> </w:t>
+      </w:r>
+      <w:proofErr w:type="spellStart"/>
+      <w:r>
+        <w:t>turpis</w:t>
+      </w:r>
+      <w:proofErr w:type="spellEnd"/>
+      <w:r>
+        <w:t xml:space="preserve"> </w:t>
+      </w:r>
+      <w:proofErr w:type="spellStart"/>
+      <w:r>
+        <w:t>augue</w:t>
+      </w:r>
+      <w:proofErr w:type="spellEnd"/>
+      <w:r>
+        <w:t xml:space="preserve">, </w:t>
+      </w:r>
+      <w:proofErr w:type="spellStart"/>
+      <w:r>
+        <w:t>molestie</w:t>
+      </w:r>
+      <w:proofErr w:type="spellEnd"/>
+      <w:r>
+        <w:t xml:space="preserve"> fermentum dolor </w:t>
+      </w:r>
+      <w:proofErr w:type="spellStart"/>
+      <w:r>
+        <w:t>volutpat</w:t>
+      </w:r>
+      <w:proofErr w:type="spellEnd"/>
+      <w:r>
+        <w:t xml:space="preserve"> in</w:t>
+      </w:r>
+      <w:r>
+        <w:t>.</w:t>
+      </w:r>
+    </w:p>
+    <w:p>
+      <w:pPr>
+        <w:pStyle w:val="Heading1"/>
+      </w:pPr>
+      <w:r>
+        <w:lastRenderedPageBreak/>
+        <w:t>Styling examples</w:t>
+      </w:r>
+    </w:p>
+    <w:p>
+      <w:pPr>
+        <w:ind w:firstLine="0"/>
+        <w:rPr>
+          <w:lang w:val="en-US"/>
+        </w:rPr>
+      </w:pPr>
+      <w:r>
+        <w:rPr>
+          <w:lang w:val="en-US"/>
+        </w:rPr>
+        <w:t>Here are some examples for the styling of lists, tables, equations and figures.</w:t>
+      </w:r>
+    </w:p>
+    <w:p>
+      <w:pPr>
+        <w:pStyle w:val="Heading2"/>
+      </w:pPr>
+      <w:r>
+        <w:t>Examples of lists</w:t>
+      </w:r>
+    </w:p>
+    <w:p>
+      <w:pPr>
+        <w:pStyle w:val="Firstparagraph"/>
+      </w:pPr>
+      <w:r>
+        <w:t>An example of numbered list is as following:</w:t>
+      </w:r>
+    </w:p>
+    <w:p>
+      <w:pPr>
+        <w:rPr>
+          <w:lang w:val="en-US"/>
+        </w:rPr>
+      </w:pPr>
     </w:p>
     <w:p>
       <w:pPr>
@@ -532,15 +908,161 @@
       <w:r>
         <w:t>Item 3</w:t>
       </w:r>
+    </w:p>
+    <w:p>
+      <w:pPr>
+        <w:pStyle w:val="Numberedlist"/>
+        <w:numPr>
+          <w:ilvl w:val="0"/>
+          <w:numId w:val="0"/>
+        </w:numPr>
+        <w:ind w:left="284"/>
+      </w:pPr>
     </w:p>
     <w:p>
       <w:pPr>
         <w:pStyle w:val="Firstparagraph"/>
         <w:ind w:firstLine="284"/>
       </w:pPr>
-      <w:r>
-        <w:t>An example of bulleted list is as following.</w:t>
-      </w:r>
+      <w:proofErr w:type="spellStart"/>
+      <w:r>
+        <w:t>Quisque</w:t>
+      </w:r>
+      <w:proofErr w:type="spellEnd"/>
+      <w:r>
+        <w:t xml:space="preserve"> dictum </w:t>
+      </w:r>
+      <w:proofErr w:type="spellStart"/>
+      <w:r>
+        <w:t>lacus</w:t>
+      </w:r>
+      <w:proofErr w:type="spellEnd"/>
+      <w:r>
+        <w:t xml:space="preserve"> vitae </w:t>
+      </w:r>
+      <w:proofErr w:type="spellStart"/>
+      <w:r>
+        <w:t>vehicula</w:t>
+      </w:r>
+      <w:proofErr w:type="spellEnd"/>
+      <w:r>
+        <w:t xml:space="preserve"> cursus. Donec </w:t>
+      </w:r>
+      <w:proofErr w:type="spellStart"/>
+      <w:r>
+        <w:t>dignissim</w:t>
+      </w:r>
+      <w:proofErr w:type="spellEnd"/>
+      <w:r>
+        <w:t xml:space="preserve"> </w:t>
+      </w:r>
+      <w:proofErr w:type="spellStart"/>
+      <w:r>
+        <w:t>venenatis</w:t>
+      </w:r>
+      <w:proofErr w:type="spellEnd"/>
+      <w:r>
+        <w:t xml:space="preserve"> </w:t>
+      </w:r>
+      <w:proofErr w:type="spellStart"/>
+      <w:r>
+        <w:t>sem</w:t>
+      </w:r>
+      <w:proofErr w:type="spellEnd"/>
+      <w:r>
+        <w:t xml:space="preserve">, a </w:t>
+      </w:r>
+      <w:proofErr w:type="spellStart"/>
+      <w:r>
+        <w:t>tristique</w:t>
+      </w:r>
+      <w:proofErr w:type="spellEnd"/>
+      <w:r>
+        <w:t xml:space="preserve"> </w:t>
+      </w:r>
+      <w:proofErr w:type="spellStart"/>
+      <w:r>
+        <w:t>augue</w:t>
+      </w:r>
+      <w:proofErr w:type="spellEnd"/>
+      <w:r>
+        <w:t xml:space="preserve"> lacinia et. </w:t>
+      </w:r>
+      <w:proofErr w:type="spellStart"/>
+      <w:r>
+        <w:t>Nulla</w:t>
+      </w:r>
+      <w:proofErr w:type="spellEnd"/>
+      <w:r>
+        <w:t xml:space="preserve"> sed </w:t>
+      </w:r>
+      <w:proofErr w:type="spellStart"/>
+      <w:r>
+        <w:t>enim</w:t>
+      </w:r>
+      <w:proofErr w:type="spellEnd"/>
+      <w:r>
+        <w:t xml:space="preserve"> </w:t>
+      </w:r>
+      <w:proofErr w:type="spellStart"/>
+      <w:r>
+        <w:t>eu</w:t>
+      </w:r>
+      <w:proofErr w:type="spellEnd"/>
+      <w:r>
+        <w:t xml:space="preserve"> </w:t>
+      </w:r>
+      <w:proofErr w:type="spellStart"/>
+      <w:r>
+        <w:t>lectus</w:t>
+      </w:r>
+      <w:proofErr w:type="spellEnd"/>
+      <w:r>
+        <w:t xml:space="preserve"> </w:t>
+      </w:r>
+      <w:proofErr w:type="spellStart"/>
+      <w:r>
+        <w:t>tristique</w:t>
+      </w:r>
+      <w:proofErr w:type="spellEnd"/>
+      <w:r>
+        <w:t xml:space="preserve"> </w:t>
+      </w:r>
+      <w:proofErr w:type="spellStart"/>
+      <w:r>
+        <w:t>ullamcorper</w:t>
+      </w:r>
+      <w:proofErr w:type="spellEnd"/>
+      <w:r>
+        <w:t xml:space="preserve"> at sed </w:t>
+      </w:r>
+      <w:proofErr w:type="spellStart"/>
+      <w:r>
+        <w:t>erat</w:t>
+      </w:r>
+      <w:proofErr w:type="spellEnd"/>
+      <w:r>
+        <w:t>.</w:t>
+      </w:r>
+      <w:r>
+        <w:t xml:space="preserve"> </w:t>
+      </w:r>
+    </w:p>
+    <w:p>
+      <w:pPr>
+        <w:pStyle w:val="Firstparagraph"/>
+        <w:ind w:firstLine="284"/>
+      </w:pPr>
+      <w:r>
+        <w:t>An example of bulleted list is as following:</w:t>
+      </w:r>
+    </w:p>
+    <w:p>
+      <w:pPr>
+        <w:rPr>
+          <w:lang w:val="en-US"/>
+        </w:rPr>
+      </w:pPr>
     </w:p>
     <w:p>
       <w:pPr>
@@ -568,28 +1090,25 @@
     </w:p>
     <w:p>
       <w:pPr>
-        <w:pStyle w:val="Heading1"/>
-      </w:pPr>
-      <w:r>
-        <w:t xml:space="preserve">First </w:t>
-      </w:r>
-      <w:r>
-        <w:t>L</w:t>
-      </w:r>
-      <w:r>
-        <w:t xml:space="preserve">evel </w:t>
-      </w:r>
-      <w:r>
-        <w:t>H</w:t>
-      </w:r>
-      <w:r>
-        <w:t>eading</w:t>
-      </w:r>
-      <w:r>
-        <w:t xml:space="preserve"> in </w:t>
-      </w:r>
-      <w:r>
-        <w:t>Title Case</w:t>
+        <w:pStyle w:val="BulletedList"/>
+        <w:numPr>
+          <w:ilvl w:val="0"/>
+          <w:numId w:val="0"/>
+        </w:numPr>
+        <w:ind w:left="284"/>
+      </w:pPr>
+    </w:p>
+    <w:p>
+      <w:r>
+        <w:t>Mauris velit erat, finibus ut mauris eu, euismod suscipit ipsum. Morbi imperdiet nibh facilisis nunc rhoncus laoreet. Praesent et velit ac nibh fermentum viverra at non odio. Pellentesque nec lectus quam. Etiam est nisi, cursus sed molestie vel, varius eu ligula. Nunc aliquam commodo cursus. Fusce maximus ante ac rhoncus tincidunt. Morbi in ex et arcu fermentum vehicula.</w:t>
+      </w:r>
+    </w:p>
+    <w:p>
+      <w:pPr>
+        <w:pStyle w:val="Heading2"/>
+      </w:pPr>
+      <w:r>
+        <w:t>An example of a table and an equation</w:t>
       </w:r>
     </w:p>
     <w:p>
@@ -597,241 +1116,6 @@
         <w:pStyle w:val="Firstparagraph"/>
       </w:pPr>
       <w:r>
-        <w:t>Paragraph text.</w:t>
-      </w:r>
-      <w:r>
-        <w:t xml:space="preserve"> </w:t>
-      </w:r>
-      <w:r>
-        <w:t>Paragraph text. Paragraph text.</w:t>
-      </w:r>
-      <w:r>
-        <w:t xml:space="preserve"> </w:t>
-      </w:r>
-      <w:r>
-        <w:t>Paragraph text.</w:t>
-      </w:r>
-      <w:r>
-        <w:t xml:space="preserve"> </w:t>
-      </w:r>
-      <w:r>
-        <w:t>Paragraph text.</w:t>
-      </w:r>
-    </w:p>
-    <w:p>
-      <w:pPr>
-        <w:pStyle w:val="Heading2"/>
-      </w:pPr>
-      <w:r>
-        <w:t xml:space="preserve">Second </w:t>
-      </w:r>
-      <w:r>
-        <w:t>L</w:t>
-      </w:r>
-      <w:r>
-        <w:t xml:space="preserve">evel </w:t>
-      </w:r>
-      <w:r>
-        <w:t>Heading in Title Case</w:t>
-      </w:r>
-    </w:p>
-    <w:p>
-      <w:pPr>
-        <w:pStyle w:val="Firstparagraph"/>
-      </w:pPr>
-      <w:r>
-        <w:t>Paragraph text.</w:t>
-      </w:r>
-      <w:r>
-        <w:t xml:space="preserve"> </w:t>
-      </w:r>
-      <w:r>
-        <w:t>Paragraph text. Paragraph text.</w:t>
-      </w:r>
-      <w:r>
-        <w:t xml:space="preserve"> </w:t>
-      </w:r>
-      <w:r>
-        <w:t>Paragraph text.</w:t>
-      </w:r>
-      <w:r>
-        <w:t xml:space="preserve"> </w:t>
-      </w:r>
-      <w:r>
-        <w:t>Paragraph text.</w:t>
-      </w:r>
-      <w:r>
-        <w:t xml:space="preserve"> </w:t>
-      </w:r>
-      <w:r>
-        <w:t>Paragraph text.</w:t>
-      </w:r>
-      <w:r>
-        <w:t xml:space="preserve"> </w:t>
-      </w:r>
-      <w:r>
-        <w:t>Paragraph text.</w:t>
-      </w:r>
-      <w:r>
-        <w:t xml:space="preserve"> </w:t>
-      </w:r>
-      <w:r>
-        <w:t>Paragraph text.</w:t>
-      </w:r>
-      <w:r>
-        <w:t xml:space="preserve"> </w:t>
-      </w:r>
-      <w:r>
-        <w:t>Paragraph text.</w:t>
-      </w:r>
-      <w:r>
-        <w:t xml:space="preserve"> </w:t>
-      </w:r>
-      <w:r>
-        <w:t>Paragraph text. Paragraph text.</w:t>
-      </w:r>
-      <w:r>
-        <w:t xml:space="preserve"> </w:t>
-      </w:r>
-      <w:r>
-        <w:t>Paragraph text.</w:t>
-      </w:r>
-      <w:r>
-        <w:t xml:space="preserve"> </w:t>
-      </w:r>
-      <w:r>
-        <w:t>Paragraph text.</w:t>
-      </w:r>
-      <w:r>
-        <w:t xml:space="preserve"> </w:t>
-      </w:r>
-      <w:r>
-        <w:t>Paragraph text.</w:t>
-      </w:r>
-      <w:r>
-        <w:t xml:space="preserve"> </w:t>
-      </w:r>
-      <w:r>
-        <w:t>Paragraph text.</w:t>
-      </w:r>
-      <w:r>
-        <w:t xml:space="preserve"> </w:t>
-      </w:r>
-      <w:r>
-        <w:t>Paragraph text.</w:t>
-      </w:r>
-    </w:p>
-    <w:p>
-      <w:pPr>
-        <w:rPr>
-          <w:lang w:val="en-US"/>
-        </w:rPr>
-      </w:pPr>
-      <w:r>
-        <w:rPr>
-          <w:lang w:val="en-US"/>
-        </w:rPr>
-        <w:t xml:space="preserve">Second paragraph text. </w:t>
-      </w:r>
-      <w:r>
-        <w:t>Paragraph text.</w:t>
-      </w:r>
-      <w:r>
-        <w:t xml:space="preserve"> </w:t>
-      </w:r>
-      <w:r>
-        <w:t>Paragraph text. Paragraph text.</w:t>
-      </w:r>
-      <w:r>
-        <w:t xml:space="preserve"> </w:t>
-      </w:r>
-      <w:r>
-        <w:t>Paragraph text.</w:t>
-      </w:r>
-      <w:r>
-        <w:t xml:space="preserve"> </w:t>
-      </w:r>
-      <w:r>
-        <w:t>Paragraph text.</w:t>
-      </w:r>
-      <w:r>
-        <w:t xml:space="preserve"> </w:t>
-      </w:r>
-      <w:r>
-        <w:t>Paragraph text.</w:t>
-      </w:r>
-      <w:r>
-        <w:t xml:space="preserve"> </w:t>
-      </w:r>
-      <w:r>
-        <w:t>Paragraph text.</w:t>
-      </w:r>
-      <w:r>
-        <w:t xml:space="preserve"> </w:t>
-      </w:r>
-      <w:r>
-        <w:t>Paragraph text.</w:t>
-      </w:r>
-      <w:r>
-        <w:t xml:space="preserve"> </w:t>
-      </w:r>
-      <w:r>
-        <w:t>Paragraph text.</w:t>
-      </w:r>
-      <w:r>
-        <w:t xml:space="preserve"> </w:t>
-      </w:r>
-      <w:r>
-        <w:t>Paragraph text. Paragraph text.</w:t>
-      </w:r>
-      <w:r>
-        <w:t xml:space="preserve"> </w:t>
-      </w:r>
-      <w:r>
-        <w:t>Paragraph text.</w:t>
-      </w:r>
-      <w:r>
-        <w:t xml:space="preserve"> </w:t>
-      </w:r>
-      <w:r>
-        <w:t>Paragraph text.</w:t>
-      </w:r>
-      <w:r>
-        <w:t xml:space="preserve"> </w:t>
-      </w:r>
-      <w:r>
-        <w:t>Paragraph text.</w:t>
-      </w:r>
-      <w:r>
-        <w:t xml:space="preserve"> </w:t>
-      </w:r>
-      <w:r>
-        <w:t>Paragraph text.</w:t>
-      </w:r>
-      <w:r>
-        <w:t xml:space="preserve"> </w:t>
-      </w:r>
-      <w:r>
-        <w:t>Paragraph text.</w:t>
-      </w:r>
-    </w:p>
-    <w:p>
-      <w:pPr>
-        <w:pStyle w:val="Heading3"/>
-      </w:pPr>
-      <w:r>
-        <w:lastRenderedPageBreak/>
-        <w:t xml:space="preserve">Third </w:t>
-      </w:r>
-      <w:r>
-        <w:t>Level Heading in Title Case</w:t>
-      </w:r>
-    </w:p>
-    <w:p>
-      <w:pPr>
-        <w:pStyle w:val="Firstparagraph"/>
-      </w:pPr>
-      <w:r>
         <w:t xml:space="preserve">An example of table styling. It is recommended to add cross references to tables, i.e., please, check </w:t>
       </w:r>
       <w:r>
@@ -878,14 +1162,27 @@
       <w:r>
         <w:t xml:space="preserve">Table </w:t>
       </w:r>
-      <w:fldSimple w:instr=" SEQ Table \* ARABIC ">
-        <w:r>
-          <w:rPr>
-            <w:noProof/>
-          </w:rPr>
-          <w:t>1</w:t>
-        </w:r>
-      </w:fldSimple>
+      <w:r>
+        <w:fldChar w:fldCharType="begin"/>
+      </w:r>
+      <w:r>
+        <w:instrText xml:space="preserve"> SEQ Table \* ARABIC </w:instrText>
+      </w:r>
+      <w:r>
+        <w:fldChar w:fldCharType="separate"/>
+      </w:r>
+      <w:r>
+        <w:rPr>
+          <w:noProof/>
+        </w:rPr>
+        <w:t>1</w:t>
+      </w:r>
+      <w:r>
+        <w:rPr>
+          <w:noProof/>
+        </w:rPr>
+        <w:fldChar w:fldCharType="end"/>
+      </w:r>
       <w:bookmarkEnd w:id="0"/>
     </w:p>
     <w:p>
@@ -1185,13 +1482,560 @@
       </w:pPr>
     </w:p>
     <w:p>
-      <w:pPr>
-        <w:pStyle w:val="Firstparagraph"/>
-      </w:pPr>
-      <w:r>
-        <w:t>An Example of equation</w:t>
-      </w:r>
-    </w:p>
+      <w:r>
+        <w:rPr>
+          <w:lang w:val="en-US"/>
+        </w:rPr>
+        <w:t xml:space="preserve">Lorem ipsum dolor sit </w:t>
+      </w:r>
+      <w:proofErr w:type="spellStart"/>
+      <w:r>
+        <w:rPr>
+          <w:lang w:val="en-US"/>
+        </w:rPr>
+        <w:t>amet</w:t>
+      </w:r>
+      <w:proofErr w:type="spellEnd"/>
+      <w:r>
+        <w:rPr>
+          <w:lang w:val="en-US"/>
+        </w:rPr>
+        <w:t xml:space="preserve">, </w:t>
+      </w:r>
+      <w:proofErr w:type="spellStart"/>
+      <w:r>
+        <w:rPr>
+          <w:lang w:val="en-US"/>
+        </w:rPr>
+        <w:t>consectetur</w:t>
+      </w:r>
+      <w:proofErr w:type="spellEnd"/>
+      <w:r>
+        <w:rPr>
+          <w:lang w:val="en-US"/>
+        </w:rPr>
+        <w:t xml:space="preserve"> </w:t>
+      </w:r>
+      <w:proofErr w:type="spellStart"/>
+      <w:r>
+        <w:rPr>
+          <w:lang w:val="en-US"/>
+        </w:rPr>
+        <w:t>adipiscing</w:t>
+      </w:r>
+      <w:proofErr w:type="spellEnd"/>
+      <w:r>
+        <w:rPr>
+          <w:lang w:val="en-US"/>
+        </w:rPr>
+        <w:t xml:space="preserve"> </w:t>
+      </w:r>
+      <w:proofErr w:type="spellStart"/>
+      <w:r>
+        <w:rPr>
+          <w:lang w:val="en-US"/>
+        </w:rPr>
+        <w:t>elit</w:t>
+      </w:r>
+      <w:proofErr w:type="spellEnd"/>
+      <w:r>
+        <w:rPr>
+          <w:lang w:val="en-US"/>
+        </w:rPr>
+        <w:t xml:space="preserve">. Vestibulum ante eros, </w:t>
+      </w:r>
+      <w:proofErr w:type="spellStart"/>
+      <w:r>
+        <w:rPr>
+          <w:lang w:val="en-US"/>
+        </w:rPr>
+        <w:t>rutrum</w:t>
+      </w:r>
+      <w:proofErr w:type="spellEnd"/>
+      <w:r>
+        <w:rPr>
+          <w:lang w:val="en-US"/>
+        </w:rPr>
+        <w:t xml:space="preserve"> </w:t>
+      </w:r>
+      <w:proofErr w:type="spellStart"/>
+      <w:r>
+        <w:rPr>
+          <w:lang w:val="en-US"/>
+        </w:rPr>
+        <w:t>eu</w:t>
+      </w:r>
+      <w:proofErr w:type="spellEnd"/>
+      <w:r>
+        <w:rPr>
+          <w:lang w:val="en-US"/>
+        </w:rPr>
+        <w:t xml:space="preserve"> </w:t>
+      </w:r>
+      <w:proofErr w:type="spellStart"/>
+      <w:r>
+        <w:rPr>
+          <w:lang w:val="en-US"/>
+        </w:rPr>
+        <w:t>metus</w:t>
+      </w:r>
+      <w:proofErr w:type="spellEnd"/>
+      <w:r>
+        <w:rPr>
+          <w:lang w:val="en-US"/>
+        </w:rPr>
+        <w:t xml:space="preserve"> </w:t>
+      </w:r>
+      <w:proofErr w:type="spellStart"/>
+      <w:r>
+        <w:rPr>
+          <w:lang w:val="en-US"/>
+        </w:rPr>
+        <w:t>ut</w:t>
+      </w:r>
+      <w:proofErr w:type="spellEnd"/>
+      <w:r>
+        <w:rPr>
+          <w:lang w:val="en-US"/>
+        </w:rPr>
+        <w:t xml:space="preserve">, semper </w:t>
+      </w:r>
+      <w:proofErr w:type="spellStart"/>
+      <w:r>
+        <w:rPr>
+          <w:lang w:val="en-US"/>
+        </w:rPr>
+        <w:t>fringilla</w:t>
+      </w:r>
+      <w:proofErr w:type="spellEnd"/>
+      <w:r>
+        <w:rPr>
+          <w:lang w:val="en-US"/>
+        </w:rPr>
+        <w:t xml:space="preserve"> </w:t>
+      </w:r>
+      <w:proofErr w:type="spellStart"/>
+      <w:r>
+        <w:rPr>
+          <w:lang w:val="en-US"/>
+        </w:rPr>
+        <w:t>urna</w:t>
+      </w:r>
+      <w:proofErr w:type="spellEnd"/>
+      <w:r>
+        <w:rPr>
+          <w:lang w:val="en-US"/>
+        </w:rPr>
+        <w:t xml:space="preserve">. </w:t>
+      </w:r>
+      <w:proofErr w:type="spellStart"/>
+      <w:r>
+        <w:rPr>
+          <w:lang w:val="en-US"/>
+        </w:rPr>
+        <w:t>Suspendisse</w:t>
+      </w:r>
+      <w:proofErr w:type="spellEnd"/>
+      <w:r>
+        <w:rPr>
+          <w:lang w:val="en-US"/>
+        </w:rPr>
+        <w:t xml:space="preserve"> ac </w:t>
+      </w:r>
+      <w:proofErr w:type="spellStart"/>
+      <w:r>
+        <w:rPr>
+          <w:lang w:val="en-US"/>
+        </w:rPr>
+        <w:t>suscipit</w:t>
+      </w:r>
+      <w:proofErr w:type="spellEnd"/>
+      <w:r>
+        <w:rPr>
+          <w:lang w:val="en-US"/>
+        </w:rPr>
+        <w:t xml:space="preserve"> lorem. </w:t>
+      </w:r>
+      <w:proofErr w:type="spellStart"/>
+      <w:r>
+        <w:rPr>
+          <w:lang w:val="en-US"/>
+        </w:rPr>
+        <w:t>Pellentesque</w:t>
+      </w:r>
+      <w:proofErr w:type="spellEnd"/>
+      <w:r>
+        <w:rPr>
+          <w:lang w:val="en-US"/>
+        </w:rPr>
+        <w:t xml:space="preserve"> </w:t>
+      </w:r>
+      <w:proofErr w:type="spellStart"/>
+      <w:r>
+        <w:rPr>
+          <w:lang w:val="en-US"/>
+        </w:rPr>
+        <w:t>imperdiet</w:t>
+      </w:r>
+      <w:proofErr w:type="spellEnd"/>
+      <w:r>
+        <w:rPr>
+          <w:lang w:val="en-US"/>
+        </w:rPr>
+        <w:t xml:space="preserve"> </w:t>
+      </w:r>
+      <w:proofErr w:type="spellStart"/>
+      <w:r>
+        <w:rPr>
+          <w:lang w:val="en-US"/>
+        </w:rPr>
+        <w:t>vehicula</w:t>
+      </w:r>
+      <w:proofErr w:type="spellEnd"/>
+      <w:r>
+        <w:rPr>
+          <w:lang w:val="en-US"/>
+        </w:rPr>
+        <w:t xml:space="preserve"> </w:t>
+      </w:r>
+      <w:proofErr w:type="spellStart"/>
+      <w:r>
+        <w:rPr>
+          <w:lang w:val="en-US"/>
+        </w:rPr>
+        <w:t>volutpat</w:t>
+      </w:r>
+      <w:proofErr w:type="spellEnd"/>
+      <w:r>
+        <w:rPr>
+          <w:lang w:val="en-US"/>
+        </w:rPr>
+        <w:t xml:space="preserve">. Nam ac magna </w:t>
+      </w:r>
+      <w:proofErr w:type="spellStart"/>
+      <w:r>
+        <w:rPr>
+          <w:lang w:val="en-US"/>
+        </w:rPr>
+        <w:t>quis</w:t>
+      </w:r>
+      <w:proofErr w:type="spellEnd"/>
+      <w:r>
+        <w:rPr>
+          <w:lang w:val="en-US"/>
+        </w:rPr>
+        <w:t xml:space="preserve"> </w:t>
+      </w:r>
+      <w:proofErr w:type="spellStart"/>
+      <w:r>
+        <w:rPr>
+          <w:lang w:val="en-US"/>
+        </w:rPr>
+        <w:t>lectus</w:t>
+      </w:r>
+      <w:proofErr w:type="spellEnd"/>
+      <w:r>
+        <w:rPr>
+          <w:lang w:val="en-US"/>
+        </w:rPr>
+        <w:t xml:space="preserve"> </w:t>
+      </w:r>
+      <w:proofErr w:type="spellStart"/>
+      <w:r>
+        <w:rPr>
+          <w:lang w:val="en-US"/>
+        </w:rPr>
+        <w:t>luctus</w:t>
+      </w:r>
+      <w:proofErr w:type="spellEnd"/>
+      <w:r>
+        <w:rPr>
+          <w:lang w:val="en-US"/>
+        </w:rPr>
+        <w:t xml:space="preserve"> </w:t>
+      </w:r>
+      <w:proofErr w:type="spellStart"/>
+      <w:r>
+        <w:rPr>
+          <w:lang w:val="en-US"/>
+        </w:rPr>
+        <w:t>efficitur</w:t>
+      </w:r>
+      <w:proofErr w:type="spellEnd"/>
+      <w:r>
+        <w:rPr>
+          <w:lang w:val="en-US"/>
+        </w:rPr>
+        <w:t xml:space="preserve"> </w:t>
+      </w:r>
+      <w:proofErr w:type="spellStart"/>
+      <w:r>
+        <w:rPr>
+          <w:lang w:val="en-US"/>
+        </w:rPr>
+        <w:t>ut</w:t>
+      </w:r>
+      <w:proofErr w:type="spellEnd"/>
+      <w:r>
+        <w:rPr>
+          <w:lang w:val="en-US"/>
+        </w:rPr>
+        <w:t xml:space="preserve"> vel </w:t>
+      </w:r>
+      <w:proofErr w:type="spellStart"/>
+      <w:r>
+        <w:rPr>
+          <w:lang w:val="en-US"/>
+        </w:rPr>
+        <w:t>tortor</w:t>
+      </w:r>
+      <w:proofErr w:type="spellEnd"/>
+      <w:r>
+        <w:rPr>
+          <w:lang w:val="en-US"/>
+        </w:rPr>
+        <w:t xml:space="preserve">. Morbi </w:t>
+      </w:r>
+      <w:proofErr w:type="spellStart"/>
+      <w:r>
+        <w:rPr>
+          <w:lang w:val="en-US"/>
+        </w:rPr>
+        <w:t>aliquet</w:t>
+      </w:r>
+      <w:proofErr w:type="spellEnd"/>
+      <w:r>
+        <w:rPr>
+          <w:lang w:val="en-US"/>
+        </w:rPr>
+        <w:t xml:space="preserve"> </w:t>
+      </w:r>
+      <w:proofErr w:type="spellStart"/>
+      <w:r>
+        <w:rPr>
+          <w:lang w:val="en-US"/>
+        </w:rPr>
+        <w:t>velit</w:t>
+      </w:r>
+      <w:proofErr w:type="spellEnd"/>
+      <w:r>
+        <w:rPr>
+          <w:lang w:val="en-US"/>
+        </w:rPr>
+        <w:t xml:space="preserve"> vitae ante </w:t>
+      </w:r>
+      <w:proofErr w:type="spellStart"/>
+      <w:r>
+        <w:rPr>
+          <w:lang w:val="en-US"/>
+        </w:rPr>
+        <w:t>eleifend</w:t>
+      </w:r>
+      <w:proofErr w:type="spellEnd"/>
+      <w:r>
+        <w:rPr>
+          <w:lang w:val="en-US"/>
+        </w:rPr>
+        <w:t xml:space="preserve">, sit </w:t>
+      </w:r>
+      <w:proofErr w:type="spellStart"/>
+      <w:r>
+        <w:rPr>
+          <w:lang w:val="en-US"/>
+        </w:rPr>
+        <w:t>amet</w:t>
+      </w:r>
+      <w:proofErr w:type="spellEnd"/>
+      <w:r>
+        <w:rPr>
+          <w:lang w:val="en-US"/>
+        </w:rPr>
+        <w:t xml:space="preserve"> </w:t>
+      </w:r>
+      <w:proofErr w:type="spellStart"/>
+      <w:r>
+        <w:rPr>
+          <w:lang w:val="en-US"/>
+        </w:rPr>
+        <w:t>bibendum</w:t>
+      </w:r>
+      <w:proofErr w:type="spellEnd"/>
+      <w:r>
+        <w:rPr>
+          <w:lang w:val="en-US"/>
+        </w:rPr>
+        <w:t xml:space="preserve"> </w:t>
+      </w:r>
+      <w:proofErr w:type="spellStart"/>
+      <w:r>
+        <w:rPr>
+          <w:lang w:val="en-US"/>
+        </w:rPr>
+        <w:t>purus</w:t>
+      </w:r>
+      <w:proofErr w:type="spellEnd"/>
+      <w:r>
+        <w:rPr>
+          <w:lang w:val="en-US"/>
+        </w:rPr>
+        <w:t xml:space="preserve"> gravida. Nunc lacinia </w:t>
+      </w:r>
+      <w:proofErr w:type="spellStart"/>
+      <w:r>
+        <w:rPr>
+          <w:lang w:val="en-US"/>
+        </w:rPr>
+        <w:t>lacus</w:t>
+      </w:r>
+      <w:proofErr w:type="spellEnd"/>
+      <w:r>
+        <w:rPr>
+          <w:lang w:val="en-US"/>
+        </w:rPr>
+        <w:t xml:space="preserve"> cursus, </w:t>
+      </w:r>
+      <w:proofErr w:type="spellStart"/>
+      <w:r>
+        <w:rPr>
+          <w:lang w:val="en-US"/>
+        </w:rPr>
+        <w:t>placerat</w:t>
+      </w:r>
+      <w:proofErr w:type="spellEnd"/>
+      <w:r>
+        <w:rPr>
+          <w:lang w:val="en-US"/>
+        </w:rPr>
+        <w:t xml:space="preserve"> libero nec, cursus </w:t>
+      </w:r>
+      <w:proofErr w:type="spellStart"/>
+      <w:r>
+        <w:rPr>
+          <w:lang w:val="en-US"/>
+        </w:rPr>
+        <w:t>elit</w:t>
+      </w:r>
+      <w:proofErr w:type="spellEnd"/>
+      <w:r>
+        <w:rPr>
+          <w:lang w:val="en-US"/>
+        </w:rPr>
+        <w:t xml:space="preserve">. </w:t>
+      </w:r>
+      <w:proofErr w:type="spellStart"/>
+      <w:r>
+        <w:rPr>
+          <w:lang w:val="en-US"/>
+        </w:rPr>
+        <w:t>Praesent</w:t>
+      </w:r>
+      <w:proofErr w:type="spellEnd"/>
+      <w:r>
+        <w:rPr>
+          <w:lang w:val="en-US"/>
+        </w:rPr>
+        <w:t xml:space="preserve"> </w:t>
+      </w:r>
+      <w:proofErr w:type="spellStart"/>
+      <w:r>
+        <w:rPr>
+          <w:lang w:val="en-US"/>
+        </w:rPr>
+        <w:t>tincidunt</w:t>
+      </w:r>
+      <w:proofErr w:type="spellEnd"/>
+      <w:r>
+        <w:rPr>
+          <w:lang w:val="en-US"/>
+        </w:rPr>
+        <w:t xml:space="preserve"> </w:t>
+      </w:r>
+      <w:proofErr w:type="spellStart"/>
+      <w:r>
+        <w:rPr>
+          <w:lang w:val="en-US"/>
+        </w:rPr>
+        <w:t>mauris</w:t>
+      </w:r>
+      <w:proofErr w:type="spellEnd"/>
+      <w:r>
+        <w:rPr>
+          <w:lang w:val="en-US"/>
+        </w:rPr>
+        <w:t xml:space="preserve"> non </w:t>
+      </w:r>
+      <w:proofErr w:type="spellStart"/>
+      <w:r>
+        <w:rPr>
+          <w:lang w:val="en-US"/>
+        </w:rPr>
+        <w:t>augue</w:t>
+      </w:r>
+      <w:proofErr w:type="spellEnd"/>
+      <w:r>
+        <w:rPr>
+          <w:lang w:val="en-US"/>
+        </w:rPr>
+        <w:t xml:space="preserve"> </w:t>
+      </w:r>
+      <w:proofErr w:type="spellStart"/>
+      <w:r>
+        <w:rPr>
+          <w:lang w:val="en-US"/>
+        </w:rPr>
+        <w:t>molestie</w:t>
+      </w:r>
+      <w:proofErr w:type="spellEnd"/>
+      <w:r>
+        <w:rPr>
+          <w:lang w:val="en-US"/>
+        </w:rPr>
+        <w:t xml:space="preserve">, </w:t>
+      </w:r>
+      <w:proofErr w:type="spellStart"/>
+      <w:r>
+        <w:rPr>
+          <w:lang w:val="en-US"/>
+        </w:rPr>
+        <w:t>quis</w:t>
+      </w:r>
+      <w:proofErr w:type="spellEnd"/>
+      <w:r>
+        <w:rPr>
+          <w:lang w:val="en-US"/>
+        </w:rPr>
+        <w:t xml:space="preserve"> </w:t>
+      </w:r>
+      <w:proofErr w:type="spellStart"/>
+      <w:r>
+        <w:rPr>
+          <w:lang w:val="en-US"/>
+        </w:rPr>
+        <w:t>finibus</w:t>
+      </w:r>
+      <w:proofErr w:type="spellEnd"/>
+      <w:r>
+        <w:rPr>
+          <w:lang w:val="en-US"/>
+        </w:rPr>
+        <w:t xml:space="preserve"> ligula porta.</w:t>
+      </w:r>
+      <w:r>
+        <w:t xml:space="preserve"> </w:t>
+      </w:r>
+    </w:p>
+    <w:p>
+      <w:r>
+        <w:t xml:space="preserve">An Example of </w:t>
+      </w:r>
+      <w:r>
+        <w:t xml:space="preserve">an </w:t>
+      </w:r>
+      <w:r>
+        <w:t>equation</w:t>
+      </w:r>
+    </w:p>
+    <w:p/>
     <w:tbl>
       <w:tblPr>
         <w:tblStyle w:val="TableGrid"/>
@@ -1279,6 +2123,33 @@
           </w:p>
         </w:tc>
       </w:tr>
+      <w:tr>
+        <w:tc>
+          <w:tcPr>
+            <w:tcW w:w="8359" w:type="dxa"/>
+          </w:tcPr>
+          <w:p>
+            <w:pPr>
+              <w:pStyle w:val="Tabletitle"/>
+              <w:jc w:val="center"/>
+              <w:rPr>
+                <w:rFonts w:ascii="Times New Roman" w:hAnsi="Times New Roman" w:cs="Times New Roman"/>
+              </w:rPr>
+            </w:pPr>
+          </w:p>
+        </w:tc>
+        <w:tc>
+          <w:tcPr>
+            <w:tcW w:w="651" w:type="dxa"/>
+          </w:tcPr>
+          <w:p>
+            <w:pPr>
+              <w:pStyle w:val="Tabletitle"/>
+              <w:jc w:val="center"/>
+            </w:pPr>
+          </w:p>
+        </w:tc>
+      </w:tr>
     </w:tbl>
     <w:p>
       <w:pPr>
@@ -1291,7 +2162,386 @@
         <w:rPr>
           <w:lang w:val="en-US"/>
         </w:rPr>
-        <w:t>where ...</w:t>
+        <w:t xml:space="preserve">where </w:t>
+      </w:r>
+      <w:proofErr w:type="spellStart"/>
+      <w:r>
+        <w:rPr>
+          <w:lang w:val="en-US"/>
+        </w:rPr>
+        <w:t>p</w:t>
+      </w:r>
+      <w:r>
+        <w:rPr>
+          <w:lang w:val="en-US"/>
+        </w:rPr>
+        <w:t>ellentesque</w:t>
+      </w:r>
+      <w:proofErr w:type="spellEnd"/>
+      <w:r>
+        <w:rPr>
+          <w:lang w:val="en-US"/>
+        </w:rPr>
+        <w:t xml:space="preserve"> </w:t>
+      </w:r>
+      <w:proofErr w:type="spellStart"/>
+      <w:r>
+        <w:rPr>
+          <w:lang w:val="en-US"/>
+        </w:rPr>
+        <w:t>malesuada</w:t>
+      </w:r>
+      <w:proofErr w:type="spellEnd"/>
+      <w:r>
+        <w:rPr>
+          <w:lang w:val="en-US"/>
+        </w:rPr>
+        <w:t xml:space="preserve"> nec </w:t>
+      </w:r>
+      <w:proofErr w:type="spellStart"/>
+      <w:r>
+        <w:rPr>
+          <w:lang w:val="en-US"/>
+        </w:rPr>
+        <w:t>sem</w:t>
+      </w:r>
+      <w:proofErr w:type="spellEnd"/>
+      <w:r>
+        <w:rPr>
+          <w:lang w:val="en-US"/>
+        </w:rPr>
+        <w:t xml:space="preserve"> </w:t>
+      </w:r>
+      <w:proofErr w:type="spellStart"/>
+      <w:r>
+        <w:rPr>
+          <w:lang w:val="en-US"/>
+        </w:rPr>
+        <w:t>eu</w:t>
+      </w:r>
+      <w:proofErr w:type="spellEnd"/>
+      <w:r>
+        <w:rPr>
+          <w:lang w:val="en-US"/>
+        </w:rPr>
+        <w:t xml:space="preserve"> tempus. Nunc </w:t>
+      </w:r>
+      <w:proofErr w:type="spellStart"/>
+      <w:r>
+        <w:rPr>
+          <w:lang w:val="en-US"/>
+        </w:rPr>
+        <w:t>mollis</w:t>
+      </w:r>
+      <w:proofErr w:type="spellEnd"/>
+      <w:r>
+        <w:rPr>
+          <w:lang w:val="en-US"/>
+        </w:rPr>
+        <w:t xml:space="preserve"> </w:t>
+      </w:r>
+      <w:proofErr w:type="spellStart"/>
+      <w:r>
+        <w:rPr>
+          <w:lang w:val="en-US"/>
+        </w:rPr>
+        <w:t>lacus</w:t>
+      </w:r>
+      <w:proofErr w:type="spellEnd"/>
+      <w:r>
+        <w:rPr>
+          <w:lang w:val="en-US"/>
+        </w:rPr>
+        <w:t xml:space="preserve"> ac ante cursus, </w:t>
+      </w:r>
+      <w:proofErr w:type="spellStart"/>
+      <w:r>
+        <w:rPr>
+          <w:lang w:val="en-US"/>
+        </w:rPr>
+        <w:t>dignissim</w:t>
+      </w:r>
+      <w:proofErr w:type="spellEnd"/>
+      <w:r>
+        <w:rPr>
+          <w:lang w:val="en-US"/>
+        </w:rPr>
+        <w:t xml:space="preserve"> </w:t>
+      </w:r>
+      <w:proofErr w:type="spellStart"/>
+      <w:r>
+        <w:rPr>
+          <w:lang w:val="en-US"/>
+        </w:rPr>
+        <w:t>finibus</w:t>
+      </w:r>
+      <w:proofErr w:type="spellEnd"/>
+      <w:r>
+        <w:rPr>
+          <w:lang w:val="en-US"/>
+        </w:rPr>
+        <w:t xml:space="preserve"> </w:t>
+      </w:r>
+      <w:proofErr w:type="spellStart"/>
+      <w:r>
+        <w:rPr>
+          <w:lang w:val="en-US"/>
+        </w:rPr>
+        <w:t>massa</w:t>
+      </w:r>
+      <w:proofErr w:type="spellEnd"/>
+      <w:r>
+        <w:rPr>
+          <w:lang w:val="en-US"/>
+        </w:rPr>
+        <w:t xml:space="preserve"> </w:t>
+      </w:r>
+      <w:proofErr w:type="spellStart"/>
+      <w:r>
+        <w:rPr>
+          <w:lang w:val="en-US"/>
+        </w:rPr>
+        <w:t>porttitor</w:t>
+      </w:r>
+      <w:proofErr w:type="spellEnd"/>
+      <w:r>
+        <w:rPr>
+          <w:lang w:val="en-US"/>
+        </w:rPr>
+        <w:t xml:space="preserve">. Integer </w:t>
+      </w:r>
+      <w:proofErr w:type="spellStart"/>
+      <w:r>
+        <w:rPr>
+          <w:lang w:val="en-US"/>
+        </w:rPr>
+        <w:t>turpis</w:t>
+      </w:r>
+      <w:proofErr w:type="spellEnd"/>
+      <w:r>
+        <w:rPr>
+          <w:lang w:val="en-US"/>
+        </w:rPr>
+        <w:t xml:space="preserve"> nisi, </w:t>
+      </w:r>
+      <w:proofErr w:type="spellStart"/>
+      <w:r>
+        <w:rPr>
+          <w:lang w:val="en-US"/>
+        </w:rPr>
+        <w:t>hendrerit</w:t>
+      </w:r>
+      <w:proofErr w:type="spellEnd"/>
+      <w:r>
+        <w:rPr>
+          <w:lang w:val="en-US"/>
+        </w:rPr>
+        <w:t xml:space="preserve"> vel fermentum vitae, </w:t>
+      </w:r>
+      <w:proofErr w:type="spellStart"/>
+      <w:r>
+        <w:rPr>
+          <w:lang w:val="en-US"/>
+        </w:rPr>
+        <w:t>hendrerit</w:t>
+      </w:r>
+      <w:proofErr w:type="spellEnd"/>
+      <w:r>
+        <w:rPr>
+          <w:lang w:val="en-US"/>
+        </w:rPr>
+        <w:t xml:space="preserve"> vel </w:t>
+      </w:r>
+      <w:proofErr w:type="spellStart"/>
+      <w:r>
+        <w:rPr>
+          <w:lang w:val="en-US"/>
+        </w:rPr>
+        <w:t>lacus</w:t>
+      </w:r>
+      <w:proofErr w:type="spellEnd"/>
+      <w:r>
+        <w:rPr>
+          <w:lang w:val="en-US"/>
+        </w:rPr>
+        <w:t xml:space="preserve">. </w:t>
+      </w:r>
+      <w:proofErr w:type="spellStart"/>
+      <w:r>
+        <w:rPr>
+          <w:lang w:val="en-US"/>
+        </w:rPr>
+        <w:t>Phasellus</w:t>
+      </w:r>
+      <w:proofErr w:type="spellEnd"/>
+      <w:r>
+        <w:rPr>
+          <w:lang w:val="en-US"/>
+        </w:rPr>
+        <w:t xml:space="preserve"> </w:t>
+      </w:r>
+      <w:proofErr w:type="spellStart"/>
+      <w:r>
+        <w:rPr>
+          <w:lang w:val="en-US"/>
+        </w:rPr>
+        <w:t>mattis</w:t>
+      </w:r>
+      <w:proofErr w:type="spellEnd"/>
+      <w:r>
+        <w:rPr>
+          <w:lang w:val="en-US"/>
+        </w:rPr>
+        <w:t xml:space="preserve"> </w:t>
+      </w:r>
+      <w:proofErr w:type="spellStart"/>
+      <w:r>
+        <w:rPr>
+          <w:lang w:val="en-US"/>
+        </w:rPr>
+        <w:t>enim</w:t>
+      </w:r>
+      <w:proofErr w:type="spellEnd"/>
+      <w:r>
+        <w:rPr>
+          <w:lang w:val="en-US"/>
+        </w:rPr>
+        <w:t xml:space="preserve"> </w:t>
+      </w:r>
+      <w:proofErr w:type="spellStart"/>
+      <w:r>
+        <w:rPr>
+          <w:lang w:val="en-US"/>
+        </w:rPr>
+        <w:t>eu</w:t>
+      </w:r>
+      <w:proofErr w:type="spellEnd"/>
+      <w:r>
+        <w:rPr>
+          <w:lang w:val="en-US"/>
+        </w:rPr>
+        <w:t xml:space="preserve"> </w:t>
+      </w:r>
+      <w:proofErr w:type="spellStart"/>
+      <w:r>
+        <w:rPr>
+          <w:lang w:val="en-US"/>
+        </w:rPr>
+        <w:t>erat</w:t>
+      </w:r>
+      <w:proofErr w:type="spellEnd"/>
+      <w:r>
+        <w:rPr>
+          <w:lang w:val="en-US"/>
+        </w:rPr>
+        <w:t xml:space="preserve"> </w:t>
+      </w:r>
+      <w:proofErr w:type="spellStart"/>
+      <w:r>
+        <w:rPr>
+          <w:lang w:val="en-US"/>
+        </w:rPr>
+        <w:t>facilisis</w:t>
+      </w:r>
+      <w:proofErr w:type="spellEnd"/>
+      <w:r>
+        <w:rPr>
+          <w:lang w:val="en-US"/>
+        </w:rPr>
+        <w:t xml:space="preserve"> </w:t>
+      </w:r>
+      <w:proofErr w:type="spellStart"/>
+      <w:r>
+        <w:rPr>
+          <w:lang w:val="en-US"/>
+        </w:rPr>
+        <w:t>malesuada</w:t>
+      </w:r>
+      <w:proofErr w:type="spellEnd"/>
+      <w:r>
+        <w:rPr>
+          <w:lang w:val="en-US"/>
+        </w:rPr>
+        <w:t xml:space="preserve">. </w:t>
+      </w:r>
+      <w:proofErr w:type="spellStart"/>
+      <w:r>
+        <w:rPr>
+          <w:lang w:val="en-US"/>
+        </w:rPr>
+        <w:t>Praesent</w:t>
+      </w:r>
+      <w:proofErr w:type="spellEnd"/>
+      <w:r>
+        <w:rPr>
+          <w:lang w:val="en-US"/>
+        </w:rPr>
+        <w:t xml:space="preserve"> </w:t>
+      </w:r>
+      <w:proofErr w:type="spellStart"/>
+      <w:r>
+        <w:rPr>
+          <w:lang w:val="en-US"/>
+        </w:rPr>
+        <w:t>quis</w:t>
+      </w:r>
+      <w:proofErr w:type="spellEnd"/>
+      <w:r>
+        <w:rPr>
+          <w:lang w:val="en-US"/>
+        </w:rPr>
+        <w:t xml:space="preserve"> </w:t>
+      </w:r>
+      <w:proofErr w:type="spellStart"/>
+      <w:r>
+        <w:rPr>
+          <w:lang w:val="en-US"/>
+        </w:rPr>
+        <w:t>metus</w:t>
+      </w:r>
+      <w:proofErr w:type="spellEnd"/>
+      <w:r>
+        <w:rPr>
+          <w:lang w:val="en-US"/>
+        </w:rPr>
+        <w:t xml:space="preserve"> </w:t>
+      </w:r>
+      <w:proofErr w:type="spellStart"/>
+      <w:r>
+        <w:rPr>
+          <w:lang w:val="en-US"/>
+        </w:rPr>
+        <w:t>consequat</w:t>
+      </w:r>
+      <w:proofErr w:type="spellEnd"/>
+      <w:r>
+        <w:rPr>
+          <w:lang w:val="en-US"/>
+        </w:rPr>
+        <w:t>, gravida dolor at</w:t>
+      </w:r>
+      <w:r>
+        <w:rPr>
+          <w:lang w:val="en-US"/>
+        </w:rPr>
+        <w:t>.</w:t>
+      </w:r>
+    </w:p>
+    <w:p>
+      <w:pPr>
+        <w:pStyle w:val="Heading2"/>
+      </w:pPr>
+      <w:r>
+        <w:lastRenderedPageBreak/>
+        <w:t>An example of a figure</w:t>
+      </w:r>
+    </w:p>
+    <w:p>
+      <w:pPr>
+        <w:ind w:firstLine="0"/>
+      </w:pPr>
+      <w:r>
+        <w:t>Cras sit amet dolor mattis, commodo leo sed, egestas velit. Aliquam id erat ipsum. Suspendisse viverra sodales molestie. Nulla dapibus dui quis sollicitudin tristique. Nulla vitae lacus ut massa ullamcorper vestibulum. Nullam mattis lorem vel est dictum pharetra. Ut leo tortor, posuere at diam vel, lacinia consequat ex.</w:t>
       </w:r>
     </w:p>
     <w:p>
@@ -1335,16 +2585,15 @@
         </w:rPr>
       </w:pPr>
     </w:p>
-    <w:p/>
     <w:p>
       <w:pPr>
         <w:pStyle w:val="Figure"/>
       </w:pPr>
       <w:r>
         <w:drawing>
-          <wp:inline distT="0" distB="0" distL="0" distR="0" wp14:anchorId="3717A8A2" wp14:editId="2DA1374F">
-            <wp:extent cx="5739788" cy="4507835"/>
-            <wp:effectExtent l="0" t="0" r="635" b="1270"/>
+          <wp:inline distT="0" distB="0" distL="0" distR="0" wp14:anchorId="3717A8A2" wp14:editId="58154784">
+            <wp:extent cx="5725459" cy="4496584"/>
+            <wp:effectExtent l="0" t="0" r="2540" b="0"/>
             <wp:docPr id="10" name="Picture 10"/>
             <wp:cNvGraphicFramePr>
               <a:graphicFrameLocks xmlns:a="http://schemas.openxmlformats.org/drawingml/2006/main" noChangeAspect="1"/>
@@ -1371,7 +2620,7 @@
                   <pic:spPr>
                     <a:xfrm>
                       <a:off x="0" y="0"/>
-                      <a:ext cx="5767389" cy="4529512"/>
+                      <a:ext cx="6089740" cy="4782678"/>
                     </a:xfrm>
                     <a:prstGeom prst="rect">
                       <a:avLst/>
@@ -1388,6 +2637,9 @@
       <w:pPr>
         <w:pStyle w:val="Figurecaption"/>
         <w:keepNext/>
+        <w:rPr>
+          <w:lang w:val="en-US"/>
+        </w:rPr>
       </w:pPr>
       <w:bookmarkStart w:id="1" w:name="_Ref37070663"/>
       <w:r>
@@ -1395,7 +2647,6 @@
           <w:b/>
           <w:bCs/>
         </w:rPr>
-        <w:lastRenderedPageBreak/>
         <w:t xml:space="preserve">Figure </w:t>
       </w:r>
       <w:r>
@@ -1442,7 +2693,66 @@
         <w:rPr>
           <w:lang w:val="en-US"/>
         </w:rPr>
-        <w:t>Example figure</w:t>
+        <w:t>1907 Franklin Model D roadster. Photograph by Harris &amp;</w:t>
+      </w:r>
+      <w:r>
+        <w:rPr>
+          <w:lang w:val="en-US"/>
+        </w:rPr>
+        <w:t xml:space="preserve"> </w:t>
+      </w:r>
+      <w:r>
+        <w:rPr>
+          <w:lang w:val="en-US"/>
+        </w:rPr>
+        <w:t>Ewing, Inc. [Public domain], via Wikimedia</w:t>
+      </w:r>
+      <w:r>
+        <w:rPr>
+          <w:lang w:val="en-US"/>
+        </w:rPr>
+        <w:t xml:space="preserve"> </w:t>
+      </w:r>
+      <w:r>
+        <w:rPr>
+          <w:lang w:val="en-US"/>
+        </w:rPr>
+        <w:t>Commons. (</w:t>
+      </w:r>
+      <w:hyperlink r:id="rId9" w:history="1">
+        <w:r>
+          <w:rPr>
+            <w:rStyle w:val="Hyperlink"/>
+            <w:lang w:val="en-US"/>
+          </w:rPr>
+          <w:t>https://goo.gl</w:t>
+        </w:r>
+        <w:r>
+          <w:rPr>
+            <w:rStyle w:val="Hyperlink"/>
+            <w:lang w:val="en-US"/>
+          </w:rPr>
+          <w:t>/</w:t>
+        </w:r>
+        <w:r>
+          <w:rPr>
+            <w:rStyle w:val="Hyperlink"/>
+            <w:lang w:val="en-US"/>
+          </w:rPr>
+          <w:t>VLCRBB</w:t>
+        </w:r>
+      </w:hyperlink>
+      <w:r>
+        <w:rPr>
+          <w:lang w:val="en-US"/>
+        </w:rPr>
+        <w:t>).</w:t>
+      </w:r>
+    </w:p>
+    <w:p/>
+    <w:p>
+      <w:r>
+        <w:t>Cras sit amet dolor mattis, commodo leo sed, egestas velit. Aliquam id erat ipsum. Suspendisse viverra sodales molestie. Nulla dapibus dui quis sollicitudin tristique. Nulla vitae lacus ut massa ullamcorper vestibulum. Nullam mattis lorem vel est dictum pharetra. Ut leo tortor, posuere at diam vel, lacinia consequat ex.</w:t>
       </w:r>
     </w:p>
     <w:p>
@@ -1466,6 +2776,7 @@
         <w:pStyle w:val="Heading1"/>
       </w:pPr>
       <w:r>
+        <w:lastRenderedPageBreak/>
         <w:t xml:space="preserve">Citations and </w:t>
       </w:r>
       <w:r>
@@ -1604,7 +2915,7 @@
           <w:ilvl w:val="0"/>
           <w:numId w:val="0"/>
         </w:numPr>
-        <w:ind w:left="360"/>
+        <w:ind w:left="357" w:hanging="357"/>
       </w:pPr>
       <w:r>
         <w:t>Acknowledgments</w:t>
@@ -1617,7 +2928,7 @@
       <w:r>
         <w:t xml:space="preserve">Thanks to the developers of the CEURART LaTeX styles at </w:t>
       </w:r>
-      <w:hyperlink r:id="rId9" w:history="1">
+      <w:hyperlink r:id="rId10" w:history="1">
         <w:r>
           <w:rPr>
             <w:rStyle w:val="Hyperlink"/>
@@ -1636,7 +2947,7 @@
           <w:ilvl w:val="0"/>
           <w:numId w:val="0"/>
         </w:numPr>
-        <w:ind w:left="360"/>
+        <w:ind w:left="357" w:hanging="357"/>
       </w:pPr>
       <w:r>
         <w:t>References</w:t>
@@ -1709,7 +3020,6 @@
         <w:pStyle w:val="Citation"/>
       </w:pPr>
       <w:r>
-        <w:lastRenderedPageBreak/>
         <w:t xml:space="preserve">Anzaroot, Sam, and Andrew McCallum. 2013. </w:t>
       </w:r>
       <w:r>
@@ -1768,6 +3078,7 @@
         <w:pStyle w:val="Citation"/>
       </w:pPr>
       <w:r>
+        <w:lastRenderedPageBreak/>
         <w:t xml:space="preserve">Douglass, Bruce P., David Harel, and Mark B. Trakhtenbrot. 1998. “Statecarts in use: structured analysis and object-orientation.” In </w:t>
       </w:r>
       <w:r>
@@ -2000,7 +3311,6 @@
         <w:pStyle w:val="Citation"/>
       </w:pPr>
       <w:r>
-        <w:lastRenderedPageBreak/>
         <w:t xml:space="preserve">Novak, Dave. 2003. “Solder man.” In </w:t>
       </w:r>
       <w:r>
@@ -2068,7 +3378,7 @@
       <w:r>
         <w:t xml:space="preserve">Statistical Computing, Vienna, Austria. </w:t>
       </w:r>
-      <w:hyperlink r:id="rId10" w:history="1">
+      <w:hyperlink r:id="rId11" w:history="1">
         <w:r>
           <w:rPr>
             <w:rStyle w:val="Hyperlink"/>
@@ -2085,6 +3395,7 @@
         <w:pStyle w:val="Citation"/>
       </w:pPr>
       <w:r>
+        <w:lastRenderedPageBreak/>
         <w:t xml:space="preserve">Rous, Bernard. 2008. “The Enabling of Digital Libraries.” To appear, </w:t>
       </w:r>
       <w:r>
@@ -2201,7 +3512,7 @@
       <w:r>
         <w:t xml:space="preserve">March. </w:t>
       </w:r>
-      <w:hyperlink r:id="rId11" w:history="1">
+      <w:hyperlink r:id="rId12" w:history="1">
         <w:r>
           <w:rPr>
             <w:rStyle w:val="Hyperlink"/>
@@ -2229,12 +3540,12 @@
       </w:r>
     </w:p>
     <w:sectPr>
-      <w:headerReference w:type="even" r:id="rId12"/>
-      <w:headerReference w:type="default" r:id="rId13"/>
-      <w:footerReference w:type="even" r:id="rId14"/>
-      <w:footerReference w:type="default" r:id="rId15"/>
-      <w:headerReference w:type="first" r:id="rId16"/>
-      <w:footerReference w:type="first" r:id="rId17"/>
+      <w:headerReference w:type="even" r:id="rId13"/>
+      <w:headerReference w:type="default" r:id="rId14"/>
+      <w:footerReference w:type="even" r:id="rId15"/>
+      <w:footerReference w:type="default" r:id="rId16"/>
+      <w:headerReference w:type="first" r:id="rId17"/>
+      <w:footerReference w:type="first" r:id="rId18"/>
       <w:pgSz w:w="11900" w:h="16840"/>
       <w:pgMar w:top="1440" w:right="1440" w:bottom="1440" w:left="1440" w:header="708" w:footer="708" w:gutter="0"/>
       <w:cols w:space="708"/>
@@ -3235,7 +4546,6 @@
                   <w:rStyle w:val="Hyperlink"/>
                   <w:sz w:val="18"/>
                   <w:szCs w:val="18"/>
-                  <w:u w:val="none"/>
                 </w:rPr>
                 <w:t>Digital Humanities in the Nordic and Baltic Countries Publications</w:t>
               </w:r>
@@ -3250,7 +4560,6 @@
                   <w:rStyle w:val="Hyperlink"/>
                   <w:sz w:val="18"/>
                   <w:szCs w:val="18"/>
-                  <w:u w:val="none"/>
                 </w:rPr>
                 <w:t xml:space="preserve"> </w:t>
               </w:r>
@@ -3259,7 +4568,6 @@
                   <w:rStyle w:val="Hyperlink"/>
                   <w:sz w:val="18"/>
                   <w:szCs w:val="18"/>
-                  <w:u w:val="none"/>
                 </w:rPr>
                 <w:t>ISSN: 2704-1441</w:t>
               </w:r>
@@ -3420,7 +4728,7 @@
     <mc:AlternateContent>
       <mc:Choice Requires="v">
         <w:pict>
-          <v:shapetype w14:anchorId="1A9769DE" id="_x0000_t75" coordsize="21600,21600" o:spt="75" o:preferrelative="t" path="m@4@5l@4@11@9@11@9@5xe" filled="f" stroked="f">
+          <v:shapetype w14:anchorId="68A06968" id="_x0000_t75" coordsize="21600,21600" o:spt="75" o:preferrelative="t" path="m@4@5l@4@11@9@11@9@5xe" filled="f" stroked="f">
             <v:stroke joinstyle="miter"/>
             <v:formulas>
               <v:f eqn="if lineDrawn pixelLineWidth 0"/>
@@ -3446,10 +4754,10 @@
       </mc:Choice>
       <mc:Fallback>
         <w:drawing>
-          <wp:inline distT="0" distB="0" distL="0" distR="0" wp14:anchorId="29BE7273" wp14:editId="0A3962D9">
+          <wp:inline distT="0" distB="0" distL="0" distR="0" wp14:anchorId="4CE40805" wp14:editId="631487DF">
             <wp:extent cx="83185" cy="83185"/>
             <wp:effectExtent l="0" t="0" r="5715" b="5715"/>
-            <wp:docPr id="1607934525" name="Graphic 2"/>
+            <wp:docPr id="1388153000" name="Graphic 2"/>
             <wp:cNvGraphicFramePr>
               <a:graphicFrameLocks xmlns:a="http://schemas.openxmlformats.org/drawingml/2006/main" noChangeAspect="1"/>
             </wp:cNvGraphicFramePr>
@@ -3979,6 +5287,93 @@
     <w:numStyleLink w:val="Universitiesnumberedlist"/>
   </w:abstractNum>
   <w:abstractNum w:abstractNumId="15" w15:restartNumberingAfterBreak="0">
+    <w:nsid w:val="1A0D1889"/>
+    <w:multiLevelType w:val="multilevel"/>
+    <w:tmpl w:val="0809001F"/>
+    <w:styleLink w:val="FootnoteReference"/>
+    <w:lvl w:ilvl="0">
+      <w:start w:val="1"/>
+      <w:numFmt w:val="decimal"/>
+      <w:lvlText w:val="%1."/>
+      <w:lvlJc w:val="left"/>
+      <w:pPr>
+        <w:ind w:left="360" w:hanging="360"/>
+      </w:pPr>
+    </w:lvl>
+    <w:lvl w:ilvl="1">
+      <w:start w:val="1"/>
+      <w:numFmt w:val="decimal"/>
+      <w:lvlText w:val="%1.%2."/>
+      <w:lvlJc w:val="left"/>
+      <w:pPr>
+        <w:ind w:left="792" w:hanging="432"/>
+      </w:pPr>
+    </w:lvl>
+    <w:lvl w:ilvl="2">
+      <w:start w:val="1"/>
+      <w:numFmt w:val="decimal"/>
+      <w:lvlText w:val="%1.%2.%3."/>
+      <w:lvlJc w:val="left"/>
+      <w:pPr>
+        <w:ind w:left="1224" w:hanging="504"/>
+      </w:pPr>
+    </w:lvl>
+    <w:lvl w:ilvl="3">
+      <w:start w:val="1"/>
+      <w:numFmt w:val="decimal"/>
+      <w:lvlText w:val="%1.%2.%3.%4."/>
+      <w:lvlJc w:val="left"/>
+      <w:pPr>
+        <w:ind w:left="1728" w:hanging="648"/>
+      </w:pPr>
+    </w:lvl>
+    <w:lvl w:ilvl="4">
+      <w:start w:val="1"/>
+      <w:numFmt w:val="decimal"/>
+      <w:lvlText w:val="%1.%2.%3.%4.%5."/>
+      <w:lvlJc w:val="left"/>
+      <w:pPr>
+        <w:ind w:left="2232" w:hanging="792"/>
+      </w:pPr>
+    </w:lvl>
+    <w:lvl w:ilvl="5">
+      <w:start w:val="1"/>
+      <w:numFmt w:val="decimal"/>
+      <w:lvlText w:val="%1.%2.%3.%4.%5.%6."/>
+      <w:lvlJc w:val="left"/>
+      <w:pPr>
+        <w:ind w:left="2736" w:hanging="936"/>
+      </w:pPr>
+    </w:lvl>
+    <w:lvl w:ilvl="6">
+      <w:start w:val="1"/>
+      <w:numFmt w:val="decimal"/>
+      <w:lvlText w:val="%1.%2.%3.%4.%5.%6.%7."/>
+      <w:lvlJc w:val="left"/>
+      <w:pPr>
+        <w:ind w:left="3240" w:hanging="1080"/>
+      </w:pPr>
+    </w:lvl>
+    <w:lvl w:ilvl="7">
+      <w:start w:val="1"/>
+      <w:numFmt w:val="decimal"/>
+      <w:lvlText w:val="%1.%2.%3.%4.%5.%6.%7.%8."/>
+      <w:lvlJc w:val="left"/>
+      <w:pPr>
+        <w:ind w:left="3744" w:hanging="1224"/>
+      </w:pPr>
+    </w:lvl>
+    <w:lvl w:ilvl="8">
+      <w:start w:val="1"/>
+      <w:numFmt w:val="decimal"/>
+      <w:lvlText w:val="%1.%2.%3.%4.%5.%6.%7.%8.%9."/>
+      <w:lvlJc w:val="left"/>
+      <w:pPr>
+        <w:ind w:left="4320" w:hanging="1440"/>
+      </w:pPr>
+    </w:lvl>
+  </w:abstractNum>
+  <w:abstractNum w:abstractNumId="16" w15:restartNumberingAfterBreak="0">
     <w:nsid w:val="1E1414DE"/>
     <w:multiLevelType w:val="multilevel"/>
     <w:tmpl w:val="8FEE34FA"/>
@@ -4091,7 +5486,7 @@
       </w:pPr>
     </w:lvl>
   </w:abstractNum>
-  <w:abstractNum w:abstractNumId="16" w15:restartNumberingAfterBreak="0">
+  <w:abstractNum w:abstractNumId="17" w15:restartNumberingAfterBreak="0">
     <w:nsid w:val="3127663A"/>
     <w:multiLevelType w:val="multilevel"/>
     <w:tmpl w:val="7354D142"/>
@@ -4181,13 +5576,13 @@
       </w:pPr>
     </w:lvl>
   </w:abstractNum>
-  <w:abstractNum w:abstractNumId="17" w15:restartNumberingAfterBreak="0">
+  <w:abstractNum w:abstractNumId="18" w15:restartNumberingAfterBreak="0">
     <w:nsid w:val="37F56BB9"/>
     <w:multiLevelType w:val="multilevel"/>
     <w:tmpl w:val="9758AD48"/>
     <w:numStyleLink w:val="Universitiesnumberedlist"/>
   </w:abstractNum>
-  <w:abstractNum w:abstractNumId="18" w15:restartNumberingAfterBreak="0">
+  <w:abstractNum w:abstractNumId="19" w15:restartNumberingAfterBreak="0">
     <w:nsid w:val="3EE52556"/>
     <w:multiLevelType w:val="hybridMultilevel"/>
     <w:tmpl w:val="3B56D1D0"/>
@@ -4277,7 +5672,7 @@
       </w:pPr>
     </w:lvl>
   </w:abstractNum>
-  <w:abstractNum w:abstractNumId="19" w15:restartNumberingAfterBreak="0">
+  <w:abstractNum w:abstractNumId="20" w15:restartNumberingAfterBreak="0">
     <w:nsid w:val="441E71DF"/>
     <w:multiLevelType w:val="multilevel"/>
     <w:tmpl w:val="B4386AE0"/>
@@ -4390,7 +5785,7 @@
       </w:pPr>
     </w:lvl>
   </w:abstractNum>
-  <w:abstractNum w:abstractNumId="20" w15:restartNumberingAfterBreak="0">
+  <w:abstractNum w:abstractNumId="21" w15:restartNumberingAfterBreak="0">
     <w:nsid w:val="4E566F7D"/>
     <w:multiLevelType w:val="hybridMultilevel"/>
     <w:tmpl w:val="211A2EA4"/>
@@ -4476,7 +5871,7 @@
       </w:pPr>
     </w:lvl>
   </w:abstractNum>
-  <w:abstractNum w:abstractNumId="21" w15:restartNumberingAfterBreak="0">
+  <w:abstractNum w:abstractNumId="22" w15:restartNumberingAfterBreak="0">
     <w:nsid w:val="5037208F"/>
     <w:multiLevelType w:val="hybridMultilevel"/>
     <w:tmpl w:val="9BEAE6C8"/>
@@ -4562,7 +5957,7 @@
       </w:pPr>
     </w:lvl>
   </w:abstractNum>
-  <w:abstractNum w:abstractNumId="22" w15:restartNumberingAfterBreak="0">
+  <w:abstractNum w:abstractNumId="23" w15:restartNumberingAfterBreak="0">
     <w:nsid w:val="521C500B"/>
     <w:multiLevelType w:val="multilevel"/>
     <w:tmpl w:val="FA22B478"/>
@@ -4675,7 +6070,7 @@
       </w:pPr>
     </w:lvl>
   </w:abstractNum>
-  <w:abstractNum w:abstractNumId="23" w15:restartNumberingAfterBreak="0">
+  <w:abstractNum w:abstractNumId="24" w15:restartNumberingAfterBreak="0">
     <w:nsid w:val="52AA030D"/>
     <w:multiLevelType w:val="multilevel"/>
     <w:tmpl w:val="061E12D0"/>
@@ -4761,7 +6156,7 @@
       </w:pPr>
     </w:lvl>
   </w:abstractNum>
-  <w:abstractNum w:abstractNumId="24" w15:restartNumberingAfterBreak="0">
+  <w:abstractNum w:abstractNumId="25" w15:restartNumberingAfterBreak="0">
     <w:nsid w:val="5FD1115C"/>
     <w:multiLevelType w:val="hybridMultilevel"/>
     <w:tmpl w:val="8F5C5078"/>
@@ -4850,13 +6245,13 @@
       </w:pPr>
     </w:lvl>
   </w:abstractNum>
-  <w:abstractNum w:abstractNumId="25" w15:restartNumberingAfterBreak="0">
+  <w:abstractNum w:abstractNumId="26" w15:restartNumberingAfterBreak="0">
     <w:nsid w:val="62872B10"/>
     <w:multiLevelType w:val="multilevel"/>
     <w:tmpl w:val="9758AD48"/>
     <w:numStyleLink w:val="Universitiesnumberedlist"/>
   </w:abstractNum>
-  <w:abstractNum w:abstractNumId="26" w15:restartNumberingAfterBreak="0">
+  <w:abstractNum w:abstractNumId="27" w15:restartNumberingAfterBreak="0">
     <w:nsid w:val="6E9215A6"/>
     <w:multiLevelType w:val="hybridMultilevel"/>
     <w:tmpl w:val="B262048A"/>
@@ -4945,50 +6340,50 @@
       </w:pPr>
     </w:lvl>
   </w:abstractNum>
-  <w:abstractNum w:abstractNumId="27" w15:restartNumberingAfterBreak="0">
+  <w:abstractNum w:abstractNumId="28" w15:restartNumberingAfterBreak="0">
     <w:nsid w:val="74B10B7C"/>
     <w:multiLevelType w:val="multilevel"/>
     <w:tmpl w:val="7354D142"/>
     <w:numStyleLink w:val="111111"/>
   </w:abstractNum>
   <w:num w:numId="1" w16cid:durableId="940406886">
-    <w:abstractNumId w:val="21"/>
+    <w:abstractNumId w:val="22"/>
   </w:num>
   <w:num w:numId="2" w16cid:durableId="1006322623">
-    <w:abstractNumId w:val="24"/>
+    <w:abstractNumId w:val="25"/>
   </w:num>
   <w:num w:numId="3" w16cid:durableId="134567992">
     <w:abstractNumId w:val="10"/>
   </w:num>
   <w:num w:numId="4" w16cid:durableId="1263496097">
-    <w:abstractNumId w:val="18"/>
+    <w:abstractNumId w:val="19"/>
   </w:num>
   <w:num w:numId="5" w16cid:durableId="1284387535">
-    <w:abstractNumId w:val="20"/>
+    <w:abstractNumId w:val="21"/>
   </w:num>
   <w:num w:numId="6" w16cid:durableId="1931350683">
     <w:abstractNumId w:val="11"/>
   </w:num>
   <w:num w:numId="7" w16cid:durableId="1169365757">
-    <w:abstractNumId w:val="16"/>
+    <w:abstractNumId w:val="17"/>
   </w:num>
   <w:num w:numId="8" w16cid:durableId="290017334">
-    <w:abstractNumId w:val="27"/>
+    <w:abstractNumId w:val="28"/>
   </w:num>
   <w:num w:numId="9" w16cid:durableId="745417072">
-    <w:abstractNumId w:val="23"/>
+    <w:abstractNumId w:val="24"/>
   </w:num>
   <w:num w:numId="10" w16cid:durableId="941185327">
     <w:abstractNumId w:val="12"/>
   </w:num>
   <w:num w:numId="11" w16cid:durableId="1969360551">
-    <w:abstractNumId w:val="22"/>
+    <w:abstractNumId w:val="23"/>
   </w:num>
   <w:num w:numId="12" w16cid:durableId="615019304">
-    <w:abstractNumId w:val="19"/>
+    <w:abstractNumId w:val="20"/>
   </w:num>
   <w:num w:numId="13" w16cid:durableId="1052731975">
-    <w:abstractNumId w:val="15"/>
+    <w:abstractNumId w:val="16"/>
   </w:num>
   <w:num w:numId="14" w16cid:durableId="1803617774">
     <w:abstractNumId w:val="0"/>
@@ -5021,13 +6416,13 @@
     <w:abstractNumId w:val="9"/>
   </w:num>
   <w:num w:numId="24" w16cid:durableId="1463501849">
-    <w:abstractNumId w:val="26"/>
+    <w:abstractNumId w:val="27"/>
   </w:num>
   <w:num w:numId="25" w16cid:durableId="1028264267">
     <w:abstractNumId w:val="13"/>
   </w:num>
   <w:num w:numId="26" w16cid:durableId="2007436229">
-    <w:abstractNumId w:val="17"/>
+    <w:abstractNumId w:val="18"/>
   </w:num>
   <w:num w:numId="27" w16cid:durableId="778449448">
     <w:abstractNumId w:val="14"/>
@@ -5051,7 +6446,10 @@
     </w:lvlOverride>
   </w:num>
   <w:num w:numId="28" w16cid:durableId="1598247616">
-    <w:abstractNumId w:val="25"/>
+    <w:abstractNumId w:val="26"/>
+  </w:num>
+  <w:num w:numId="29" w16cid:durableId="1415122915">
+    <w:abstractNumId w:val="15"/>
   </w:num>
 </w:numbering>
 </file>
@@ -5825,8 +7223,9 @@
     <w:name w:val="Figure"/>
     <w:basedOn w:val="Normal"/>
     <w:qFormat/>
-    <w:rsid w:val="004A7F5B"/>
+    <w:rsid w:val="00AF4E17"/>
     <w:pPr>
+      <w:keepNext/>
       <w:ind w:firstLine="0"/>
       <w:jc w:val="center"/>
     </w:pPr>
@@ -5852,10 +7251,10 @@
     <w:basedOn w:val="DefaultParagraphFont"/>
     <w:uiPriority w:val="99"/>
     <w:unhideWhenUsed/>
-    <w:rsid w:val="000649C3"/>
+    <w:rsid w:val="006E3783"/>
     <w:rPr>
-      <w:color w:val="000000" w:themeColor="text1"/>
-      <w:u w:val="single"/>
+      <w:color w:val="2E4F4E"/>
+      <w:u w:val="none"/>
     </w:rPr>
   </w:style>
   <w:style w:type="character" w:styleId="PlaceholderText">

</xml_diff>